<commit_message>
Latar Belakang - 2
Paragraf kedua dibuat, tapi gatau udh pas apa belum.
</commit_message>
<xml_diff>
--- a/TA-Costa.docx
+++ b/TA-Costa.docx
@@ -6462,7 +6462,6 @@
       <w:pPr>
         <w:ind w:firstLine="0"/>
         <w:rPr>
-          <w:u w:val="single"/>
           <w:lang w:val="en-US"/>
         </w:rPr>
       </w:pPr>
@@ -6605,14 +6604,20 @@
         <w:rPr>
           <w:lang w:val="en-US"/>
         </w:rPr>
-        <w:t>urutan</w:t>
-      </w:r>
-      <w:proofErr w:type="spellEnd"/>
-      <w:r>
-        <w:rPr>
-          <w:lang w:val="en-US"/>
-        </w:rPr>
-        <w:t xml:space="preserve"> ke-4 </w:t>
+        <w:t>peringkat</w:t>
+      </w:r>
+      <w:proofErr w:type="spellEnd"/>
+      <w:r>
+        <w:rPr>
+          <w:lang w:val="en-US"/>
+        </w:rPr>
+        <w:t xml:space="preserve"> </w:t>
+      </w:r>
+      <w:r>
+        <w:rPr>
+          <w:lang w:val="en-US"/>
+        </w:rPr>
+        <w:t xml:space="preserve">4 </w:t>
       </w:r>
       <w:proofErr w:type="spellStart"/>
       <w:r>
@@ -6676,26 +6681,74 @@
         </w:rPr>
         <w:t xml:space="preserve">. </w:t>
       </w:r>
-      <w:proofErr w:type="spellStart"/>
-      <w:r>
-        <w:rPr>
-          <w:lang w:val="en-US"/>
-        </w:rPr>
-        <w:t>Kemudian</w:t>
-      </w:r>
-      <w:proofErr w:type="spellEnd"/>
-      <w:r>
-        <w:rPr>
-          <w:lang w:val="en-US"/>
-        </w:rPr>
-        <w:t xml:space="preserve">, </w:t>
-      </w:r>
-      <w:proofErr w:type="spellStart"/>
-      <w:r>
-        <w:rPr>
-          <w:lang w:val="en-US"/>
-        </w:rPr>
-        <w:t>menurut</w:t>
+      <w:r>
+        <w:rPr>
+          <w:lang w:val="en-US"/>
+        </w:rPr>
+        <w:t xml:space="preserve">Hal </w:t>
+      </w:r>
+      <w:proofErr w:type="spellStart"/>
+      <w:r>
+        <w:rPr>
+          <w:lang w:val="en-US"/>
+        </w:rPr>
+        <w:t>ini</w:t>
+      </w:r>
+      <w:proofErr w:type="spellEnd"/>
+      <w:r>
+        <w:rPr>
+          <w:lang w:val="en-US"/>
+        </w:rPr>
+        <w:t xml:space="preserve"> </w:t>
+      </w:r>
+      <w:proofErr w:type="spellStart"/>
+      <w:r>
+        <w:rPr>
+          <w:lang w:val="en-US"/>
+        </w:rPr>
+        <w:t>diperkuat</w:t>
+      </w:r>
+      <w:proofErr w:type="spellEnd"/>
+      <w:r>
+        <w:rPr>
+          <w:lang w:val="en-US"/>
+        </w:rPr>
+        <w:t xml:space="preserve"> </w:t>
+      </w:r>
+      <w:proofErr w:type="spellStart"/>
+      <w:r>
+        <w:rPr>
+          <w:lang w:val="en-US"/>
+        </w:rPr>
+        <w:t>dengan</w:t>
+      </w:r>
+      <w:proofErr w:type="spellEnd"/>
+      <w:r>
+        <w:rPr>
+          <w:lang w:val="en-US"/>
+        </w:rPr>
+        <w:t xml:space="preserve"> </w:t>
+      </w:r>
+      <w:proofErr w:type="spellStart"/>
+      <w:r>
+        <w:rPr>
+          <w:lang w:val="en-US"/>
+        </w:rPr>
+        <w:t>adanya</w:t>
+      </w:r>
+      <w:proofErr w:type="spellEnd"/>
+      <w:r>
+        <w:rPr>
+          <w:lang w:val="en-US"/>
+        </w:rPr>
+        <w:t xml:space="preserve"> data </w:t>
+      </w:r>
+      <w:proofErr w:type="spellStart"/>
+      <w:r>
+        <w:rPr>
+          <w:lang w:val="en-US"/>
+        </w:rPr>
+        <w:t>dari</w:t>
       </w:r>
       <w:proofErr w:type="spellEnd"/>
       <w:r>
@@ -6736,7 +6789,21 @@
         <w:rPr>
           <w:lang w:val="en-US"/>
         </w:rPr>
-        <w:t xml:space="preserve">, </w:t>
+        <w:t xml:space="preserve"> </w:t>
+      </w:r>
+      <w:proofErr w:type="spellStart"/>
+      <w:r>
+        <w:rPr>
+          <w:lang w:val="en-US"/>
+        </w:rPr>
+        <w:t>bahwa</w:t>
+      </w:r>
+      <w:proofErr w:type="spellEnd"/>
+      <w:r>
+        <w:rPr>
+          <w:lang w:val="en-US"/>
+        </w:rPr>
+        <w:t xml:space="preserve"> </w:t>
       </w:r>
       <w:proofErr w:type="spellStart"/>
       <w:r>
@@ -6855,6 +6922,20 @@
         <w:rPr>
           <w:lang w:val="en-US"/>
         </w:rPr>
+        <w:t>rentang</w:t>
+      </w:r>
+      <w:proofErr w:type="spellEnd"/>
+      <w:r>
+        <w:rPr>
+          <w:lang w:val="en-US"/>
+        </w:rPr>
+        <w:t xml:space="preserve"> </w:t>
+      </w:r>
+      <w:proofErr w:type="spellStart"/>
+      <w:r>
+        <w:rPr>
+          <w:lang w:val="en-US"/>
+        </w:rPr>
         <w:t>umur</w:t>
       </w:r>
       <w:proofErr w:type="spellEnd"/>
@@ -6862,7 +6943,19 @@
         <w:rPr>
           <w:lang w:val="en-US"/>
         </w:rPr>
-        <w:t xml:space="preserve"> 0-4 </w:t>
+        <w:t xml:space="preserve"> 0</w:t>
+      </w:r>
+      <w:r>
+        <w:rPr>
+          <w:lang w:val="en-US"/>
+        </w:rPr>
+        <w:t xml:space="preserve"> s/d </w:t>
+      </w:r>
+      <w:r>
+        <w:rPr>
+          <w:lang w:val="en-US"/>
+        </w:rPr>
+        <w:t xml:space="preserve">4 </w:t>
       </w:r>
       <w:proofErr w:type="spellStart"/>
       <w:r>
@@ -6939,6 +7032,20 @@
         <w:rPr>
           <w:lang w:val="en-US"/>
         </w:rPr>
+        <w:t>rentang</w:t>
+      </w:r>
+      <w:proofErr w:type="spellEnd"/>
+      <w:r>
+        <w:rPr>
+          <w:lang w:val="en-US"/>
+        </w:rPr>
+        <w:t xml:space="preserve"> </w:t>
+      </w:r>
+      <w:proofErr w:type="spellStart"/>
+      <w:r>
+        <w:rPr>
+          <w:lang w:val="en-US"/>
+        </w:rPr>
         <w:t>umur</w:t>
       </w:r>
       <w:proofErr w:type="spellEnd"/>
@@ -6946,7 +7053,19 @@
         <w:rPr>
           <w:lang w:val="en-US"/>
         </w:rPr>
-        <w:t xml:space="preserve"> 5-9 </w:t>
+        <w:t xml:space="preserve"> 5</w:t>
+      </w:r>
+      <w:r>
+        <w:rPr>
+          <w:lang w:val="en-US"/>
+        </w:rPr>
+        <w:t xml:space="preserve"> s/d </w:t>
+      </w:r>
+      <w:r>
+        <w:rPr>
+          <w:lang w:val="en-US"/>
+        </w:rPr>
+        <w:t xml:space="preserve">9 </w:t>
       </w:r>
       <w:proofErr w:type="spellStart"/>
       <w:r>
@@ -6960,8 +7079,854 @@
         <w:rPr>
           <w:lang w:val="en-US"/>
         </w:rPr>
+        <w:t xml:space="preserve"> </w:t>
+      </w:r>
+      <w:proofErr w:type="spellStart"/>
+      <w:r>
+        <w:rPr>
+          <w:lang w:val="en-US"/>
+        </w:rPr>
+        <w:t>dengan</w:t>
+      </w:r>
+      <w:proofErr w:type="spellEnd"/>
+      <w:r>
+        <w:rPr>
+          <w:lang w:val="en-US"/>
+        </w:rPr>
+        <w:t xml:space="preserve"> total </w:t>
+      </w:r>
+      <w:proofErr w:type="spellStart"/>
+      <w:r>
+        <w:rPr>
+          <w:lang w:val="en-US"/>
+        </w:rPr>
+        <w:t>anak-anak</w:t>
+      </w:r>
+      <w:proofErr w:type="spellEnd"/>
+      <w:r>
+        <w:rPr>
+          <w:lang w:val="en-US"/>
+        </w:rPr>
+        <w:t xml:space="preserve"> </w:t>
+      </w:r>
+      <w:proofErr w:type="spellStart"/>
+      <w:r>
+        <w:rPr>
+          <w:lang w:val="en-US"/>
+        </w:rPr>
+        <w:t>dengan</w:t>
+      </w:r>
+      <w:proofErr w:type="spellEnd"/>
+      <w:r>
+        <w:rPr>
+          <w:lang w:val="en-US"/>
+        </w:rPr>
+        <w:t xml:space="preserve"> </w:t>
+      </w:r>
+      <w:proofErr w:type="spellStart"/>
+      <w:r>
+        <w:rPr>
+          <w:lang w:val="en-US"/>
+        </w:rPr>
+        <w:t>umur</w:t>
+      </w:r>
+      <w:proofErr w:type="spellEnd"/>
+      <w:r>
+        <w:rPr>
+          <w:lang w:val="en-US"/>
+        </w:rPr>
+        <w:t xml:space="preserve"> </w:t>
+      </w:r>
+      <w:proofErr w:type="spellStart"/>
+      <w:r>
+        <w:rPr>
+          <w:lang w:val="en-US"/>
+        </w:rPr>
+        <w:t>dibawah</w:t>
+      </w:r>
+      <w:proofErr w:type="spellEnd"/>
+      <w:r>
+        <w:rPr>
+          <w:lang w:val="en-US"/>
+        </w:rPr>
+        <w:t xml:space="preserve"> 10 </w:t>
+      </w:r>
+      <w:proofErr w:type="spellStart"/>
+      <w:r>
+        <w:rPr>
+          <w:lang w:val="en-US"/>
+        </w:rPr>
+        <w:t>tahun</w:t>
+      </w:r>
+      <w:proofErr w:type="spellEnd"/>
+      <w:r>
+        <w:rPr>
+          <w:lang w:val="en-US"/>
+        </w:rPr>
+        <w:t xml:space="preserve"> </w:t>
+      </w:r>
+      <w:proofErr w:type="spellStart"/>
+      <w:r>
+        <w:rPr>
+          <w:lang w:val="en-US"/>
+        </w:rPr>
+        <w:t>sebanyak</w:t>
+      </w:r>
+      <w:proofErr w:type="spellEnd"/>
+      <w:r>
+        <w:rPr>
+          <w:lang w:val="en-US"/>
+        </w:rPr>
+        <w:t xml:space="preserve"> 44 </w:t>
+      </w:r>
+      <w:proofErr w:type="spellStart"/>
+      <w:r>
+        <w:rPr>
+          <w:lang w:val="en-US"/>
+        </w:rPr>
+        <w:t>jiwa</w:t>
+      </w:r>
+      <w:proofErr w:type="spellEnd"/>
+      <w:r>
+        <w:rPr>
+          <w:lang w:val="en-US"/>
+        </w:rPr>
+        <w:t xml:space="preserve"> yang </w:t>
+      </w:r>
+      <w:proofErr w:type="spellStart"/>
+      <w:r>
+        <w:rPr>
+          <w:lang w:val="en-US"/>
+        </w:rPr>
+        <w:t>merupakan</w:t>
+      </w:r>
+      <w:proofErr w:type="spellEnd"/>
+      <w:r>
+        <w:rPr>
+          <w:lang w:val="en-US"/>
+        </w:rPr>
+        <w:t xml:space="preserve"> 15.71% </w:t>
+      </w:r>
+      <w:proofErr w:type="spellStart"/>
+      <w:r>
+        <w:rPr>
+          <w:lang w:val="en-US"/>
+        </w:rPr>
+        <w:t>populasi</w:t>
+      </w:r>
+      <w:proofErr w:type="spellEnd"/>
+      <w:r>
+        <w:rPr>
+          <w:lang w:val="en-US"/>
+        </w:rPr>
+        <w:t xml:space="preserve"> </w:t>
+      </w:r>
+      <w:proofErr w:type="spellStart"/>
+      <w:r>
+        <w:rPr>
+          <w:lang w:val="en-US"/>
+        </w:rPr>
+        <w:t>dari</w:t>
+      </w:r>
+      <w:proofErr w:type="spellEnd"/>
+      <w:r>
+        <w:rPr>
+          <w:lang w:val="en-US"/>
+        </w:rPr>
+        <w:t xml:space="preserve"> total </w:t>
+      </w:r>
+      <w:proofErr w:type="spellStart"/>
+      <w:r>
+        <w:rPr>
+          <w:lang w:val="en-US"/>
+        </w:rPr>
+        <w:t>penduduk</w:t>
+      </w:r>
+      <w:proofErr w:type="spellEnd"/>
+      <w:r>
+        <w:rPr>
+          <w:lang w:val="en-US"/>
+        </w:rPr>
+        <w:t xml:space="preserve"> di Indonesia</w:t>
+      </w:r>
+      <w:r>
+        <w:rPr>
+          <w:lang w:val="en-US"/>
+        </w:rPr>
         <w:t>.</w:t>
       </w:r>
+    </w:p>
+    <w:p>
+      <w:pPr>
+        <w:ind w:firstLine="0"/>
+        <w:rPr>
+          <w:lang w:val="en-US"/>
+        </w:rPr>
+      </w:pPr>
+    </w:p>
+    <w:p>
+      <w:pPr>
+        <w:ind w:firstLine="0"/>
+        <w:rPr>
+          <w:lang w:val="en-US"/>
+        </w:rPr>
+      </w:pPr>
+      <w:proofErr w:type="spellStart"/>
+      <w:r>
+        <w:rPr>
+          <w:lang w:val="en-US"/>
+        </w:rPr>
+        <w:t>Dengan</w:t>
+      </w:r>
+      <w:proofErr w:type="spellEnd"/>
+      <w:r>
+        <w:rPr>
+          <w:lang w:val="en-US"/>
+        </w:rPr>
+        <w:t xml:space="preserve"> </w:t>
+      </w:r>
+      <w:proofErr w:type="spellStart"/>
+      <w:r>
+        <w:rPr>
+          <w:lang w:val="en-US"/>
+        </w:rPr>
+        <w:t>banyaknya</w:t>
+      </w:r>
+      <w:proofErr w:type="spellEnd"/>
+      <w:r>
+        <w:rPr>
+          <w:lang w:val="en-US"/>
+        </w:rPr>
+        <w:t xml:space="preserve"> </w:t>
+      </w:r>
+      <w:proofErr w:type="spellStart"/>
+      <w:r>
+        <w:rPr>
+          <w:lang w:val="en-US"/>
+        </w:rPr>
+        <w:t>populasi</w:t>
+      </w:r>
+      <w:proofErr w:type="spellEnd"/>
+      <w:r>
+        <w:rPr>
+          <w:lang w:val="en-US"/>
+        </w:rPr>
+        <w:t xml:space="preserve"> </w:t>
+      </w:r>
+      <w:proofErr w:type="spellStart"/>
+      <w:r>
+        <w:rPr>
+          <w:lang w:val="en-US"/>
+        </w:rPr>
+        <w:t>anak</w:t>
+      </w:r>
+      <w:proofErr w:type="spellEnd"/>
+      <w:r>
+        <w:rPr>
+          <w:lang w:val="en-US"/>
+        </w:rPr>
+        <w:t xml:space="preserve"> di Indonesia </w:t>
+      </w:r>
+      <w:proofErr w:type="spellStart"/>
+      <w:r>
+        <w:rPr>
+          <w:lang w:val="en-US"/>
+        </w:rPr>
+        <w:t>maka</w:t>
+      </w:r>
+      <w:proofErr w:type="spellEnd"/>
+      <w:r>
+        <w:rPr>
+          <w:lang w:val="en-US"/>
+        </w:rPr>
+        <w:t xml:space="preserve"> </w:t>
+      </w:r>
+      <w:proofErr w:type="spellStart"/>
+      <w:r>
+        <w:rPr>
+          <w:lang w:val="en-US"/>
+        </w:rPr>
+        <w:t>teknologi</w:t>
+      </w:r>
+      <w:proofErr w:type="spellEnd"/>
+      <w:r>
+        <w:rPr>
+          <w:lang w:val="en-US"/>
+        </w:rPr>
+        <w:t xml:space="preserve"> di </w:t>
+      </w:r>
+      <w:proofErr w:type="spellStart"/>
+      <w:r>
+        <w:rPr>
+          <w:lang w:val="en-US"/>
+        </w:rPr>
+        <w:t>bidang</w:t>
+      </w:r>
+      <w:proofErr w:type="spellEnd"/>
+      <w:r>
+        <w:rPr>
+          <w:lang w:val="en-US"/>
+        </w:rPr>
+        <w:t xml:space="preserve"> </w:t>
+      </w:r>
+      <w:proofErr w:type="spellStart"/>
+      <w:r>
+        <w:rPr>
+          <w:lang w:val="en-US"/>
+        </w:rPr>
+        <w:t>pendidikan</w:t>
+      </w:r>
+      <w:proofErr w:type="spellEnd"/>
+      <w:r>
+        <w:rPr>
+          <w:lang w:val="en-US"/>
+        </w:rPr>
+        <w:t xml:space="preserve"> juga </w:t>
+      </w:r>
+      <w:proofErr w:type="spellStart"/>
+      <w:r>
+        <w:rPr>
+          <w:lang w:val="en-US"/>
+        </w:rPr>
+        <w:t>akan</w:t>
+      </w:r>
+      <w:proofErr w:type="spellEnd"/>
+      <w:r>
+        <w:rPr>
+          <w:lang w:val="en-US"/>
+        </w:rPr>
+        <w:t xml:space="preserve"> </w:t>
+      </w:r>
+      <w:proofErr w:type="spellStart"/>
+      <w:r>
+        <w:rPr>
+          <w:lang w:val="en-US"/>
+        </w:rPr>
+        <w:t>diperlukan</w:t>
+      </w:r>
+      <w:proofErr w:type="spellEnd"/>
+      <w:r>
+        <w:rPr>
+          <w:lang w:val="en-US"/>
+        </w:rPr>
+        <w:t xml:space="preserve"> </w:t>
+      </w:r>
+      <w:proofErr w:type="spellStart"/>
+      <w:r>
+        <w:rPr>
+          <w:lang w:val="en-US"/>
+        </w:rPr>
+        <w:t>untuk</w:t>
+      </w:r>
+      <w:proofErr w:type="spellEnd"/>
+      <w:r>
+        <w:rPr>
+          <w:lang w:val="en-US"/>
+        </w:rPr>
+        <w:t xml:space="preserve"> </w:t>
+      </w:r>
+      <w:proofErr w:type="spellStart"/>
+      <w:r>
+        <w:rPr>
+          <w:lang w:val="en-US"/>
+        </w:rPr>
+        <w:t>meningkatkan</w:t>
+      </w:r>
+      <w:proofErr w:type="spellEnd"/>
+      <w:r>
+        <w:rPr>
+          <w:lang w:val="en-US"/>
+        </w:rPr>
+        <w:t xml:space="preserve"> </w:t>
+      </w:r>
+      <w:proofErr w:type="spellStart"/>
+      <w:r>
+        <w:rPr>
+          <w:lang w:val="en-US"/>
+        </w:rPr>
+        <w:t>efisiensi</w:t>
+      </w:r>
+      <w:proofErr w:type="spellEnd"/>
+      <w:r>
+        <w:rPr>
+          <w:lang w:val="en-US"/>
+        </w:rPr>
+        <w:t xml:space="preserve"> </w:t>
+      </w:r>
+      <w:proofErr w:type="spellStart"/>
+      <w:r>
+        <w:rPr>
+          <w:lang w:val="en-US"/>
+        </w:rPr>
+        <w:t>kegiatan</w:t>
+      </w:r>
+      <w:proofErr w:type="spellEnd"/>
+      <w:r>
+        <w:rPr>
+          <w:lang w:val="en-US"/>
+        </w:rPr>
+        <w:t xml:space="preserve"> </w:t>
+      </w:r>
+      <w:proofErr w:type="spellStart"/>
+      <w:r>
+        <w:rPr>
+          <w:lang w:val="en-US"/>
+        </w:rPr>
+        <w:t>belajar</w:t>
+      </w:r>
+      <w:proofErr w:type="spellEnd"/>
+      <w:r>
+        <w:rPr>
+          <w:lang w:val="en-US"/>
+        </w:rPr>
+        <w:t xml:space="preserve"> </w:t>
+      </w:r>
+      <w:proofErr w:type="spellStart"/>
+      <w:r>
+        <w:rPr>
+          <w:lang w:val="en-US"/>
+        </w:rPr>
+        <w:t>mengajar</w:t>
+      </w:r>
+      <w:proofErr w:type="spellEnd"/>
+      <w:r>
+        <w:rPr>
+          <w:lang w:val="en-US"/>
+        </w:rPr>
+        <w:t xml:space="preserve"> di Indonesia.</w:t>
+      </w:r>
+      <w:r>
+        <w:rPr>
+          <w:lang w:val="en-US"/>
+        </w:rPr>
+        <w:t xml:space="preserve"> </w:t>
+      </w:r>
+      <w:proofErr w:type="spellStart"/>
+      <w:r>
+        <w:rPr>
+          <w:lang w:val="en-US"/>
+        </w:rPr>
+        <w:t>Dalam</w:t>
+      </w:r>
+      <w:proofErr w:type="spellEnd"/>
+      <w:r>
+        <w:rPr>
+          <w:lang w:val="en-US"/>
+        </w:rPr>
+        <w:t xml:space="preserve"> </w:t>
+      </w:r>
+      <w:proofErr w:type="spellStart"/>
+      <w:r>
+        <w:rPr>
+          <w:lang w:val="en-US"/>
+        </w:rPr>
+        <w:t>kegiatan</w:t>
+      </w:r>
+      <w:proofErr w:type="spellEnd"/>
+      <w:r>
+        <w:rPr>
+          <w:lang w:val="en-US"/>
+        </w:rPr>
+        <w:t xml:space="preserve"> </w:t>
+      </w:r>
+      <w:proofErr w:type="spellStart"/>
+      <w:r>
+        <w:rPr>
+          <w:lang w:val="en-US"/>
+        </w:rPr>
+        <w:t>belajar</w:t>
+      </w:r>
+      <w:proofErr w:type="spellEnd"/>
+      <w:r>
+        <w:rPr>
+          <w:lang w:val="en-US"/>
+        </w:rPr>
+        <w:t xml:space="preserve"> </w:t>
+      </w:r>
+      <w:proofErr w:type="spellStart"/>
+      <w:r>
+        <w:rPr>
+          <w:lang w:val="en-US"/>
+        </w:rPr>
+        <w:t>mengajar</w:t>
+      </w:r>
+      <w:proofErr w:type="spellEnd"/>
+      <w:r>
+        <w:rPr>
+          <w:lang w:val="en-US"/>
+        </w:rPr>
+        <w:t xml:space="preserve">, salah </w:t>
+      </w:r>
+      <w:proofErr w:type="spellStart"/>
+      <w:r>
+        <w:rPr>
+          <w:lang w:val="en-US"/>
+        </w:rPr>
+        <w:t>satu</w:t>
+      </w:r>
+      <w:proofErr w:type="spellEnd"/>
+      <w:r>
+        <w:rPr>
+          <w:lang w:val="en-US"/>
+        </w:rPr>
+        <w:t xml:space="preserve"> </w:t>
+      </w:r>
+      <w:proofErr w:type="spellStart"/>
+      <w:r>
+        <w:rPr>
+          <w:lang w:val="en-US"/>
+        </w:rPr>
+        <w:t>teknik</w:t>
+      </w:r>
+      <w:proofErr w:type="spellEnd"/>
+      <w:r>
+        <w:rPr>
+          <w:lang w:val="en-US"/>
+        </w:rPr>
+        <w:t xml:space="preserve"> </w:t>
+      </w:r>
+      <w:proofErr w:type="spellStart"/>
+      <w:r>
+        <w:rPr>
+          <w:lang w:val="en-US"/>
+        </w:rPr>
+        <w:t>penilaian</w:t>
+      </w:r>
+      <w:proofErr w:type="spellEnd"/>
+      <w:r>
+        <w:rPr>
+          <w:lang w:val="en-US"/>
+        </w:rPr>
+        <w:t xml:space="preserve"> </w:t>
+      </w:r>
+      <w:proofErr w:type="spellStart"/>
+      <w:r>
+        <w:rPr>
+          <w:lang w:val="en-US"/>
+        </w:rPr>
+        <w:t>keberhasilan</w:t>
+      </w:r>
+      <w:proofErr w:type="spellEnd"/>
+      <w:r>
+        <w:rPr>
+          <w:lang w:val="en-US"/>
+        </w:rPr>
+        <w:t xml:space="preserve"> </w:t>
+      </w:r>
+      <w:proofErr w:type="spellStart"/>
+      <w:r>
+        <w:rPr>
+          <w:lang w:val="en-US"/>
+        </w:rPr>
+        <w:t>pelajar</w:t>
+      </w:r>
+      <w:proofErr w:type="spellEnd"/>
+      <w:r>
+        <w:rPr>
+          <w:lang w:val="en-US"/>
+        </w:rPr>
+        <w:t xml:space="preserve"> </w:t>
+      </w:r>
+      <w:proofErr w:type="spellStart"/>
+      <w:r>
+        <w:rPr>
+          <w:lang w:val="en-US"/>
+        </w:rPr>
+        <w:t>terhadap</w:t>
+      </w:r>
+      <w:proofErr w:type="spellEnd"/>
+      <w:r>
+        <w:rPr>
+          <w:lang w:val="en-US"/>
+        </w:rPr>
+        <w:t xml:space="preserve"> </w:t>
+      </w:r>
+      <w:proofErr w:type="spellStart"/>
+      <w:r>
+        <w:rPr>
+          <w:lang w:val="en-US"/>
+        </w:rPr>
+        <w:t>materi</w:t>
+      </w:r>
+      <w:proofErr w:type="spellEnd"/>
+      <w:r>
+        <w:rPr>
+          <w:lang w:val="en-US"/>
+        </w:rPr>
+        <w:t xml:space="preserve"> yang </w:t>
+      </w:r>
+      <w:proofErr w:type="spellStart"/>
+      <w:r>
+        <w:rPr>
+          <w:lang w:val="en-US"/>
+        </w:rPr>
+        <w:t>diberikan</w:t>
+      </w:r>
+      <w:proofErr w:type="spellEnd"/>
+      <w:r>
+        <w:rPr>
+          <w:lang w:val="en-US"/>
+        </w:rPr>
+        <w:t xml:space="preserve"> </w:t>
+      </w:r>
+      <w:proofErr w:type="spellStart"/>
+      <w:r>
+        <w:rPr>
+          <w:lang w:val="en-US"/>
+        </w:rPr>
+        <w:t>adalah</w:t>
+      </w:r>
+      <w:proofErr w:type="spellEnd"/>
+      <w:r>
+        <w:rPr>
+          <w:lang w:val="en-US"/>
+        </w:rPr>
+        <w:t xml:space="preserve"> </w:t>
+      </w:r>
+      <w:proofErr w:type="spellStart"/>
+      <w:r>
+        <w:rPr>
+          <w:lang w:val="en-US"/>
+        </w:rPr>
+        <w:t>melalui</w:t>
+      </w:r>
+      <w:proofErr w:type="spellEnd"/>
+      <w:r>
+        <w:rPr>
+          <w:lang w:val="en-US"/>
+        </w:rPr>
+        <w:t xml:space="preserve"> </w:t>
+      </w:r>
+      <w:proofErr w:type="spellStart"/>
+      <w:r>
+        <w:rPr>
+          <w:lang w:val="en-US"/>
+        </w:rPr>
+        <w:t>tugas</w:t>
+      </w:r>
+      <w:proofErr w:type="spellEnd"/>
+      <w:r>
+        <w:rPr>
+          <w:lang w:val="en-US"/>
+        </w:rPr>
+        <w:t xml:space="preserve"> essay. </w:t>
+      </w:r>
+      <w:proofErr w:type="spellStart"/>
+      <w:r>
+        <w:rPr>
+          <w:lang w:val="en-US"/>
+        </w:rPr>
+        <w:t>Saat</w:t>
+      </w:r>
+      <w:proofErr w:type="spellEnd"/>
+      <w:r>
+        <w:rPr>
+          <w:lang w:val="en-US"/>
+        </w:rPr>
+        <w:t xml:space="preserve"> </w:t>
+      </w:r>
+      <w:proofErr w:type="spellStart"/>
+      <w:r>
+        <w:rPr>
+          <w:lang w:val="en-US"/>
+        </w:rPr>
+        <w:t>melakukan</w:t>
+      </w:r>
+      <w:proofErr w:type="spellEnd"/>
+      <w:r>
+        <w:rPr>
+          <w:lang w:val="en-US"/>
+        </w:rPr>
+        <w:t xml:space="preserve"> </w:t>
+      </w:r>
+      <w:proofErr w:type="spellStart"/>
+      <w:r>
+        <w:rPr>
+          <w:lang w:val="en-US"/>
+        </w:rPr>
+        <w:t>penilaian</w:t>
+      </w:r>
+      <w:proofErr w:type="spellEnd"/>
+      <w:r>
+        <w:rPr>
+          <w:lang w:val="en-US"/>
+        </w:rPr>
+        <w:t xml:space="preserve"> essay, </w:t>
+      </w:r>
+      <w:proofErr w:type="spellStart"/>
+      <w:r>
+        <w:rPr>
+          <w:lang w:val="en-US"/>
+        </w:rPr>
+        <w:t>pengajar</w:t>
+      </w:r>
+      <w:proofErr w:type="spellEnd"/>
+      <w:r>
+        <w:rPr>
+          <w:lang w:val="en-US"/>
+        </w:rPr>
+        <w:t xml:space="preserve"> </w:t>
+      </w:r>
+      <w:proofErr w:type="spellStart"/>
+      <w:r>
+        <w:rPr>
+          <w:lang w:val="en-US"/>
+        </w:rPr>
+        <w:t>harus</w:t>
+      </w:r>
+      <w:proofErr w:type="spellEnd"/>
+      <w:r>
+        <w:rPr>
+          <w:lang w:val="en-US"/>
+        </w:rPr>
+        <w:t xml:space="preserve"> </w:t>
+      </w:r>
+      <w:proofErr w:type="spellStart"/>
+      <w:r>
+        <w:rPr>
+          <w:lang w:val="en-US"/>
+        </w:rPr>
+        <w:t>memeriksa</w:t>
+      </w:r>
+      <w:proofErr w:type="spellEnd"/>
+      <w:r>
+        <w:rPr>
+          <w:lang w:val="en-US"/>
+        </w:rPr>
+        <w:t xml:space="preserve"> </w:t>
+      </w:r>
+      <w:proofErr w:type="spellStart"/>
+      <w:r>
+        <w:rPr>
+          <w:lang w:val="en-US"/>
+        </w:rPr>
+        <w:t>sejumlah</w:t>
+      </w:r>
+      <w:proofErr w:type="spellEnd"/>
+      <w:r>
+        <w:rPr>
+          <w:lang w:val="en-US"/>
+        </w:rPr>
+        <w:t xml:space="preserve"> essay yang </w:t>
+      </w:r>
+      <w:proofErr w:type="spellStart"/>
+      <w:r>
+        <w:rPr>
+          <w:lang w:val="en-US"/>
+        </w:rPr>
+        <w:t>telah</w:t>
+      </w:r>
+      <w:proofErr w:type="spellEnd"/>
+      <w:r>
+        <w:rPr>
+          <w:lang w:val="en-US"/>
+        </w:rPr>
+        <w:t xml:space="preserve"> </w:t>
+      </w:r>
+      <w:proofErr w:type="spellStart"/>
+      <w:r>
+        <w:rPr>
+          <w:lang w:val="en-US"/>
+        </w:rPr>
+        <w:t>diserahkan</w:t>
+      </w:r>
+      <w:proofErr w:type="spellEnd"/>
+      <w:r>
+        <w:rPr>
+          <w:lang w:val="en-US"/>
+        </w:rPr>
+        <w:t xml:space="preserve"> </w:t>
+      </w:r>
+      <w:proofErr w:type="spellStart"/>
+      <w:r>
+        <w:rPr>
+          <w:lang w:val="en-US"/>
+        </w:rPr>
+        <w:t>satu-persatu</w:t>
+      </w:r>
+      <w:proofErr w:type="spellEnd"/>
+      <w:r>
+        <w:rPr>
+          <w:lang w:val="en-US"/>
+        </w:rPr>
+        <w:t xml:space="preserve"> yang </w:t>
+      </w:r>
+      <w:proofErr w:type="spellStart"/>
+      <w:r>
+        <w:rPr>
+          <w:lang w:val="en-US"/>
+        </w:rPr>
+        <w:t>dapat</w:t>
+      </w:r>
+      <w:proofErr w:type="spellEnd"/>
+      <w:r>
+        <w:rPr>
+          <w:lang w:val="en-US"/>
+        </w:rPr>
+        <w:t xml:space="preserve"> </w:t>
+      </w:r>
+      <w:proofErr w:type="spellStart"/>
+      <w:r>
+        <w:rPr>
+          <w:lang w:val="en-US"/>
+        </w:rPr>
+        <w:t>memakan</w:t>
+      </w:r>
+      <w:proofErr w:type="spellEnd"/>
+      <w:r>
+        <w:rPr>
+          <w:lang w:val="en-US"/>
+        </w:rPr>
+        <w:t xml:space="preserve"> </w:t>
+      </w:r>
+      <w:proofErr w:type="spellStart"/>
+      <w:r>
+        <w:rPr>
+          <w:lang w:val="en-US"/>
+        </w:rPr>
+        <w:t>waktu</w:t>
+      </w:r>
+      <w:proofErr w:type="spellEnd"/>
+      <w:r>
+        <w:rPr>
+          <w:lang w:val="en-US"/>
+        </w:rPr>
+        <w:t xml:space="preserve"> yang </w:t>
+      </w:r>
+      <w:proofErr w:type="spellStart"/>
+      <w:r>
+        <w:rPr>
+          <w:lang w:val="en-US"/>
+        </w:rPr>
+        <w:t>relatif</w:t>
+      </w:r>
+      <w:proofErr w:type="spellEnd"/>
+      <w:r>
+        <w:rPr>
+          <w:lang w:val="en-US"/>
+        </w:rPr>
+        <w:t xml:space="preserve"> lama</w:t>
+      </w:r>
+      <w:r>
+        <w:rPr>
+          <w:lang w:val="en-US"/>
+        </w:rPr>
+        <w:t>.</w:t>
+      </w:r>
+      <w:r>
+        <w:rPr>
+          <w:lang w:val="en-US"/>
+        </w:rPr>
+        <w:t xml:space="preserve"> </w:t>
+      </w:r>
+    </w:p>
+    <w:p>
+      <w:pPr>
+        <w:ind w:firstLine="0"/>
+        <w:rPr>
+          <w:lang w:val="en-US"/>
+        </w:rPr>
+      </w:pPr>
     </w:p>
     <w:p>
       <w:pPr>
@@ -7172,7 +8137,6 @@
         <w:rPr>
           <w:color w:val="000000"/>
         </w:rPr>
-        <w:lastRenderedPageBreak/>
         <w:t>Proses/simulasi yang dibuat sendiri (</w:t>
       </w:r>
       <w:proofErr w:type="spellStart"/>
@@ -7375,6 +8339,7 @@
       <w:bookmarkStart w:id="15" w:name="_44sinio" w:colFirst="0" w:colLast="0"/>
       <w:bookmarkEnd w:id="15"/>
       <w:r>
+        <w:lastRenderedPageBreak/>
         <w:t>Tujuan Penelitian</w:t>
       </w:r>
     </w:p>

</xml_diff>

<commit_message>
Add 3 more paragraph in Latar belakang
</commit_message>
<xml_diff>
--- a/TA-Costa.docx
+++ b/TA-Costa.docx
@@ -7716,7 +7716,7 @@
         <w:rPr>
           <w:lang w:val="en-US"/>
         </w:rPr>
-        <w:t>Saat</w:t>
+        <w:t>Melalui</w:t>
       </w:r>
       <w:proofErr w:type="spellEnd"/>
       <w:r>
@@ -7730,6 +7730,800 @@
         <w:rPr>
           <w:lang w:val="en-US"/>
         </w:rPr>
+        <w:t>tugas</w:t>
+      </w:r>
+      <w:proofErr w:type="spellEnd"/>
+      <w:r>
+        <w:rPr>
+          <w:lang w:val="en-US"/>
+        </w:rPr>
+        <w:t xml:space="preserve"> essay </w:t>
+      </w:r>
+      <w:proofErr w:type="spellStart"/>
+      <w:r>
+        <w:rPr>
+          <w:lang w:val="en-US"/>
+        </w:rPr>
+        <w:t>ini</w:t>
+      </w:r>
+      <w:proofErr w:type="spellEnd"/>
+      <w:r>
+        <w:rPr>
+          <w:lang w:val="en-US"/>
+        </w:rPr>
+        <w:t xml:space="preserve">, murid </w:t>
+      </w:r>
+      <w:proofErr w:type="spellStart"/>
+      <w:r>
+        <w:rPr>
+          <w:lang w:val="en-US"/>
+        </w:rPr>
+        <w:t>dapat</w:t>
+      </w:r>
+      <w:proofErr w:type="spellEnd"/>
+      <w:r>
+        <w:rPr>
+          <w:lang w:val="en-US"/>
+        </w:rPr>
+        <w:t xml:space="preserve"> </w:t>
+      </w:r>
+      <w:proofErr w:type="spellStart"/>
+      <w:r>
+        <w:rPr>
+          <w:lang w:val="en-US"/>
+        </w:rPr>
+        <w:t>memberikan</w:t>
+      </w:r>
+      <w:proofErr w:type="spellEnd"/>
+      <w:r>
+        <w:rPr>
+          <w:lang w:val="en-US"/>
+        </w:rPr>
+        <w:t xml:space="preserve"> </w:t>
+      </w:r>
+      <w:proofErr w:type="spellStart"/>
+      <w:r>
+        <w:rPr>
+          <w:lang w:val="en-US"/>
+        </w:rPr>
+        <w:t>jawaban</w:t>
+      </w:r>
+      <w:proofErr w:type="spellEnd"/>
+      <w:r>
+        <w:rPr>
+          <w:lang w:val="en-US"/>
+        </w:rPr>
+        <w:t xml:space="preserve"> </w:t>
+      </w:r>
+      <w:proofErr w:type="spellStart"/>
+      <w:r>
+        <w:rPr>
+          <w:lang w:val="en-US"/>
+        </w:rPr>
+        <w:t>berupa</w:t>
+      </w:r>
+      <w:proofErr w:type="spellEnd"/>
+      <w:r>
+        <w:rPr>
+          <w:lang w:val="en-US"/>
+        </w:rPr>
+        <w:t xml:space="preserve"> </w:t>
+      </w:r>
+      <w:proofErr w:type="spellStart"/>
+      <w:r>
+        <w:rPr>
+          <w:lang w:val="en-US"/>
+        </w:rPr>
+        <w:t>opini</w:t>
+      </w:r>
+      <w:proofErr w:type="spellEnd"/>
+      <w:r>
+        <w:rPr>
+          <w:lang w:val="en-US"/>
+        </w:rPr>
+        <w:t xml:space="preserve"> </w:t>
+      </w:r>
+      <w:proofErr w:type="spellStart"/>
+      <w:r>
+        <w:rPr>
+          <w:lang w:val="en-US"/>
+        </w:rPr>
+        <w:t>terkait</w:t>
+      </w:r>
+      <w:proofErr w:type="spellEnd"/>
+      <w:r>
+        <w:rPr>
+          <w:lang w:val="en-US"/>
+        </w:rPr>
+        <w:t xml:space="preserve"> </w:t>
+      </w:r>
+      <w:proofErr w:type="spellStart"/>
+      <w:r>
+        <w:rPr>
+          <w:lang w:val="en-US"/>
+        </w:rPr>
+        <w:t>pertanyaan</w:t>
+      </w:r>
+      <w:proofErr w:type="spellEnd"/>
+      <w:r>
+        <w:rPr>
+          <w:lang w:val="en-US"/>
+        </w:rPr>
+        <w:t xml:space="preserve"> yang </w:t>
+      </w:r>
+      <w:proofErr w:type="spellStart"/>
+      <w:r>
+        <w:rPr>
+          <w:lang w:val="en-US"/>
+        </w:rPr>
+        <w:t>diberikan</w:t>
+      </w:r>
+      <w:proofErr w:type="spellEnd"/>
+      <w:r>
+        <w:rPr>
+          <w:lang w:val="en-US"/>
+        </w:rPr>
+        <w:t xml:space="preserve"> oleh </w:t>
+      </w:r>
+      <w:proofErr w:type="spellStart"/>
+      <w:r>
+        <w:rPr>
+          <w:lang w:val="en-US"/>
+        </w:rPr>
+        <w:t>pengajar</w:t>
+      </w:r>
+      <w:proofErr w:type="spellEnd"/>
+      <w:r>
+        <w:rPr>
+          <w:lang w:val="en-US"/>
+        </w:rPr>
+        <w:t>.</w:t>
+      </w:r>
+    </w:p>
+    <w:p>
+      <w:pPr>
+        <w:ind w:firstLine="0"/>
+        <w:rPr>
+          <w:lang w:val="en-US"/>
+        </w:rPr>
+      </w:pPr>
+    </w:p>
+    <w:p>
+      <w:pPr>
+        <w:ind w:firstLine="0"/>
+        <w:rPr>
+          <w:lang w:val="en-US"/>
+        </w:rPr>
+      </w:pPr>
+      <w:proofErr w:type="spellStart"/>
+      <w:r>
+        <w:rPr>
+          <w:lang w:val="en-US"/>
+        </w:rPr>
+        <w:t>Melalui</w:t>
+      </w:r>
+      <w:proofErr w:type="spellEnd"/>
+      <w:r>
+        <w:rPr>
+          <w:lang w:val="en-US"/>
+        </w:rPr>
+        <w:t xml:space="preserve"> </w:t>
+      </w:r>
+      <w:proofErr w:type="spellStart"/>
+      <w:r>
+        <w:rPr>
+          <w:lang w:val="en-US"/>
+        </w:rPr>
+        <w:t>tugas</w:t>
+      </w:r>
+      <w:proofErr w:type="spellEnd"/>
+      <w:r>
+        <w:rPr>
+          <w:lang w:val="en-US"/>
+        </w:rPr>
+        <w:t xml:space="preserve"> essay </w:t>
+      </w:r>
+      <w:proofErr w:type="spellStart"/>
+      <w:r>
+        <w:rPr>
+          <w:lang w:val="en-US"/>
+        </w:rPr>
+        <w:t>ini</w:t>
+      </w:r>
+      <w:proofErr w:type="spellEnd"/>
+      <w:r>
+        <w:rPr>
+          <w:lang w:val="en-US"/>
+        </w:rPr>
+        <w:t xml:space="preserve">, </w:t>
+      </w:r>
+      <w:proofErr w:type="spellStart"/>
+      <w:r>
+        <w:rPr>
+          <w:lang w:val="en-US"/>
+        </w:rPr>
+        <w:t>jawaban</w:t>
+      </w:r>
+      <w:proofErr w:type="spellEnd"/>
+      <w:r>
+        <w:rPr>
+          <w:lang w:val="en-US"/>
+        </w:rPr>
+        <w:t xml:space="preserve"> yang </w:t>
+      </w:r>
+      <w:proofErr w:type="spellStart"/>
+      <w:r>
+        <w:rPr>
+          <w:lang w:val="en-US"/>
+        </w:rPr>
+        <w:t>dihasilkan</w:t>
+      </w:r>
+      <w:proofErr w:type="spellEnd"/>
+      <w:r>
+        <w:rPr>
+          <w:lang w:val="en-US"/>
+        </w:rPr>
+        <w:t xml:space="preserve"> </w:t>
+      </w:r>
+      <w:proofErr w:type="spellStart"/>
+      <w:r>
+        <w:rPr>
+          <w:lang w:val="en-US"/>
+        </w:rPr>
+        <w:t>dari</w:t>
+      </w:r>
+      <w:proofErr w:type="spellEnd"/>
+      <w:r>
+        <w:rPr>
+          <w:lang w:val="en-US"/>
+        </w:rPr>
+        <w:t xml:space="preserve"> masing-masing murid </w:t>
+      </w:r>
+      <w:proofErr w:type="spellStart"/>
+      <w:r>
+        <w:rPr>
+          <w:lang w:val="en-US"/>
+        </w:rPr>
+        <w:t>akan</w:t>
+      </w:r>
+      <w:proofErr w:type="spellEnd"/>
+      <w:r>
+        <w:rPr>
+          <w:lang w:val="en-US"/>
+        </w:rPr>
+        <w:t xml:space="preserve"> </w:t>
+      </w:r>
+      <w:proofErr w:type="spellStart"/>
+      <w:r>
+        <w:rPr>
+          <w:lang w:val="en-US"/>
+        </w:rPr>
+        <w:t>cenderung</w:t>
+      </w:r>
+      <w:proofErr w:type="spellEnd"/>
+      <w:r>
+        <w:rPr>
+          <w:lang w:val="en-US"/>
+        </w:rPr>
+        <w:t xml:space="preserve"> </w:t>
+      </w:r>
+      <w:proofErr w:type="spellStart"/>
+      <w:r>
+        <w:rPr>
+          <w:lang w:val="en-US"/>
+        </w:rPr>
+        <w:t>berbeda</w:t>
+      </w:r>
+      <w:proofErr w:type="spellEnd"/>
+      <w:r>
+        <w:rPr>
+          <w:lang w:val="en-US"/>
+        </w:rPr>
+        <w:t xml:space="preserve">. </w:t>
+      </w:r>
+      <w:proofErr w:type="spellStart"/>
+      <w:r>
+        <w:rPr>
+          <w:lang w:val="en-US"/>
+        </w:rPr>
+        <w:t>Maka</w:t>
+      </w:r>
+      <w:proofErr w:type="spellEnd"/>
+      <w:r>
+        <w:rPr>
+          <w:lang w:val="en-US"/>
+        </w:rPr>
+        <w:t xml:space="preserve"> </w:t>
+      </w:r>
+      <w:proofErr w:type="spellStart"/>
+      <w:r>
+        <w:rPr>
+          <w:lang w:val="en-US"/>
+        </w:rPr>
+        <w:t>dari</w:t>
+      </w:r>
+      <w:proofErr w:type="spellEnd"/>
+      <w:r>
+        <w:rPr>
+          <w:lang w:val="en-US"/>
+        </w:rPr>
+        <w:t xml:space="preserve"> </w:t>
+      </w:r>
+      <w:proofErr w:type="spellStart"/>
+      <w:r>
+        <w:rPr>
+          <w:lang w:val="en-US"/>
+        </w:rPr>
+        <w:t>itu</w:t>
+      </w:r>
+      <w:proofErr w:type="spellEnd"/>
+      <w:r>
+        <w:rPr>
+          <w:lang w:val="en-US"/>
+        </w:rPr>
+        <w:t xml:space="preserve">, </w:t>
+      </w:r>
+      <w:proofErr w:type="spellStart"/>
+      <w:r>
+        <w:rPr>
+          <w:lang w:val="en-US"/>
+        </w:rPr>
+        <w:t>pengajar</w:t>
+      </w:r>
+      <w:proofErr w:type="spellEnd"/>
+      <w:r>
+        <w:rPr>
+          <w:lang w:val="en-US"/>
+        </w:rPr>
+        <w:t xml:space="preserve"> </w:t>
+      </w:r>
+      <w:proofErr w:type="spellStart"/>
+      <w:r>
+        <w:rPr>
+          <w:lang w:val="en-US"/>
+        </w:rPr>
+        <w:t>akan</w:t>
+      </w:r>
+      <w:proofErr w:type="spellEnd"/>
+      <w:r>
+        <w:rPr>
+          <w:lang w:val="en-US"/>
+        </w:rPr>
+        <w:t xml:space="preserve"> </w:t>
+      </w:r>
+      <w:proofErr w:type="spellStart"/>
+      <w:r>
+        <w:rPr>
+          <w:lang w:val="en-US"/>
+        </w:rPr>
+        <w:t>memiliki</w:t>
+      </w:r>
+      <w:proofErr w:type="spellEnd"/>
+      <w:r>
+        <w:rPr>
+          <w:lang w:val="en-US"/>
+        </w:rPr>
+        <w:t xml:space="preserve"> </w:t>
+      </w:r>
+      <w:proofErr w:type="spellStart"/>
+      <w:r>
+        <w:rPr>
+          <w:lang w:val="en-US"/>
+        </w:rPr>
+        <w:t>banyak</w:t>
+      </w:r>
+      <w:proofErr w:type="spellEnd"/>
+      <w:r>
+        <w:rPr>
+          <w:lang w:val="en-US"/>
+        </w:rPr>
+        <w:t xml:space="preserve"> </w:t>
+      </w:r>
+      <w:proofErr w:type="spellStart"/>
+      <w:r>
+        <w:rPr>
+          <w:lang w:val="en-US"/>
+        </w:rPr>
+        <w:t>variasi</w:t>
+      </w:r>
+      <w:proofErr w:type="spellEnd"/>
+      <w:r>
+        <w:rPr>
+          <w:lang w:val="en-US"/>
+        </w:rPr>
+        <w:t xml:space="preserve"> </w:t>
+      </w:r>
+      <w:proofErr w:type="spellStart"/>
+      <w:r>
+        <w:rPr>
+          <w:lang w:val="en-US"/>
+        </w:rPr>
+        <w:t>jawaban</w:t>
+      </w:r>
+      <w:proofErr w:type="spellEnd"/>
+      <w:r>
+        <w:rPr>
+          <w:lang w:val="en-US"/>
+        </w:rPr>
+        <w:t xml:space="preserve"> yang </w:t>
+      </w:r>
+      <w:proofErr w:type="spellStart"/>
+      <w:r>
+        <w:rPr>
+          <w:lang w:val="en-US"/>
+        </w:rPr>
+        <w:t>harus</w:t>
+      </w:r>
+      <w:proofErr w:type="spellEnd"/>
+      <w:r>
+        <w:rPr>
+          <w:lang w:val="en-US"/>
+        </w:rPr>
+        <w:t xml:space="preserve"> </w:t>
+      </w:r>
+      <w:proofErr w:type="spellStart"/>
+      <w:r>
+        <w:rPr>
+          <w:lang w:val="en-US"/>
+        </w:rPr>
+        <w:t>dikoreksi</w:t>
+      </w:r>
+      <w:proofErr w:type="spellEnd"/>
+      <w:r>
+        <w:rPr>
+          <w:lang w:val="en-US"/>
+        </w:rPr>
+        <w:t xml:space="preserve"> dan </w:t>
+      </w:r>
+      <w:proofErr w:type="spellStart"/>
+      <w:r>
+        <w:rPr>
+          <w:lang w:val="en-US"/>
+        </w:rPr>
+        <w:t>menilainya</w:t>
+      </w:r>
+      <w:proofErr w:type="spellEnd"/>
+      <w:r>
+        <w:rPr>
+          <w:lang w:val="en-US"/>
+        </w:rPr>
+        <w:t xml:space="preserve"> </w:t>
+      </w:r>
+      <w:proofErr w:type="spellStart"/>
+      <w:r>
+        <w:rPr>
+          <w:lang w:val="en-US"/>
+        </w:rPr>
+        <w:t>satu-persatu</w:t>
+      </w:r>
+      <w:proofErr w:type="spellEnd"/>
+      <w:r>
+        <w:rPr>
+          <w:lang w:val="en-US"/>
+        </w:rPr>
+        <w:t xml:space="preserve"> yang </w:t>
+      </w:r>
+      <w:proofErr w:type="spellStart"/>
+      <w:r>
+        <w:rPr>
+          <w:lang w:val="en-US"/>
+        </w:rPr>
+        <w:t>dapat</w:t>
+      </w:r>
+      <w:proofErr w:type="spellEnd"/>
+      <w:r>
+        <w:rPr>
+          <w:lang w:val="en-US"/>
+        </w:rPr>
+        <w:t xml:space="preserve"> </w:t>
+      </w:r>
+      <w:proofErr w:type="spellStart"/>
+      <w:r>
+        <w:rPr>
+          <w:lang w:val="en-US"/>
+        </w:rPr>
+        <w:t>memakan</w:t>
+      </w:r>
+      <w:proofErr w:type="spellEnd"/>
+      <w:r>
+        <w:rPr>
+          <w:lang w:val="en-US"/>
+        </w:rPr>
+        <w:t xml:space="preserve"> </w:t>
+      </w:r>
+      <w:proofErr w:type="spellStart"/>
+      <w:r>
+        <w:rPr>
+          <w:lang w:val="en-US"/>
+        </w:rPr>
+        <w:t>waktu</w:t>
+      </w:r>
+      <w:proofErr w:type="spellEnd"/>
+      <w:r>
+        <w:rPr>
+          <w:lang w:val="en-US"/>
+        </w:rPr>
+        <w:t xml:space="preserve"> lama </w:t>
+      </w:r>
+      <w:proofErr w:type="spellStart"/>
+      <w:r>
+        <w:rPr>
+          <w:lang w:val="en-US"/>
+        </w:rPr>
+        <w:t>dalam</w:t>
+      </w:r>
+      <w:proofErr w:type="spellEnd"/>
+      <w:r>
+        <w:rPr>
+          <w:lang w:val="en-US"/>
+        </w:rPr>
+        <w:t xml:space="preserve"> proses </w:t>
+      </w:r>
+      <w:proofErr w:type="spellStart"/>
+      <w:r>
+        <w:rPr>
+          <w:lang w:val="en-US"/>
+        </w:rPr>
+        <w:t>penilaian</w:t>
+      </w:r>
+      <w:proofErr w:type="spellEnd"/>
+      <w:r>
+        <w:rPr>
+          <w:lang w:val="en-US"/>
+        </w:rPr>
+        <w:t xml:space="preserve"> masing-masing </w:t>
+      </w:r>
+      <w:proofErr w:type="spellStart"/>
+      <w:r>
+        <w:rPr>
+          <w:lang w:val="en-US"/>
+        </w:rPr>
+        <w:t>jawaban</w:t>
+      </w:r>
+      <w:proofErr w:type="spellEnd"/>
+      <w:r>
+        <w:rPr>
+          <w:lang w:val="en-US"/>
+        </w:rPr>
+        <w:t>.</w:t>
+      </w:r>
+      <w:r>
+        <w:rPr>
+          <w:lang w:val="en-US"/>
+        </w:rPr>
+        <w:t xml:space="preserve"> Hal </w:t>
+      </w:r>
+      <w:proofErr w:type="spellStart"/>
+      <w:r>
+        <w:rPr>
+          <w:lang w:val="en-US"/>
+        </w:rPr>
+        <w:t>ini</w:t>
+      </w:r>
+      <w:proofErr w:type="spellEnd"/>
+      <w:r>
+        <w:rPr>
+          <w:lang w:val="en-US"/>
+        </w:rPr>
+        <w:t xml:space="preserve"> </w:t>
+      </w:r>
+      <w:proofErr w:type="spellStart"/>
+      <w:r>
+        <w:rPr>
+          <w:lang w:val="en-US"/>
+        </w:rPr>
+        <w:t>lah</w:t>
+      </w:r>
+      <w:proofErr w:type="spellEnd"/>
+      <w:r>
+        <w:rPr>
+          <w:lang w:val="en-US"/>
+        </w:rPr>
+        <w:t xml:space="preserve"> yang </w:t>
+      </w:r>
+      <w:proofErr w:type="spellStart"/>
+      <w:r>
+        <w:rPr>
+          <w:lang w:val="en-US"/>
+        </w:rPr>
+        <w:t>mendorong</w:t>
+      </w:r>
+      <w:proofErr w:type="spellEnd"/>
+      <w:r>
+        <w:rPr>
+          <w:lang w:val="en-US"/>
+        </w:rPr>
+        <w:t xml:space="preserve"> </w:t>
+      </w:r>
+      <w:proofErr w:type="spellStart"/>
+      <w:r>
+        <w:rPr>
+          <w:lang w:val="en-US"/>
+        </w:rPr>
+        <w:t>penulis</w:t>
+      </w:r>
+      <w:proofErr w:type="spellEnd"/>
+      <w:r>
+        <w:rPr>
+          <w:lang w:val="en-US"/>
+        </w:rPr>
+        <w:t xml:space="preserve"> </w:t>
+      </w:r>
+      <w:proofErr w:type="spellStart"/>
+      <w:r>
+        <w:rPr>
+          <w:lang w:val="en-US"/>
+        </w:rPr>
+        <w:t>untuk</w:t>
+      </w:r>
+      <w:proofErr w:type="spellEnd"/>
+      <w:r>
+        <w:rPr>
+          <w:lang w:val="en-US"/>
+        </w:rPr>
+        <w:t xml:space="preserve"> </w:t>
+      </w:r>
+      <w:proofErr w:type="spellStart"/>
+      <w:r>
+        <w:rPr>
+          <w:lang w:val="en-US"/>
+        </w:rPr>
+        <w:t>membangun</w:t>
+      </w:r>
+      <w:proofErr w:type="spellEnd"/>
+      <w:r>
+        <w:rPr>
+          <w:lang w:val="en-US"/>
+        </w:rPr>
+        <w:t xml:space="preserve"> </w:t>
+      </w:r>
+      <w:proofErr w:type="spellStart"/>
+      <w:r>
+        <w:rPr>
+          <w:lang w:val="en-US"/>
+        </w:rPr>
+        <w:t>sebuah</w:t>
+      </w:r>
+      <w:proofErr w:type="spellEnd"/>
+      <w:r>
+        <w:rPr>
+          <w:lang w:val="en-US"/>
+        </w:rPr>
+        <w:t xml:space="preserve"> </w:t>
+      </w:r>
+      <w:proofErr w:type="spellStart"/>
+      <w:r>
+        <w:rPr>
+          <w:lang w:val="en-US"/>
+        </w:rPr>
+        <w:t>aplikasi</w:t>
+      </w:r>
+      <w:proofErr w:type="spellEnd"/>
+      <w:r>
+        <w:rPr>
+          <w:lang w:val="en-US"/>
+        </w:rPr>
+        <w:t xml:space="preserve"> yang </w:t>
+      </w:r>
+      <w:proofErr w:type="spellStart"/>
+      <w:r>
+        <w:rPr>
+          <w:lang w:val="en-US"/>
+        </w:rPr>
+        <w:t>dapat</w:t>
+      </w:r>
+      <w:proofErr w:type="spellEnd"/>
+      <w:r>
+        <w:rPr>
+          <w:lang w:val="en-US"/>
+        </w:rPr>
+        <w:t xml:space="preserve"> </w:t>
+      </w:r>
+      <w:proofErr w:type="spellStart"/>
+      <w:r>
+        <w:rPr>
+          <w:lang w:val="en-US"/>
+        </w:rPr>
+        <w:t>mempercepat</w:t>
+      </w:r>
+      <w:proofErr w:type="spellEnd"/>
+      <w:r>
+        <w:rPr>
+          <w:lang w:val="en-US"/>
+        </w:rPr>
+        <w:t xml:space="preserve"> proses </w:t>
+      </w:r>
+      <w:proofErr w:type="spellStart"/>
+      <w:r>
+        <w:rPr>
+          <w:lang w:val="en-US"/>
+        </w:rPr>
+        <w:t>evaluasi</w:t>
+      </w:r>
+      <w:proofErr w:type="spellEnd"/>
+      <w:r>
+        <w:rPr>
+          <w:lang w:val="en-US"/>
+        </w:rPr>
+        <w:t xml:space="preserve"> </w:t>
+      </w:r>
+      <w:proofErr w:type="spellStart"/>
+      <w:r>
+        <w:rPr>
+          <w:lang w:val="en-US"/>
+        </w:rPr>
+        <w:t>penilaian</w:t>
+      </w:r>
+      <w:proofErr w:type="spellEnd"/>
+      <w:r>
+        <w:rPr>
+          <w:lang w:val="en-US"/>
+        </w:rPr>
+        <w:t xml:space="preserve"> essay.</w:t>
+      </w:r>
+    </w:p>
+    <w:p>
+      <w:pPr>
+        <w:ind w:firstLine="0"/>
+        <w:rPr>
+          <w:lang w:val="en-US"/>
+        </w:rPr>
+      </w:pPr>
+    </w:p>
+    <w:p>
+      <w:pPr>
+        <w:ind w:firstLine="0"/>
+        <w:rPr>
+          <w:lang w:val="en-US"/>
+        </w:rPr>
+      </w:pPr>
+      <w:proofErr w:type="spellStart"/>
+      <w:r>
+        <w:rPr>
+          <w:lang w:val="en-US"/>
+        </w:rPr>
+        <w:t>Aplikasi</w:t>
+      </w:r>
+      <w:proofErr w:type="spellEnd"/>
+      <w:r>
+        <w:rPr>
+          <w:lang w:val="en-US"/>
+        </w:rPr>
+        <w:t xml:space="preserve"> </w:t>
+      </w:r>
+      <w:proofErr w:type="spellStart"/>
+      <w:r>
+        <w:rPr>
+          <w:lang w:val="en-US"/>
+        </w:rPr>
+        <w:t>harus</w:t>
+      </w:r>
+      <w:proofErr w:type="spellEnd"/>
+      <w:r>
+        <w:rPr>
+          <w:lang w:val="en-US"/>
+        </w:rPr>
+        <w:t xml:space="preserve"> </w:t>
+      </w:r>
+      <w:proofErr w:type="spellStart"/>
+      <w:r>
+        <w:rPr>
+          <w:lang w:val="en-US"/>
+        </w:rPr>
+        <w:t>dapat</w:t>
+      </w:r>
+      <w:proofErr w:type="spellEnd"/>
+      <w:r>
+        <w:rPr>
+          <w:lang w:val="en-US"/>
+        </w:rPr>
+        <w:t xml:space="preserve"> </w:t>
+      </w:r>
+      <w:proofErr w:type="spellStart"/>
+      <w:r>
+        <w:rPr>
+          <w:lang w:val="en-US"/>
+        </w:rPr>
         <w:t>melakukan</w:t>
       </w:r>
       <w:proofErr w:type="spellEnd"/>
@@ -7737,6 +8531,20 @@
         <w:rPr>
           <w:lang w:val="en-US"/>
         </w:rPr>
+        <w:t xml:space="preserve"> proses </w:t>
+      </w:r>
+      <w:proofErr w:type="spellStart"/>
+      <w:r>
+        <w:rPr>
+          <w:lang w:val="en-US"/>
+        </w:rPr>
+        <w:t>evaluasi</w:t>
+      </w:r>
+      <w:proofErr w:type="spellEnd"/>
+      <w:r>
+        <w:rPr>
+          <w:lang w:val="en-US"/>
+        </w:rPr>
         <w:t xml:space="preserve"> </w:t>
       </w:r>
       <w:proofErr w:type="spellStart"/>
@@ -7744,21 +8552,7 @@
         <w:rPr>
           <w:lang w:val="en-US"/>
         </w:rPr>
-        <w:t>penilaian</w:t>
-      </w:r>
-      <w:proofErr w:type="spellEnd"/>
-      <w:r>
-        <w:rPr>
-          <w:lang w:val="en-US"/>
-        </w:rPr>
-        <w:t xml:space="preserve"> essay, </w:t>
-      </w:r>
-      <w:proofErr w:type="spellStart"/>
-      <w:r>
-        <w:rPr>
-          <w:lang w:val="en-US"/>
-        </w:rPr>
-        <w:t>pengajar</w:t>
+        <w:t>jawaban</w:t>
       </w:r>
       <w:proofErr w:type="spellEnd"/>
       <w:r>
@@ -7772,7 +8566,63 @@
         <w:rPr>
           <w:lang w:val="en-US"/>
         </w:rPr>
-        <w:t>harus</w:t>
+        <w:t>menggunakan</w:t>
+      </w:r>
+      <w:proofErr w:type="spellEnd"/>
+      <w:r>
+        <w:rPr>
+          <w:lang w:val="en-US"/>
+        </w:rPr>
+        <w:t xml:space="preserve"> Bahasa Indonesia </w:t>
+      </w:r>
+      <w:proofErr w:type="spellStart"/>
+      <w:r>
+        <w:rPr>
+          <w:lang w:val="en-US"/>
+        </w:rPr>
+        <w:t>atau</w:t>
+      </w:r>
+      <w:proofErr w:type="spellEnd"/>
+      <w:r>
+        <w:rPr>
+          <w:lang w:val="en-US"/>
+        </w:rPr>
+        <w:t xml:space="preserve"> Bahasa </w:t>
+      </w:r>
+      <w:proofErr w:type="spellStart"/>
+      <w:r>
+        <w:rPr>
+          <w:lang w:val="en-US"/>
+        </w:rPr>
+        <w:t>Inggris</w:t>
+      </w:r>
+      <w:proofErr w:type="spellEnd"/>
+      <w:r>
+        <w:rPr>
+          <w:lang w:val="en-US"/>
+        </w:rPr>
+        <w:t xml:space="preserve">, </w:t>
+      </w:r>
+      <w:proofErr w:type="spellStart"/>
+      <w:r>
+        <w:rPr>
+          <w:lang w:val="en-US"/>
+        </w:rPr>
+        <w:t>dikarenakan</w:t>
+      </w:r>
+      <w:proofErr w:type="spellEnd"/>
+      <w:r>
+        <w:rPr>
+          <w:lang w:val="en-US"/>
+        </w:rPr>
+        <w:t xml:space="preserve"> Bahasa </w:t>
+      </w:r>
+      <w:proofErr w:type="spellStart"/>
+      <w:r>
+        <w:rPr>
+          <w:lang w:val="en-US"/>
+        </w:rPr>
+        <w:t>Inggris</w:t>
       </w:r>
       <w:proofErr w:type="spellEnd"/>
       <w:r>
@@ -7786,6 +8636,160 @@
         <w:rPr>
           <w:lang w:val="en-US"/>
         </w:rPr>
+        <w:t>telah</w:t>
+      </w:r>
+      <w:proofErr w:type="spellEnd"/>
+      <w:r>
+        <w:rPr>
+          <w:lang w:val="en-US"/>
+        </w:rPr>
+        <w:t xml:space="preserve"> </w:t>
+      </w:r>
+      <w:proofErr w:type="spellStart"/>
+      <w:r>
+        <w:rPr>
+          <w:lang w:val="en-US"/>
+        </w:rPr>
+        <w:t>menjadi</w:t>
+      </w:r>
+      <w:proofErr w:type="spellEnd"/>
+      <w:r>
+        <w:rPr>
+          <w:lang w:val="en-US"/>
+        </w:rPr>
+        <w:t xml:space="preserve"> </w:t>
+      </w:r>
+      <w:proofErr w:type="spellStart"/>
+      <w:r>
+        <w:rPr>
+          <w:lang w:val="en-US"/>
+        </w:rPr>
+        <w:t>kurikulum</w:t>
+      </w:r>
+      <w:proofErr w:type="spellEnd"/>
+      <w:r>
+        <w:rPr>
+          <w:lang w:val="en-US"/>
+        </w:rPr>
+        <w:t xml:space="preserve"> </w:t>
+      </w:r>
+      <w:proofErr w:type="spellStart"/>
+      <w:r>
+        <w:rPr>
+          <w:lang w:val="en-US"/>
+        </w:rPr>
+        <w:t>wajib</w:t>
+      </w:r>
+      <w:proofErr w:type="spellEnd"/>
+      <w:r>
+        <w:rPr>
+          <w:lang w:val="en-US"/>
+        </w:rPr>
+        <w:t xml:space="preserve"> pada program </w:t>
+      </w:r>
+      <w:proofErr w:type="spellStart"/>
+      <w:r>
+        <w:rPr>
+          <w:lang w:val="en-US"/>
+        </w:rPr>
+        <w:t>pendidikan</w:t>
+      </w:r>
+      <w:proofErr w:type="spellEnd"/>
+      <w:r>
+        <w:rPr>
+          <w:lang w:val="en-US"/>
+        </w:rPr>
+        <w:t xml:space="preserve"> 12 </w:t>
+      </w:r>
+      <w:proofErr w:type="spellStart"/>
+      <w:r>
+        <w:rPr>
+          <w:lang w:val="en-US"/>
+        </w:rPr>
+        <w:t>tahun</w:t>
+      </w:r>
+      <w:proofErr w:type="spellEnd"/>
+      <w:r>
+        <w:rPr>
+          <w:lang w:val="en-US"/>
+        </w:rPr>
+        <w:t xml:space="preserve"> di Indonesia. </w:t>
+      </w:r>
+      <w:proofErr w:type="spellStart"/>
+      <w:r>
+        <w:rPr>
+          <w:lang w:val="en-US"/>
+        </w:rPr>
+        <w:t>Aplikasi</w:t>
+      </w:r>
+      <w:proofErr w:type="spellEnd"/>
+      <w:r>
+        <w:rPr>
+          <w:lang w:val="en-US"/>
+        </w:rPr>
+        <w:t xml:space="preserve"> </w:t>
+      </w:r>
+      <w:proofErr w:type="spellStart"/>
+      <w:r>
+        <w:rPr>
+          <w:lang w:val="en-US"/>
+        </w:rPr>
+        <w:t>akan</w:t>
+      </w:r>
+      <w:proofErr w:type="spellEnd"/>
+      <w:r>
+        <w:rPr>
+          <w:lang w:val="en-US"/>
+        </w:rPr>
+        <w:t xml:space="preserve"> </w:t>
+      </w:r>
+      <w:proofErr w:type="spellStart"/>
+      <w:r>
+        <w:rPr>
+          <w:lang w:val="en-US"/>
+        </w:rPr>
+        <w:t>dibuat</w:t>
+      </w:r>
+      <w:proofErr w:type="spellEnd"/>
+      <w:r>
+        <w:rPr>
+          <w:lang w:val="en-US"/>
+        </w:rPr>
+        <w:t xml:space="preserve"> </w:t>
+      </w:r>
+      <w:proofErr w:type="spellStart"/>
+      <w:r>
+        <w:rPr>
+          <w:lang w:val="en-US"/>
+        </w:rPr>
+        <w:t>untuk</w:t>
+      </w:r>
+      <w:proofErr w:type="spellEnd"/>
+      <w:r>
+        <w:rPr>
+          <w:lang w:val="en-US"/>
+        </w:rPr>
+        <w:t xml:space="preserve"> </w:t>
+      </w:r>
+      <w:proofErr w:type="spellStart"/>
+      <w:r>
+        <w:rPr>
+          <w:lang w:val="en-US"/>
+        </w:rPr>
+        <w:t>dapat</w:t>
+      </w:r>
+      <w:proofErr w:type="spellEnd"/>
+      <w:r>
+        <w:rPr>
+          <w:lang w:val="en-US"/>
+        </w:rPr>
+        <w:t xml:space="preserve"> </w:t>
+      </w:r>
+      <w:proofErr w:type="spellStart"/>
+      <w:r>
+        <w:rPr>
+          <w:lang w:val="en-US"/>
+        </w:rPr>
         <w:t>memeriksa</w:t>
       </w:r>
       <w:proofErr w:type="spellEnd"/>
@@ -7800,14 +8804,197 @@
         <w:rPr>
           <w:lang w:val="en-US"/>
         </w:rPr>
-        <w:t>sejumlah</w:t>
-      </w:r>
-      <w:proofErr w:type="spellEnd"/>
-      <w:r>
-        <w:rPr>
-          <w:lang w:val="en-US"/>
-        </w:rPr>
-        <w:t xml:space="preserve"> essay yang </w:t>
+        <w:t>persentase</w:t>
+      </w:r>
+      <w:proofErr w:type="spellEnd"/>
+      <w:r>
+        <w:rPr>
+          <w:lang w:val="en-US"/>
+        </w:rPr>
+        <w:t xml:space="preserve"> </w:t>
+      </w:r>
+      <w:proofErr w:type="spellStart"/>
+      <w:r>
+        <w:rPr>
+          <w:lang w:val="en-US"/>
+        </w:rPr>
+        <w:t>kemiripan</w:t>
+      </w:r>
+      <w:proofErr w:type="spellEnd"/>
+      <w:r>
+        <w:rPr>
+          <w:lang w:val="en-US"/>
+        </w:rPr>
+        <w:t xml:space="preserve"> </w:t>
+      </w:r>
+      <w:proofErr w:type="spellStart"/>
+      <w:r>
+        <w:rPr>
+          <w:lang w:val="en-US"/>
+        </w:rPr>
+        <w:t>jawaban</w:t>
+      </w:r>
+      <w:proofErr w:type="spellEnd"/>
+      <w:r>
+        <w:rPr>
+          <w:lang w:val="en-US"/>
+        </w:rPr>
+        <w:t xml:space="preserve"> essay murid </w:t>
+      </w:r>
+      <w:proofErr w:type="spellStart"/>
+      <w:r>
+        <w:rPr>
+          <w:lang w:val="en-US"/>
+        </w:rPr>
+        <w:t>terhadap</w:t>
+      </w:r>
+      <w:proofErr w:type="spellEnd"/>
+      <w:r>
+        <w:rPr>
+          <w:lang w:val="en-US"/>
+        </w:rPr>
+        <w:t xml:space="preserve"> </w:t>
+      </w:r>
+      <w:proofErr w:type="spellStart"/>
+      <w:r>
+        <w:rPr>
+          <w:lang w:val="en-US"/>
+        </w:rPr>
+        <w:t>jawaban</w:t>
+      </w:r>
+      <w:proofErr w:type="spellEnd"/>
+      <w:r>
+        <w:rPr>
+          <w:lang w:val="en-US"/>
+        </w:rPr>
+        <w:t xml:space="preserve"> guru. </w:t>
+      </w:r>
+      <w:proofErr w:type="spellStart"/>
+      <w:r>
+        <w:rPr>
+          <w:lang w:val="en-US"/>
+        </w:rPr>
+        <w:lastRenderedPageBreak/>
+        <w:t>Persentase</w:t>
+      </w:r>
+      <w:proofErr w:type="spellEnd"/>
+      <w:r>
+        <w:rPr>
+          <w:lang w:val="en-US"/>
+        </w:rPr>
+        <w:t xml:space="preserve"> </w:t>
+      </w:r>
+      <w:proofErr w:type="spellStart"/>
+      <w:r>
+        <w:rPr>
+          <w:lang w:val="en-US"/>
+        </w:rPr>
+        <w:t>kemiripan</w:t>
+      </w:r>
+      <w:proofErr w:type="spellEnd"/>
+      <w:r>
+        <w:rPr>
+          <w:lang w:val="en-US"/>
+        </w:rPr>
+        <w:t xml:space="preserve"> </w:t>
+      </w:r>
+      <w:proofErr w:type="spellStart"/>
+      <w:r>
+        <w:rPr>
+          <w:lang w:val="en-US"/>
+        </w:rPr>
+        <w:t>jawaban</w:t>
+      </w:r>
+      <w:proofErr w:type="spellEnd"/>
+      <w:r>
+        <w:rPr>
+          <w:lang w:val="en-US"/>
+        </w:rPr>
+        <w:t xml:space="preserve"> </w:t>
+      </w:r>
+      <w:proofErr w:type="spellStart"/>
+      <w:r>
+        <w:rPr>
+          <w:lang w:val="en-US"/>
+        </w:rPr>
+        <w:t>ini</w:t>
+      </w:r>
+      <w:proofErr w:type="spellEnd"/>
+      <w:r>
+        <w:rPr>
+          <w:lang w:val="en-US"/>
+        </w:rPr>
+        <w:t xml:space="preserve"> </w:t>
+      </w:r>
+      <w:proofErr w:type="spellStart"/>
+      <w:r>
+        <w:rPr>
+          <w:lang w:val="en-US"/>
+        </w:rPr>
+        <w:t>kemudian</w:t>
+      </w:r>
+      <w:proofErr w:type="spellEnd"/>
+      <w:r>
+        <w:rPr>
+          <w:lang w:val="en-US"/>
+        </w:rPr>
+        <w:t xml:space="preserve"> </w:t>
+      </w:r>
+      <w:proofErr w:type="spellStart"/>
+      <w:r>
+        <w:rPr>
+          <w:lang w:val="en-US"/>
+        </w:rPr>
+        <w:t>akan</w:t>
+      </w:r>
+      <w:proofErr w:type="spellEnd"/>
+      <w:r>
+        <w:rPr>
+          <w:lang w:val="en-US"/>
+        </w:rPr>
+        <w:t xml:space="preserve"> </w:t>
+      </w:r>
+      <w:proofErr w:type="spellStart"/>
+      <w:r>
+        <w:rPr>
+          <w:lang w:val="en-US"/>
+        </w:rPr>
+        <w:t>menjadi</w:t>
+      </w:r>
+      <w:proofErr w:type="spellEnd"/>
+      <w:r>
+        <w:rPr>
+          <w:lang w:val="en-US"/>
+        </w:rPr>
+        <w:t xml:space="preserve"> </w:t>
+      </w:r>
+      <w:proofErr w:type="spellStart"/>
+      <w:r>
+        <w:rPr>
+          <w:lang w:val="en-US"/>
+        </w:rPr>
+        <w:t>nilai</w:t>
+      </w:r>
+      <w:proofErr w:type="spellEnd"/>
+      <w:r>
+        <w:rPr>
+          <w:lang w:val="en-US"/>
+        </w:rPr>
+        <w:t xml:space="preserve"> </w:t>
+      </w:r>
+      <w:proofErr w:type="spellStart"/>
+      <w:r>
+        <w:rPr>
+          <w:lang w:val="en-US"/>
+        </w:rPr>
+        <w:t>bagi</w:t>
+      </w:r>
+      <w:proofErr w:type="spellEnd"/>
+      <w:r>
+        <w:rPr>
+          <w:lang w:val="en-US"/>
+        </w:rPr>
+        <w:t xml:space="preserve"> murid yang </w:t>
       </w:r>
       <w:proofErr w:type="spellStart"/>
       <w:r>
@@ -7828,7 +9015,7 @@
         <w:rPr>
           <w:lang w:val="en-US"/>
         </w:rPr>
-        <w:t>diserahkan</w:t>
+        <w:t>diperiksa</w:t>
       </w:r>
       <w:proofErr w:type="spellEnd"/>
       <w:r>
@@ -7842,82 +9029,14 @@
         <w:rPr>
           <w:lang w:val="en-US"/>
         </w:rPr>
-        <w:t>satu-persatu</w:t>
-      </w:r>
-      <w:proofErr w:type="spellEnd"/>
-      <w:r>
-        <w:rPr>
-          <w:lang w:val="en-US"/>
-        </w:rPr>
-        <w:t xml:space="preserve"> yang </w:t>
-      </w:r>
-      <w:proofErr w:type="spellStart"/>
-      <w:r>
-        <w:rPr>
-          <w:lang w:val="en-US"/>
-        </w:rPr>
-        <w:t>dapat</w:t>
-      </w:r>
-      <w:proofErr w:type="spellEnd"/>
-      <w:r>
-        <w:rPr>
-          <w:lang w:val="en-US"/>
-        </w:rPr>
-        <w:t xml:space="preserve"> </w:t>
-      </w:r>
-      <w:proofErr w:type="spellStart"/>
-      <w:r>
-        <w:rPr>
-          <w:lang w:val="en-US"/>
-        </w:rPr>
-        <w:t>memakan</w:t>
-      </w:r>
-      <w:proofErr w:type="spellEnd"/>
-      <w:r>
-        <w:rPr>
-          <w:lang w:val="en-US"/>
-        </w:rPr>
-        <w:t xml:space="preserve"> </w:t>
-      </w:r>
-      <w:proofErr w:type="spellStart"/>
-      <w:r>
-        <w:rPr>
-          <w:lang w:val="en-US"/>
-        </w:rPr>
-        <w:t>waktu</w:t>
-      </w:r>
-      <w:proofErr w:type="spellEnd"/>
-      <w:r>
-        <w:rPr>
-          <w:lang w:val="en-US"/>
-        </w:rPr>
-        <w:t xml:space="preserve"> yang </w:t>
-      </w:r>
-      <w:proofErr w:type="spellStart"/>
-      <w:r>
-        <w:rPr>
-          <w:lang w:val="en-US"/>
-        </w:rPr>
-        <w:t>relatif</w:t>
-      </w:r>
-      <w:proofErr w:type="spellEnd"/>
-      <w:r>
-        <w:rPr>
-          <w:lang w:val="en-US"/>
-        </w:rPr>
-        <w:t xml:space="preserve"> lama</w:t>
-      </w:r>
+        <w:t>jawabannya</w:t>
+      </w:r>
+      <w:proofErr w:type="spellEnd"/>
       <w:r>
         <w:rPr>
           <w:lang w:val="en-US"/>
         </w:rPr>
         <w:t>.</w:t>
-      </w:r>
-      <w:r>
-        <w:rPr>
-          <w:lang w:val="en-US"/>
-        </w:rPr>
-        <w:t xml:space="preserve"> </w:t>
       </w:r>
     </w:p>
     <w:p>
@@ -8217,6 +9336,7 @@
     </w:p>
     <w:p>
       <w:r>
+        <w:lastRenderedPageBreak/>
         <w:t xml:space="preserve">Selain itu, rumusan sangat disarankan untuk melibatkan pengalaman </w:t>
       </w:r>
       <w:proofErr w:type="spellStart"/>
@@ -8339,7 +9459,6 @@
       <w:bookmarkStart w:id="15" w:name="_44sinio" w:colFirst="0" w:colLast="0"/>
       <w:bookmarkEnd w:id="15"/>
       <w:r>
-        <w:lastRenderedPageBreak/>
         <w:t>Tujuan Penelitian</w:t>
       </w:r>
     </w:p>
@@ -8509,6 +9628,7 @@
       <w:bookmarkStart w:id="18" w:name="_3j2qqm3" w:colFirst="0" w:colLast="0"/>
       <w:bookmarkEnd w:id="18"/>
       <w:r>
+        <w:lastRenderedPageBreak/>
         <w:t>Sistematika Penulisan</w:t>
       </w:r>
     </w:p>

</xml_diff>

<commit_message>
Prg 6 done sus blackbox
</commit_message>
<xml_diff>
--- a/TA-Costa.docx
+++ b/TA-Costa.docx
@@ -9760,43 +9760,141 @@
         <w:rPr>
           <w:lang w:val="en-US"/>
         </w:rPr>
-        <w:t xml:space="preserve">Pada implementasi, aplikasi akan dibuat berbasis website. Pada </w:t>
-      </w:r>
-      <w:r>
-        <w:rPr>
-          <w:lang w:val="en-US"/>
-        </w:rPr>
-        <w:t>aplikasi</w:t>
-      </w:r>
-      <w:r>
-        <w:rPr>
-          <w:lang w:val="en-US"/>
-        </w:rPr>
-        <w:t xml:space="preserve"> tersebut, guru</w:t>
-      </w:r>
-      <w:r>
-        <w:rPr>
-          <w:lang w:val="en-US"/>
-        </w:rPr>
-        <w:t xml:space="preserve"> perlu memilih pengecekan jawaban ingin dilakukan dalam bahasa Indonesia atau bahasa Inggris</w:t>
-      </w:r>
-      <w:r>
-        <w:rPr>
-          <w:lang w:val="en-US"/>
-        </w:rPr>
-        <w:t xml:space="preserve">. </w:t>
-      </w:r>
-      <w:r>
-        <w:rPr>
-          <w:lang w:val="en-US"/>
-        </w:rPr>
-        <w:t>Setelah itu</w:t>
-      </w:r>
-      <w:r>
-        <w:rPr>
-          <w:lang w:val="en-US"/>
-        </w:rPr>
-        <w:t xml:space="preserve">, guru akan dapat memasukkan jawaban murid satu-persatu berupa teks yang telah disalin atau file plainteks dengan ekstensi </w:t>
+        <w:t>Aplikasi yang dikembangkan akan dilakukan pada aplikasi yang dikembangkan untuk memastikan kelayakannya menggunakan dua metode pengujian, yaitu System Usability Scale (SUS) dan Black Box. SUS memiliki tingkat keabsahan dan keandalan tinggi untuk mengukur tingkat kemudahan perangkat lunak saat digunakan</w:t>
+      </w:r>
+      <w:r>
+        <w:rPr>
+          <w:lang w:val="en-US"/>
+        </w:rPr>
+        <w:fldChar w:fldCharType="begin"/>
+      </w:r>
+      <w:r>
+        <w:rPr>
+          <w:lang w:val="en-US"/>
+        </w:rPr>
+        <w:instrText xml:space="preserve"> ADDIN ZOTERO_ITEM CSL_CITATION {"citationID":"HosLPxL0","properties":{"formattedCitation":"[10], [11]","plainCitation":"[10], [11]","noteIndex":0},"citationItems":[{"id":66,"uris":["http://zotero.org/users/10550292/items/J4XCRJNV"],"itemData":{"id":66,"type":"article-journal","abstract":"The COVID-19 pandemic has resulted in a physical shutdown of all types of educational institutes worldwide due to which the education delivery has now shifted to an “online only” exclusivity model. In this perspective, perceived usability of the online learning platforms that are currently being used is an important aspect, especially due to the absence of any physical classes. In this work Microsoft Teams is used as the reference platform for which the perceived usability is evaluated. For the evaluation purpose a dual strategy is followed by using the System Usability Scale (SUS), which is a Human Computer Interaction (HCI) based approach, and the Technology Acceptance Model (TAM), which is an Information Systems (IS) based approach. Although both these instruments are popular in their respective domains, yet they have not been considered simultaneously in one work for the purpose of usability evaluation. By doing so, this work attempts to streamline and unify the process of usability evaluation. Results that are obtained from a large-scale survey of university students show the similarity and equivalency between the two methodologies, with the Perceived Ease of Use (PEOU) construct of TAM having greater similarity with SUS. Moreover, this work also considers the digital-divide aspect (mobile vs. web environment) that is prevalent particularly in developing countries like India, and whether it has any effect on the perceived usability. Results show that the consumption platform does not have any effect on the usability aspect.","container-title":"Children and Youth Services Review","DOI":"10.1016/j.childyouth.2020.105535","ISSN":"01907409","journalAbbreviation":"Children and Youth Services Review","language":"en","page":"105535","source":"DOI.org (Crossref)","title":"Perceived usability evaluation of Microsoft Teams as an online learning platform during COVID-19 using system usability scale and technology acceptance model in India","volume":"119","author":[{"family":"Pal","given":"Debajyoti"},{"family":"Vanijja","given":"Vajirasak"}],"issued":{"date-parts":[["2020",12]]}}},{"id":68,"uris":["http://zotero.org/users/10550292/items/NWGNPDIQ"],"itemData":{"id":68,"type":"article-journal","abstract":"This article presents the findings of a systematic review of perceived usability of educational technology systems. The research was conducted after studying, organizing, and analyzing the results of 104 research papers evaluating perceived usability of educational technologies using the System Usability Scale (SUS). The results were organized on the basis of (a) the usability score obtained when using the SUS, (b) the type of educational technology used, (c) the subject being learned, (d) the level of education, (e) the type of participant, (f) the age, and (g) the number of participants in each survey. Statistical analysis in all surveys (N ¼ 170) demonstrated a good level of usability but with some issues (M ¼ 70.09, SD ¼ 12.98). The categories of Internet platforms (M ¼ 66.25, SD ¼ 12.42), university websites (M ¼ 63.82, SD ¼ 16.52) and affective tutoring systems (ATS) (M ¼ 68.87, SD ¼ 7.30) seem to have a good usability level according to SUS, preceded by mobile applications (M ¼ 73.62, SD ¼ 13.49) and multimedia (M ¼ 76.43, SD ¼ 9.45). Moreover, SUS scores were not found to be significantly related with participants’ age (r ¼ 0.017, p ¼ 0.931, ns), stage of education (p ¼ 0.539, ns), or the type of participants (p ¼ 0.639, ns). Furthermore, the subject being learned (p ¼ 0.038, s) and the number of participants in each survey (r ¼ À0.259, p ¼ 0.001, s) seem to relate to the obtained SUS scores. A slight, statistically insignificant improvement is noted in the perceived usability over the years (p ¼ 0.182, ns). The findings of this review will serve as a useful reference guide for educational technology designers, practitioners, and teachers.","container-title":"Journal of Research on Technology in Education","DOI":"10.1080/15391523.2020.1867938","ISSN":"1539-1523, 1945-0818","issue":"3","journalAbbreviation":"Journal of Research on Technology in Education","language":"en","page":"392-409","source":"DOI.org (Crossref)","title":"Perceived usability evaluation of educational technology using the System Usability Scale (SUS): A systematic review","title-short":"Perceived usability evaluation of educational technology using the System Usability Scale (SUS)","volume":"54","author":[{"family":"Vlachogianni","given":"Prokopia"},{"family":"Tselios","given":"Nikolaos"}],"issued":{"date-parts":[["2022",5,27]]}}}],"schema":"https://github.com/citation-style-language/schema/raw/master/csl-citation.json"} </w:instrText>
+      </w:r>
+      <w:r>
+        <w:rPr>
+          <w:lang w:val="en-US"/>
+        </w:rPr>
+        <w:fldChar w:fldCharType="separate"/>
+      </w:r>
+      <w:r>
+        <w:t>[10][11]</w:t>
+      </w:r>
+      <w:r>
+        <w:rPr>
+          <w:lang w:val="en-US"/>
+        </w:rPr>
+        <w:fldChar w:fldCharType="end"/>
+      </w:r>
+      <w:r>
+        <w:rPr>
+          <w:lang w:val="en-US"/>
+        </w:rPr>
+        <w:t>. Sedangkan pengujian Black Box dilakukan untuk menguji tampilan, fungsionalitas, masukkan, dan luaran perangkat lunak tanpa harus mengetahui bagaimana baris-per-baris program kode perangkat lunak bekerja dengan harapan bahwa perangkat lunak yang dikembangkan bekerja semestinya</w:t>
+      </w:r>
+      <w:r>
+        <w:rPr>
+          <w:lang w:val="en-US"/>
+        </w:rPr>
+        <w:fldChar w:fldCharType="begin"/>
+      </w:r>
+      <w:r>
+        <w:rPr>
+          <w:lang w:val="en-US"/>
+        </w:rPr>
+        <w:instrText xml:space="preserve"> ADDIN ZOTERO_ITEM CSL_CITATION {"citationID":"qTT1Obhe","properties":{"formattedCitation":"[12]","plainCitation":"[12]","noteIndex":0},"citationItems":[{"id":70,"uris":["http://zotero.org/users/10550292/items/KPBVHJ6M"],"itemData":{"id":70,"type":"article-journal","abstract":"The Information System is an association consisting of several integrated modules which present information and data processing to be presented in accordance with the needs of users, databases, source code and design models represent the strands of an information system design useful to facilitate development and maintenance. Graduation is a series of planned and systematic activities of an activity of a university in the release of students who have been declared graduated and registered with the graduates. The graduation ceremony at Syekh-Yusuf Islamic University was held once a year precisely in November, at the UNIS the graduation ceremony was already using an online application integrated with siakad (SINA). Students can input graduation data if they have completed the requirements. Black Box testing is the testing of an applicatio n that discusses the outer side of a software application, which starts from the display to the input action, in the Black Box testing strategy has several methods including Equivalence Partitioning, Boundary Value Analysis. Equivalence Partitioning examines testing in the aspect of input validation seen from Valid Class, Observing input contents and input accuracy. Boundary Value Analysis discusses Black Box testing in the overall menu and module aspects, so that the error side can be identified.","language":"id","source":"Zotero","title":"Pengujian Sistem Informasi Pendaftaran dan Pembayaran Wisuda Online menggunakan Black Box Testing dengan Metode Equivalence Partitioning dan Boundary Value Analysis","volume":"6","author":[{"family":"Hidayat","given":"Taufik"},{"family":"Muttaqin","given":"Mahmudin"}],"issued":{"date-parts":[["2018"]]}}}],"schema":"https://github.com/citation-style-language/schema/raw/master/csl-citation.json"} </w:instrText>
+      </w:r>
+      <w:r>
+        <w:rPr>
+          <w:lang w:val="en-US"/>
+        </w:rPr>
+        <w:fldChar w:fldCharType="separate"/>
+      </w:r>
+      <w:r>
+        <w:t>[12]</w:t>
+      </w:r>
+      <w:r>
+        <w:rPr>
+          <w:lang w:val="en-US"/>
+        </w:rPr>
+        <w:fldChar w:fldCharType="end"/>
+      </w:r>
+      <w:r>
+        <w:rPr>
+          <w:lang w:val="en-US"/>
+        </w:rPr>
+        <w:t>.</w:t>
+      </w:r>
+    </w:p>
+    <w:p>
+      <w:pPr>
+        <w:ind w:firstLine="0"/>
+        <w:rPr>
+          <w:lang w:val="en-US"/>
+        </w:rPr>
+      </w:pPr>
+    </w:p>
+    <w:p>
+      <w:pPr>
+        <w:ind w:firstLine="0"/>
+        <w:rPr>
+          <w:lang w:val="en-US"/>
+        </w:rPr>
+      </w:pPr>
+      <w:r>
+        <w:rPr>
+          <w:lang w:val="en-US"/>
+        </w:rPr>
+        <w:t>Setelah guru memasukkan jawabannya dan jawaban muridnya, aplikasi akan membandingkan kedua jawaban dan mendapatkan persentase kemiripannya yang diperoleh menggunakan model pemrosesan bahasa alami</w:t>
+      </w:r>
+      <w:r>
+        <w:rPr>
+          <w:lang w:val="en-US"/>
+        </w:rPr>
+        <w:t xml:space="preserve"> (PBA)</w:t>
+      </w:r>
+      <w:r>
+        <w:rPr>
+          <w:lang w:val="en-US"/>
+        </w:rPr>
+        <w:t xml:space="preserve"> terlatih yang telah </w:t>
+      </w:r>
+      <w:r>
+        <w:rPr>
+          <w:lang w:val="en-US"/>
+        </w:rPr>
+        <w:t>dibuat</w:t>
+      </w:r>
+      <w:r>
+        <w:rPr>
+          <w:lang w:val="en-US"/>
+        </w:rPr>
+        <w:t xml:space="preserve"> oleh Saudari Edinia Rosa Filiana dan Saudari Aprilia Purwanto pada penelitian sebelum ini.</w:t>
+      </w:r>
+    </w:p>
+    <w:p>
+      <w:pPr>
+        <w:ind w:firstLine="0"/>
+        <w:rPr>
+          <w:lang w:val="en-US"/>
+        </w:rPr>
+      </w:pPr>
+    </w:p>
+    <w:p>
+      <w:pPr>
+        <w:ind w:firstLine="0"/>
+        <w:rPr>
+          <w:lang w:val="en-US"/>
+        </w:rPr>
+      </w:pPr>
+      <w:r>
+        <w:rPr>
+          <w:lang w:val="en-US"/>
+        </w:rPr>
+        <w:t xml:space="preserve">Aplikasi akan memproses jawaban dengan langsung membandingkannya apabila hanya satu jawaban yang perlu dinilai dengan meneruskan prosesnya dari pada server menggunakan model yang terlatih yang telah dibuat pada penelitian sebelumnya. Namun saat guru melakukan penilaian massal (menggunakan </w:t>
       </w:r>
       <w:r>
         <w:rPr>
@@ -9804,13 +9902,36 @@
           <w:iCs/>
           <w:lang w:val="en-US"/>
         </w:rPr>
-        <w:t>.txt</w:t>
-      </w:r>
-      <w:r>
-        <w:rPr>
-          <w:lang w:val="en-US"/>
-        </w:rPr>
-        <w:t xml:space="preserve">, maupun memasukkan jawaban secara massal dengan mengunggah file excel dengan ekstensi </w:t>
+        <w:t>excel</w:t>
+      </w:r>
+      <w:r>
+        <w:rPr>
+          <w:lang w:val="en-US"/>
+        </w:rPr>
+        <w:t>), aplikasi akan meminta guru untuk menspesifikasikan baris yang merupakan jawaban esai singkat tersebut (menggunakan asumsi bahwa jawaban didapat melalui Google Form, dan memiliki judul pertanyaan yang berbeda) dan nama murid tersebut.</w:t>
+      </w:r>
+    </w:p>
+    <w:p>
+      <w:pPr>
+        <w:ind w:firstLine="0"/>
+        <w:rPr>
+          <w:lang w:val="en-US"/>
+        </w:rPr>
+      </w:pPr>
+    </w:p>
+    <w:p>
+      <w:pPr>
+        <w:ind w:firstLine="0"/>
+        <w:rPr>
+          <w:lang w:val="en-US"/>
+        </w:rPr>
+      </w:pPr>
+      <w:r>
+        <w:rPr>
+          <w:lang w:val="en-US"/>
+        </w:rPr>
+        <w:lastRenderedPageBreak/>
+        <w:t xml:space="preserve">Setelah baris jawaban dan nama telah dispesifikasikan, selanjutnya aplikasi akan mengubah format dokumen </w:t>
       </w:r>
       <w:r>
         <w:rPr>
@@ -9818,81 +9939,13 @@
           <w:iCs/>
           <w:lang w:val="en-US"/>
         </w:rPr>
-        <w:t>.xls</w:t>
-      </w:r>
-      <w:r>
-        <w:rPr>
-          <w:lang w:val="en-US"/>
-        </w:rPr>
-        <w:t xml:space="preserve">. </w:t>
-      </w:r>
-    </w:p>
-    <w:p>
-      <w:pPr>
-        <w:ind w:firstLine="0"/>
-        <w:rPr>
-          <w:lang w:val="en-US"/>
-        </w:rPr>
-      </w:pPr>
-    </w:p>
-    <w:p>
-      <w:pPr>
-        <w:ind w:firstLine="0"/>
-        <w:rPr>
-          <w:lang w:val="en-US"/>
-        </w:rPr>
-      </w:pPr>
-      <w:r>
-        <w:rPr>
-          <w:lang w:val="en-US"/>
-        </w:rPr>
-        <w:t>Setelah guru memasukkan jawabannya dan jawaban muridnya, aplikasi akan membandingkan kedua jawaban dan mendapatkan persentase kemiripannya yang diperoleh menggunakan model pemrosesan bahasa alami</w:t>
-      </w:r>
-      <w:r>
-        <w:rPr>
-          <w:lang w:val="en-US"/>
-        </w:rPr>
-        <w:t xml:space="preserve"> (PBA)</w:t>
-      </w:r>
-      <w:r>
-        <w:rPr>
-          <w:lang w:val="en-US"/>
-        </w:rPr>
-        <w:t xml:space="preserve"> terlatih yang telah </w:t>
-      </w:r>
-      <w:r>
-        <w:rPr>
-          <w:lang w:val="en-US"/>
-        </w:rPr>
-        <w:t>dibuat</w:t>
-      </w:r>
-      <w:r>
-        <w:rPr>
-          <w:lang w:val="en-US"/>
-        </w:rPr>
-        <w:t xml:space="preserve"> oleh Saudari Edinia Rosa Filiana dan Saudari Aprilia Purwanto pada penelitian sebelum ini.</w:t>
-      </w:r>
-    </w:p>
-    <w:p>
-      <w:pPr>
-        <w:ind w:firstLine="0"/>
-        <w:rPr>
-          <w:lang w:val="en-US"/>
-        </w:rPr>
-      </w:pPr>
-    </w:p>
-    <w:p>
-      <w:pPr>
-        <w:ind w:firstLine="0"/>
-        <w:rPr>
-          <w:lang w:val="en-US"/>
-        </w:rPr>
-      </w:pPr>
-      <w:r>
-        <w:rPr>
-          <w:lang w:val="en-US"/>
-        </w:rPr>
-        <w:t xml:space="preserve">Aplikasi akan memproses jawaban dengan langsung membandingkannya apabila hanya satu jawaban yang perlu dinilai dengan meneruskan prosesnya dari pada server menggunakan model yang terlatih yang telah dibuat pada penelitian sebelumnya. Namun saat guru melakukan penilaian massal (menggunakan </w:t>
+        <w:t>excel</w:t>
+      </w:r>
+      <w:r>
+        <w:rPr>
+          <w:lang w:val="en-US"/>
+        </w:rPr>
+        <w:t xml:space="preserve"> ini menjadi </w:t>
       </w:r>
       <w:r>
         <w:rPr>
@@ -9900,70 +9953,13 @@
           <w:iCs/>
           <w:lang w:val="en-US"/>
         </w:rPr>
-        <w:t>excel</w:t>
-      </w:r>
-      <w:r>
-        <w:rPr>
-          <w:lang w:val="en-US"/>
-        </w:rPr>
-        <w:t>), aplikasi akan meminta guru untuk menspesifikasikan baris yang merupakan jawaban esai singkat tersebut (menggunakan asumsi bahwa jawaban didapat melalui Google Form, dan memiliki judul pertanyaan yang berbeda) dan nama murid tersebut.</w:t>
-      </w:r>
-    </w:p>
-    <w:p>
-      <w:pPr>
-        <w:ind w:firstLine="0"/>
-        <w:rPr>
-          <w:lang w:val="en-US"/>
-        </w:rPr>
-      </w:pPr>
-    </w:p>
-    <w:p>
-      <w:pPr>
-        <w:ind w:firstLine="0"/>
-        <w:rPr>
-          <w:lang w:val="en-US"/>
-        </w:rPr>
-      </w:pPr>
-      <w:r>
-        <w:rPr>
-          <w:lang w:val="en-US"/>
-        </w:rPr>
-        <w:t xml:space="preserve">Setelah baris jawaban dan nama telah dispesifikasikan, selanjutnya aplikasi akan mengubah format dokumen </w:t>
-      </w:r>
-      <w:r>
-        <w:rPr>
-          <w:i/>
-          <w:iCs/>
-          <w:lang w:val="en-US"/>
-        </w:rPr>
-        <w:t>excel</w:t>
-      </w:r>
-      <w:r>
-        <w:rPr>
-          <w:lang w:val="en-US"/>
-        </w:rPr>
-        <w:t xml:space="preserve"> ini menjadi </w:t>
-      </w:r>
-      <w:r>
-        <w:rPr>
-          <w:i/>
-          <w:iCs/>
-          <w:lang w:val="en-US"/>
-        </w:rPr>
         <w:t>JavaScript Object Notation</w:t>
       </w:r>
       <w:r>
         <w:rPr>
           <w:lang w:val="en-US"/>
         </w:rPr>
-        <w:t xml:space="preserve"> (JSON). Kemudian JSON akan diupload ke database untuk dapat digunakan pada model PBA </w:t>
-      </w:r>
-      <w:r>
-        <w:rPr>
-          <w:lang w:val="en-US"/>
-        </w:rPr>
-        <w:lastRenderedPageBreak/>
-        <w:t>yang akan digunakan.</w:t>
+        <w:t xml:space="preserve"> (JSON). Kemudian JSON akan diupload ke database untuk dapat digunakan pada model PBA yang akan digunakan.</w:t>
       </w:r>
       <w:r>
         <w:rPr>
@@ -9981,7 +9977,7 @@
         <w:rPr>
           <w:lang w:val="en-US"/>
         </w:rPr>
-        <w:instrText xml:space="preserve"> ADDIN ZOTERO_ITEM CSL_CITATION {"citationID":"2zvf526Q","properties":{"formattedCitation":"[10]","plainCitation":"[10]","noteIndex":0},"citationItems":[{"id":59,"uris":["http://zotero.org/users/10550292/items/HU3NWS6R"],"itemData":{"id":59,"type":"article-journal","abstract":"JavaScript Object Notation or JSON is a ubiquitous data exchange format on the web. Ingesting JSON documents can become a performance bottleneck due to the sheer volume of data. We are thus motivated to make JSON parsing as fast as possible. Despite the maturity of the problem of JSON parsing, we show that substantial speedups are possible. We present the ﬁrst standard-compliant JSON parser to process gigabytes of data per second on a single core, using commodity processors. We can use a quarter or fewer instructions than a state-of-the-art reference parser like RapidJSON. Unlike other validating parsers, our software (simdjson) makes extensive use of single instruction and multiple data instructions. To ensure reproducibility, simdjson is freely available as open-source software under a liberal license.","container-title":"The VLDB Journal","DOI":"10.1007/s00778-019-00578-5","ISSN":"1066-8888, 0949-877X","issue":"6","journalAbbreviation":"The VLDB Journal","language":"en","page":"941-960","source":"DOI.org (Crossref)","title":"Parsing gigabytes of JSON per second","volume":"28","author":[{"family":"Langdale","given":"Geoff"},{"family":"Lemire","given":"Daniel"}],"issued":{"date-parts":[["2019",12]]}}}],"schema":"https://github.com/citation-style-language/schema/raw/master/csl-citation.json"} </w:instrText>
+        <w:instrText xml:space="preserve"> ADDIN ZOTERO_ITEM CSL_CITATION {"citationID":"2zvf526Q","properties":{"formattedCitation":"[13]","plainCitation":"[13]","noteIndex":0},"citationItems":[{"id":59,"uris":["http://zotero.org/users/10550292/items/HU3NWS6R"],"itemData":{"id":59,"type":"article-journal","abstract":"JavaScript Object Notation or JSON is a ubiquitous data exchange format on the web. Ingesting JSON documents can become a performance bottleneck due to the sheer volume of data. We are thus motivated to make JSON parsing as fast as possible. Despite the maturity of the problem of JSON parsing, we show that substantial speedups are possible. We present the ﬁrst standard-compliant JSON parser to process gigabytes of data per second on a single core, using commodity processors. We can use a quarter or fewer instructions than a state-of-the-art reference parser like RapidJSON. Unlike other validating parsers, our software (simdjson) makes extensive use of single instruction and multiple data instructions. To ensure reproducibility, simdjson is freely available as open-source software under a liberal license.","container-title":"The VLDB Journal","DOI":"10.1007/s00778-019-00578-5","ISSN":"1066-8888, 0949-877X","issue":"6","journalAbbreviation":"The VLDB Journal","language":"en","page":"941-960","source":"DOI.org (Crossref)","title":"Parsing gigabytes of JSON per second","volume":"28","author":[{"family":"Langdale","given":"Geoff"},{"family":"Lemire","given":"Daniel"}],"issued":{"date-parts":[["2019",12]]}}}],"schema":"https://github.com/citation-style-language/schema/raw/master/csl-citation.json"} </w:instrText>
       </w:r>
       <w:r>
         <w:rPr>
@@ -9990,7 +9986,7 @@
         <w:fldChar w:fldCharType="separate"/>
       </w:r>
       <w:r>
-        <w:t>[10]</w:t>
+        <w:t>[13]</w:t>
       </w:r>
       <w:r>
         <w:rPr>
@@ -10421,6 +10417,7 @@
         <w:rPr>
           <w:lang w:val="en-US"/>
         </w:rPr>
+        <w:lastRenderedPageBreak/>
         <w:t>Aplikasi berbasis web hanya dapat digunakan melalui browser.</w:t>
       </w:r>
     </w:p>
@@ -10475,7 +10472,6 @@
         <w:rPr>
           <w:lang w:val="en-US"/>
         </w:rPr>
-        <w:lastRenderedPageBreak/>
         <w:t>Apliaksi</w:t>
       </w:r>
       <w:r>
@@ -11064,7 +11060,7 @@
         <w:rPr>
           <w:lang w:val="en-US"/>
         </w:rPr>
-        <w:instrText xml:space="preserve"> ADDIN ZOTERO_ITEM CSL_CITATION {"citationID":"DUsmB6eV","properties":{"formattedCitation":"[11]","plainCitation":"[11]","noteIndex":0},"citationItems":[{"id":26,"uris":["http://zotero.org/users/10550292/items/KYK8E8ZZ"],"itemData":{"id":26,"type":"paper-conference","abstract":"Excel is widely used due to its continuous improvement and development on Excel function. But with the development of science and technology and the subsequent increasing data amount of to be processed, the problem that excel still lacks of batch data processing and data verification is challenging. Based on Spring MVC + EasyUI framework, we proposed a Java J2EE IDE integrated development environment. An independent Java Development Kit was designed, which is able to be embedded into Excel. Using Json to transform the results of Java background processing into data that can be processed by the front-end, we realized the batch import and export of Excel data and data verification functions, which ensured the completeness and accuracy of the data entered while retaining the convenience of Excel.","container-title":"Third International Conference on Computer Science and Communication Technology (ICCSCT 2022)","DOI":"10.1117/12.2661778","event-place":"Beijing, China","event-title":"International Conference on Computer Science and Communication Technology (ICCSCT 2022)","ISBN":"978-1-5106-6124-0","language":"en","page":"25","publisher":"SPIE","publisher-place":"Beijing, China","source":"DOI.org (Crossref)","title":"Improvement of Excel data processing function based on Spring MVC framework","URL":"https://www.spiedigitallibrary.org/conference-proceedings-of-spie/12506/2661778/Improvement-of-Excel-data-processing-function-based-on-Spring-MVC/10.1117/12.2661778.full","author":[{"family":"chang","given":"xinyu"},{"family":"Li","given":"jing"}],"editor":[{"family":"Lu","given":"Yingfa"},{"family":"Cheng","given":"Changbo"}],"accessed":{"date-parts":[["2023",1,3]]},"issued":{"date-parts":[["2022",12,29]]}}}],"schema":"https://github.com/citation-style-language/schema/raw/master/csl-citation.json"} </w:instrText>
+        <w:instrText xml:space="preserve"> ADDIN ZOTERO_ITEM CSL_CITATION {"citationID":"DUsmB6eV","properties":{"formattedCitation":"[14]","plainCitation":"[14]","noteIndex":0},"citationItems":[{"id":26,"uris":["http://zotero.org/users/10550292/items/KYK8E8ZZ"],"itemData":{"id":26,"type":"paper-conference","abstract":"Excel is widely used due to its continuous improvement and development on Excel function. But with the development of science and technology and the subsequent increasing data amount of to be processed, the problem that excel still lacks of batch data processing and data verification is challenging. Based on Spring MVC + EasyUI framework, we proposed a Java J2EE IDE integrated development environment. An independent Java Development Kit was designed, which is able to be embedded into Excel. Using Json to transform the results of Java background processing into data that can be processed by the front-end, we realized the batch import and export of Excel data and data verification functions, which ensured the completeness and accuracy of the data entered while retaining the convenience of Excel.","container-title":"Third International Conference on Computer Science and Communication Technology (ICCSCT 2022)","DOI":"10.1117/12.2661778","event-place":"Beijing, China","event-title":"International Conference on Computer Science and Communication Technology (ICCSCT 2022)","ISBN":"978-1-5106-6124-0","language":"en","page":"25","publisher":"SPIE","publisher-place":"Beijing, China","source":"DOI.org (Crossref)","title":"Improvement of Excel data processing function based on Spring MVC framework","URL":"https://www.spiedigitallibrary.org/conference-proceedings-of-spie/12506/2661778/Improvement-of-Excel-data-processing-function-based-on-Spring-MVC/10.1117/12.2661778.full","author":[{"family":"chang","given":"xinyu"},{"family":"Li","given":"jing"}],"editor":[{"family":"Lu","given":"Yingfa"},{"family":"Cheng","given":"Changbo"}],"accessed":{"date-parts":[["2023",1,3]]},"issued":{"date-parts":[["2022",12,29]]}}}],"schema":"https://github.com/citation-style-language/schema/raw/master/csl-citation.json"} </w:instrText>
       </w:r>
       <w:r>
         <w:rPr>
@@ -11073,7 +11069,7 @@
         <w:fldChar w:fldCharType="separate"/>
       </w:r>
       <w:r>
-        <w:t>[11]</w:t>
+        <w:t>[14]</w:t>
       </w:r>
       <w:r>
         <w:rPr>
@@ -11197,7 +11193,7 @@
         <w:rPr>
           <w:lang w:val="en-US"/>
         </w:rPr>
-        <w:instrText xml:space="preserve"> ADDIN ZOTERO_ITEM CSL_CITATION {"citationID":"hnqPXA4p","properties":{"formattedCitation":"[12]","plainCitation":"[12]","noteIndex":0},"citationItems":[{"id":31,"uris":["http://zotero.org/users/10550292/items/E4AVM6A4"],"itemData":{"id":31,"type":"article-journal","abstract":"We found that Express.js has an overall better response time than Ktor. At the same time, it was found that the Object Relational Mapper used with Ktor aﬀected the result more than the Object Relational Mapper used with Express.js. Hence, we conclude that Express.js is the better choice, but since both frameworks had low response times, we would say that even Ktor is a valid choice.","language":"en","source":"Zotero","title":"Express.js and Ktor web server performance A comparative study","author":[{"family":"Glantz","given":"Isac"},{"family":"Hurtig","given":"Hampus"}]}}],"schema":"https://github.com/citation-style-language/schema/raw/master/csl-citation.json"} </w:instrText>
+        <w:instrText xml:space="preserve"> ADDIN ZOTERO_ITEM CSL_CITATION {"citationID":"hnqPXA4p","properties":{"formattedCitation":"[15]","plainCitation":"[15]","noteIndex":0},"citationItems":[{"id":31,"uris":["http://zotero.org/users/10550292/items/E4AVM6A4"],"itemData":{"id":31,"type":"article-journal","abstract":"We found that Express.js has an overall better response time than Ktor. At the same time, it was found that the Object Relational Mapper used with Ktor aﬀected the result more than the Object Relational Mapper used with Express.js. Hence, we conclude that Express.js is the better choice, but since both frameworks had low response times, we would say that even Ktor is a valid choice.","language":"en","source":"Zotero","title":"Express.js and Ktor web server performance A comparative study","author":[{"family":"Glantz","given":"Isac"},{"family":"Hurtig","given":"Hampus"}]}}],"schema":"https://github.com/citation-style-language/schema/raw/master/csl-citation.json"} </w:instrText>
       </w:r>
       <w:r>
         <w:rPr>
@@ -11206,7 +11202,7 @@
         <w:fldChar w:fldCharType="separate"/>
       </w:r>
       <w:r>
-        <w:t>[12]</w:t>
+        <w:t>[15]</w:t>
       </w:r>
       <w:r>
         <w:rPr>
@@ -11329,7 +11325,7 @@
         <w:rPr>
           <w:lang w:val="en-US"/>
         </w:rPr>
-        <w:instrText xml:space="preserve"> ADDIN ZOTERO_ITEM CSL_CITATION {"citationID":"qYmyWjVC","properties":{"formattedCitation":"[13]","plainCitation":"[13]","noteIndex":0},"citationItems":[{"id":24,"uris":["http://zotero.org/users/10550292/items/SPHP29SB"],"itemData":{"id":24,"type":"article-journal","abstract":"TensorFlow.js is a library for building and executing machine learning algorithms in JavaScript. TensorFlow.js models run in a web browser and in the Node.js environment. The library is part of the TensorFlow ecosystem, providing a set of APIs that are compatible with those in Python, allowing models to be ported between the Python and JavaScript ecosystems. TensorFlow.js has empowered a new set of developers from the extensive JavaScript community to build and deploy machine learning models and enabled new classes of on-device computation. This paper describes the design, API, and implementation of TensorFlow.js, and highlights some of the impactful use cases.","language":"en","source":"Zotero","title":"TensorFlow.js: Machine Learning for the Web and Beyond","author":[{"family":"Smilkov","given":"Daniel"},{"family":"Thorat","given":"Nikhil"},{"family":"Assogba","given":"Yannick"},{"family":"Yuan","given":"Ann"},{"family":"Kreeger","given":"Nick"},{"family":"Yu","given":"Ping"},{"family":"Zhang","given":"Kangyi"},{"family":"Cai","given":"Shanqing"},{"family":"Nielsen","given":"Eric"},{"family":"Soergel","given":"David"},{"family":"Bileschi","given":"Stan"},{"family":"Terry","given":"Michael"},{"family":"Nicholson","given":"Charles"},{"family":"Gupta","given":"Sandeep N"},{"family":"Sirajuddin","given":"Sarah"},{"family":"Sculley","given":"D"},{"family":"Monga","given":"Rajat"},{"family":"Corrado","given":"Greg"},{"family":"Viégas","given":"Fernanda B"},{"family":"Wattenberg","given":"Martin"}]}}],"schema":"https://github.com/citation-style-language/schema/raw/master/csl-citation.json"} </w:instrText>
+        <w:instrText xml:space="preserve"> ADDIN ZOTERO_ITEM CSL_CITATION {"citationID":"qYmyWjVC","properties":{"formattedCitation":"[16]","plainCitation":"[16]","noteIndex":0},"citationItems":[{"id":24,"uris":["http://zotero.org/users/10550292/items/SPHP29SB"],"itemData":{"id":24,"type":"article-journal","abstract":"TensorFlow.js is a library for building and executing machine learning algorithms in JavaScript. TensorFlow.js models run in a web browser and in the Node.js environment. The library is part of the TensorFlow ecosystem, providing a set of APIs that are compatible with those in Python, allowing models to be ported between the Python and JavaScript ecosystems. TensorFlow.js has empowered a new set of developers from the extensive JavaScript community to build and deploy machine learning models and enabled new classes of on-device computation. This paper describes the design, API, and implementation of TensorFlow.js, and highlights some of the impactful use cases.","language":"en","source":"Zotero","title":"TensorFlow.js: Machine Learning for the Web and Beyond","author":[{"family":"Smilkov","given":"Daniel"},{"family":"Thorat","given":"Nikhil"},{"family":"Assogba","given":"Yannick"},{"family":"Yuan","given":"Ann"},{"family":"Kreeger","given":"Nick"},{"family":"Yu","given":"Ping"},{"family":"Zhang","given":"Kangyi"},{"family":"Cai","given":"Shanqing"},{"family":"Nielsen","given":"Eric"},{"family":"Soergel","given":"David"},{"family":"Bileschi","given":"Stan"},{"family":"Terry","given":"Michael"},{"family":"Nicholson","given":"Charles"},{"family":"Gupta","given":"Sandeep N"},{"family":"Sirajuddin","given":"Sarah"},{"family":"Sculley","given":"D"},{"family":"Monga","given":"Rajat"},{"family":"Corrado","given":"Greg"},{"family":"Viégas","given":"Fernanda B"},{"family":"Wattenberg","given":"Martin"}]}}],"schema":"https://github.com/citation-style-language/schema/raw/master/csl-citation.json"} </w:instrText>
       </w:r>
       <w:r>
         <w:rPr>
@@ -11338,7 +11334,7 @@
         <w:fldChar w:fldCharType="separate"/>
       </w:r>
       <w:r>
-        <w:t>[13]</w:t>
+        <w:t>[16]</w:t>
       </w:r>
       <w:r>
         <w:rPr>
@@ -11444,7 +11440,7 @@
         <w:rPr>
           <w:lang w:val="en-US"/>
         </w:rPr>
-        <w:instrText xml:space="preserve"> ADDIN ZOTERO_ITEM CSL_CITATION {"citationID":"jYbr6mAw","properties":{"formattedCitation":"[14]","plainCitation":"[14]","noteIndex":0},"citationItems":[{"id":28,"uris":["http://zotero.org/users/10550292/items/Z3RTX5VP"],"itemData":{"id":28,"type":"article","abstract":"Lemmatization, ﬁnding the basic morphological form of a word in a corpus, is an important step in many natural language processing tasks when working with morphologically rich languages. We describe and evaluate Nefnir, a new open source lemmatizer for Icelandic. Nefnir uses sufﬁx substitution rules, derived from a large morphological database, to lemmatize tagged text. Evaluation shows that for correctly tagged text, Nefnir obtains an accuracy of 99.55%, and for text tagged with a PoS tagger, the accuracy obtained is 96.88%.","language":"en","note":"arXiv:1907.11907 [cs]","number":"arXiv:1907.11907","publisher":"arXiv","source":"arXiv.org","title":"Nefnir: A high accuracy lemmatizer for Icelandic","title-short":"Nefnir","URL":"http://arxiv.org/abs/1907.11907","author":[{"family":"Ingólfsdóttir","given":"Svanhvít Lilja"},{"family":"Loftsson","given":"Hrafn"},{"family":"Daðason","given":"Jón Friðrik"},{"family":"Bjarnadóttir","given":"Kristín"}],"accessed":{"date-parts":[["2023",1,5]]},"issued":{"date-parts":[["2019",7,27]]}}}],"schema":"https://github.com/citation-style-language/schema/raw/master/csl-citation.json"} </w:instrText>
+        <w:instrText xml:space="preserve"> ADDIN ZOTERO_ITEM CSL_CITATION {"citationID":"jYbr6mAw","properties":{"formattedCitation":"[17]","plainCitation":"[17]","noteIndex":0},"citationItems":[{"id":28,"uris":["http://zotero.org/users/10550292/items/Z3RTX5VP"],"itemData":{"id":28,"type":"article","abstract":"Lemmatization, ﬁnding the basic morphological form of a word in a corpus, is an important step in many natural language processing tasks when working with morphologically rich languages. We describe and evaluate Nefnir, a new open source lemmatizer for Icelandic. Nefnir uses sufﬁx substitution rules, derived from a large morphological database, to lemmatize tagged text. Evaluation shows that for correctly tagged text, Nefnir obtains an accuracy of 99.55%, and for text tagged with a PoS tagger, the accuracy obtained is 96.88%.","language":"en","note":"arXiv:1907.11907 [cs]","number":"arXiv:1907.11907","publisher":"arXiv","source":"arXiv.org","title":"Nefnir: A high accuracy lemmatizer for Icelandic","title-short":"Nefnir","URL":"http://arxiv.org/abs/1907.11907","author":[{"family":"Ingólfsdóttir","given":"Svanhvít Lilja"},{"family":"Loftsson","given":"Hrafn"},{"family":"Daðason","given":"Jón Friðrik"},{"family":"Bjarnadóttir","given":"Kristín"}],"accessed":{"date-parts":[["2023",1,5]]},"issued":{"date-parts":[["2019",7,27]]}}}],"schema":"https://github.com/citation-style-language/schema/raw/master/csl-citation.json"} </w:instrText>
       </w:r>
       <w:r>
         <w:rPr>
@@ -11453,7 +11449,7 @@
         <w:fldChar w:fldCharType="separate"/>
       </w:r>
       <w:r>
-        <w:t>[14]</w:t>
+        <w:t>[17]</w:t>
       </w:r>
       <w:r>
         <w:rPr>
@@ -11583,7 +11579,7 @@
         <w:rPr>
           <w:lang w:val="en-US"/>
         </w:rPr>
-        <w:instrText xml:space="preserve"> ADDIN ZOTERO_ITEM CSL_CITATION {"citationID":"T1172qIL","properties":{"formattedCitation":"[15]","plainCitation":"[15]","noteIndex":0},"citationItems":[{"id":33,"uris":["http://zotero.org/users/10550292/items/VE2E6S8E"],"itemData":{"id":33,"type":"article-journal","abstract":"Relational databases are not powerful, when we have to inquire with an extensive variety of gigantic information. Relational databases like MySQL are storing data in organized form. Document-based data stores like MongoDB, which is a type of NoSQL database can store huge volume of data which additionally have very powerful query engines and indexing features. This paper concentrates on the upsides of NoSQL databases over relational databases in the investigation of the big data by making a performance comparison of various queries and commands in both the systems using two different datasets of dissimilar sizes.","container-title":"Materials Today: Proceedings","DOI":"10.1016/j.matpr.2020.03.634","ISSN":"22147853","journalAbbreviation":"Materials Today: Proceedings","language":"en","page":"2036-2043","source":"DOI.org (Crossref)","title":"Performance analysis of NoSQL and relational databases with MongoDB and MySQL","volume":"24","author":[{"family":"Jose","given":"Benymol"},{"family":"Abraham","given":"Sajimon"}],"issued":{"date-parts":[["2020"]]}}}],"schema":"https://github.com/citation-style-language/schema/raw/master/csl-citation.json"} </w:instrText>
+        <w:instrText xml:space="preserve"> ADDIN ZOTERO_ITEM CSL_CITATION {"citationID":"T1172qIL","properties":{"formattedCitation":"[18]","plainCitation":"[18]","noteIndex":0},"citationItems":[{"id":33,"uris":["http://zotero.org/users/10550292/items/VE2E6S8E"],"itemData":{"id":33,"type":"article-journal","abstract":"Relational databases are not powerful, when we have to inquire with an extensive variety of gigantic information. Relational databases like MySQL are storing data in organized form. Document-based data stores like MongoDB, which is a type of NoSQL database can store huge volume of data which additionally have very powerful query engines and indexing features. This paper concentrates on the upsides of NoSQL databases over relational databases in the investigation of the big data by making a performance comparison of various queries and commands in both the systems using two different datasets of dissimilar sizes.","container-title":"Materials Today: Proceedings","DOI":"10.1016/j.matpr.2020.03.634","ISSN":"22147853","journalAbbreviation":"Materials Today: Proceedings","language":"en","page":"2036-2043","source":"DOI.org (Crossref)","title":"Performance analysis of NoSQL and relational databases with MongoDB and MySQL","volume":"24","author":[{"family":"Jose","given":"Benymol"},{"family":"Abraham","given":"Sajimon"}],"issued":{"date-parts":[["2020"]]}}}],"schema":"https://github.com/citation-style-language/schema/raw/master/csl-citation.json"} </w:instrText>
       </w:r>
       <w:r>
         <w:rPr>
@@ -11592,7 +11588,7 @@
         <w:fldChar w:fldCharType="separate"/>
       </w:r>
       <w:r>
-        <w:t>[15]</w:t>
+        <w:t>[18]</w:t>
       </w:r>
       <w:r>
         <w:rPr>
@@ -13787,14 +13783,14 @@
         <w:fldChar w:fldCharType="begin"/>
       </w:r>
       <w:r>
-        <w:instrText xml:space="preserve"> ADDIN ZOTERO_ITEM CSL_CITATION {"citationID":"0aiLVy0l","properties":{"formattedCitation":"[16]","plainCitation":"[16]","noteIndex":0},"citationItems":[{"id":40,"uris":["http://zotero.org/users/10550292/items/FL9XHUTW"],"itemData":{"id":40,"type":"article-newspaper","container-title":"IBM Developer","title":"5 steps of test-driven development","URL":"https://developer.ibm.com/articles/5-steps-of-test-driven-development/","author":[{"family":"Steinfeld","given":"Grant"}],"issued":{"date-parts":[["2020",2,6]]}}}],"schema":"https://github.com/citation-style-language/schema/raw/master/csl-citation.json"} </w:instrText>
+        <w:instrText xml:space="preserve"> ADDIN ZOTERO_ITEM CSL_CITATION {"citationID":"0aiLVy0l","properties":{"formattedCitation":"[19]","plainCitation":"[19]","noteIndex":0},"citationItems":[{"id":40,"uris":["http://zotero.org/users/10550292/items/FL9XHUTW"],"itemData":{"id":40,"type":"article-newspaper","container-title":"IBM Developer","title":"5 steps of test-driven development","URL":"https://developer.ibm.com/articles/5-steps-of-test-driven-development/","author":[{"family":"Steinfeld","given":"Grant"}],"issued":{"date-parts":[["2020",2,6]]}}}],"schema":"https://github.com/citation-style-language/schema/raw/master/csl-citation.json"} </w:instrText>
       </w:r>
       <w:r>
         <w:fldChar w:fldCharType="separate"/>
       </w:r>
       <w:bookmarkEnd w:id="42"/>
       <w:r>
-        <w:t>[16]</w:t>
+        <w:t>[19]</w:t>
       </w:r>
       <w:r>
         <w:fldChar w:fldCharType="end"/>
@@ -13969,7 +13965,7 @@
         <w:rPr>
           <w:lang w:val="en-US"/>
         </w:rPr>
-        <w:instrText xml:space="preserve"> ADDIN ZOTERO_ITEM CSL_CITATION {"citationID":"Z5O5KMGH","properties":{"formattedCitation":"[16]","plainCitation":"[16]","noteIndex":0},"citationItems":[{"id":40,"uris":["http://zotero.org/users/10550292/items/FL9XHUTW"],"itemData":{"id":40,"type":"article-newspaper","container-title":"IBM Developer","title":"5 steps of test-driven development","URL":"https://developer.ibm.com/articles/5-steps-of-test-driven-development/","author":[{"family":"Steinfeld","given":"Grant"}],"issued":{"date-parts":[["2020",2,6]]}}}],"schema":"https://github.com/citation-style-language/schema/raw/master/csl-citation.json"} </w:instrText>
+        <w:instrText xml:space="preserve"> ADDIN ZOTERO_ITEM CSL_CITATION {"citationID":"Z5O5KMGH","properties":{"formattedCitation":"[19]","plainCitation":"[19]","noteIndex":0},"citationItems":[{"id":40,"uris":["http://zotero.org/users/10550292/items/FL9XHUTW"],"itemData":{"id":40,"type":"article-newspaper","container-title":"IBM Developer","title":"5 steps of test-driven development","URL":"https://developer.ibm.com/articles/5-steps-of-test-driven-development/","author":[{"family":"Steinfeld","given":"Grant"}],"issued":{"date-parts":[["2020",2,6]]}}}],"schema":"https://github.com/citation-style-language/schema/raw/master/csl-citation.json"} </w:instrText>
       </w:r>
       <w:r>
         <w:rPr>
@@ -13978,7 +13974,7 @@
         <w:fldChar w:fldCharType="separate"/>
       </w:r>
       <w:r>
-        <w:t>[16]</w:t>
+        <w:t>[19]</w:t>
       </w:r>
       <w:r>
         <w:rPr>
@@ -14257,7 +14253,7 @@
         <w:rPr>
           <w:lang w:val="en-US"/>
         </w:rPr>
-        <w:instrText xml:space="preserve"> ADDIN ZOTERO_ITEM CSL_CITATION {"citationID":"GQHZkziv","properties":{"formattedCitation":"[17]","plainCitation":"[17]","noteIndex":0},"citationItems":[{"id":44,"uris":["http://zotero.org/users/10550292/items/H2HPH2EG"],"itemData":{"id":44,"type":"article-journal","abstract":"The use case diagram is one of the diagrams commonly taught in colleges of computer science. Assessment of use case diagrams is often an obstacle for a teacher in the learning process. It is due to the interpersonal and intrapersonal problems of the teacher in assessing. Interpersonal problems are caused by the absence of an assessment standard among teachers. Intrapersonal problems are caused by the inconsistency of a teacher in assessing many diagrams of student answers. This research aims to create a semantic use case diagram automatic assessment method. Semantic assessment is divided into two kinds, namely property and relationship. All information used is a label translated from the XMI document. Similarity assessment between labels used cosine similarity, employing WuPalmer to perform WordNet searches. The results showed that the proposed method had a substantial agreement with the teacher as an expert; however, a teacher tends to look at property information rather than relationship information to assess use case diagrams.","container-title":"International Journal of Intelligent Engineering and Systems","DOI":"10.22266/ijies2021.0228.46","ISSN":"21853118","issue":"1","journalAbbreviation":"IJIES","language":"en","page":"496-505","source":"DOI.org (Crossref)","title":"A Different Approach on Automated Use Case Diagram Semantic Assessment","volume":"14","author":[{"literal":"Institut Teknologi Sepuluh Nopember"},{"family":"Fauzan","given":"Reza"},{"family":"Siahaan","given":"Daniel"},{"literal":"Institut Teknologi Sepuluh Nopember"},{"family":"Rochimah","given":"Siti"},{"literal":"Institut Teknologi Sepuluh Nopember"},{"family":"Triandini","given":"Evi"},{"literal":"Institut Teknologi dan Bisnis STIKOM Bali"}],"issued":{"date-parts":[["2021",2,28]]}}}],"schema":"https://github.com/citation-style-language/schema/raw/master/csl-citation.json"} </w:instrText>
+        <w:instrText xml:space="preserve"> ADDIN ZOTERO_ITEM CSL_CITATION {"citationID":"GQHZkziv","properties":{"formattedCitation":"[20]","plainCitation":"[20]","noteIndex":0},"citationItems":[{"id":44,"uris":["http://zotero.org/users/10550292/items/H2HPH2EG"],"itemData":{"id":44,"type":"article-journal","abstract":"The use case diagram is one of the diagrams commonly taught in colleges of computer science. Assessment of use case diagrams is often an obstacle for a teacher in the learning process. It is due to the interpersonal and intrapersonal problems of the teacher in assessing. Interpersonal problems are caused by the absence of an assessment standard among teachers. Intrapersonal problems are caused by the inconsistency of a teacher in assessing many diagrams of student answers. This research aims to create a semantic use case diagram automatic assessment method. Semantic assessment is divided into two kinds, namely property and relationship. All information used is a label translated from the XMI document. Similarity assessment between labels used cosine similarity, employing WuPalmer to perform WordNet searches. The results showed that the proposed method had a substantial agreement with the teacher as an expert; however, a teacher tends to look at property information rather than relationship information to assess use case diagrams.","container-title":"International Journal of Intelligent Engineering and Systems","DOI":"10.22266/ijies2021.0228.46","ISSN":"21853118","issue":"1","journalAbbreviation":"IJIES","language":"en","page":"496-505","source":"DOI.org (Crossref)","title":"A Different Approach on Automated Use Case Diagram Semantic Assessment","volume":"14","author":[{"literal":"Institut Teknologi Sepuluh Nopember"},{"family":"Fauzan","given":"Reza"},{"family":"Siahaan","given":"Daniel"},{"literal":"Institut Teknologi Sepuluh Nopember"},{"family":"Rochimah","given":"Siti"},{"literal":"Institut Teknologi Sepuluh Nopember"},{"family":"Triandini","given":"Evi"},{"literal":"Institut Teknologi dan Bisnis STIKOM Bali"}],"issued":{"date-parts":[["2021",2,28]]}}}],"schema":"https://github.com/citation-style-language/schema/raw/master/csl-citation.json"} </w:instrText>
       </w:r>
       <w:r>
         <w:rPr>
@@ -14266,7 +14262,7 @@
         <w:fldChar w:fldCharType="separate"/>
       </w:r>
       <w:r>
-        <w:t>[17]</w:t>
+        <w:t>[20]</w:t>
       </w:r>
       <w:r>
         <w:rPr>
@@ -15495,7 +15491,7 @@
         <w:rPr>
           <w:lang w:val="en-US"/>
         </w:rPr>
-        <w:instrText xml:space="preserve"> ADDIN ZOTERO_ITEM CSL_CITATION {"citationID":"Q4EqsnsX","properties":{"formattedCitation":"[18]","plainCitation":"[18]","noteIndex":0},"citationItems":[{"id":47,"uris":["http://zotero.org/users/10550292/items/JBZ3JFZR"],"itemData":{"id":47,"type":"article-journal","abstract":"Unified Modelling Language (UML) is currently accepted as a defacto standard language for modeling the software in the software industry. It will allow to implement object oriented concepts to model the software system. It provides a complete pictographic representation of software. Broadly these UML diagrams are classified into two groups viz. Structural diagrams and Behavioral diagrams. The sequence diagrams and Activity diagrams belongs to the second group i.e. behavioral diagrams. The sequence diagram represents the sequence of messages flowing from one object to another and activity diagram represents the flow of activities one after the other in a system. In this paper, we are proposing an automated tool which transforms the sequence diagram (which is represented in the table format) into activity diagram. The sequence diagram which is represented in the three column table called sequence table comprises various components of sequence diagram like objects, interactions, messages, alternations, iterations, loops, etc. The proposed tool reads the sequence table and converts the entire table components into the equivalent Activity table. Further the tool reads the activity table and then transforms to its equivalent activity diagram.","container-title":"Journal of University of Shanghai for Science and Technology","DOI":"10.51201/JUSST/21/07300","ISSN":"10076735","issue":"07","journalAbbreviation":"JUSST","language":"en","page":"1247-1255","source":"DOI.org (Crossref)","title":"Novel approach to transform UML Sequence diagram to Activity diagram","volume":"23","author":[{"literal":"Dept. of Computer Science &amp; Engineering, BITM, VTU, Ballari, India."},{"family":"Kulkarni","given":"Dr. R. N."},{"family":"Srinivasa","given":"C. K."},{"literal":"Dept. of Computer Science &amp; Engineering, BITM, VTU, Ballari, India."}],"issued":{"date-parts":[["2021",7,26]]}}}],"schema":"https://github.com/citation-style-language/schema/raw/master/csl-citation.json"} </w:instrText>
+        <w:instrText xml:space="preserve"> ADDIN ZOTERO_ITEM CSL_CITATION {"citationID":"Q4EqsnsX","properties":{"formattedCitation":"[21]","plainCitation":"[21]","noteIndex":0},"citationItems":[{"id":47,"uris":["http://zotero.org/users/10550292/items/JBZ3JFZR"],"itemData":{"id":47,"type":"article-journal","abstract":"Unified Modelling Language (UML) is currently accepted as a defacto standard language for modeling the software in the software industry. It will allow to implement object oriented concepts to model the software system. It provides a complete pictographic representation of software. Broadly these UML diagrams are classified into two groups viz. Structural diagrams and Behavioral diagrams. The sequence diagrams and Activity diagrams belongs to the second group i.e. behavioral diagrams. The sequence diagram represents the sequence of messages flowing from one object to another and activity diagram represents the flow of activities one after the other in a system. In this paper, we are proposing an automated tool which transforms the sequence diagram (which is represented in the table format) into activity diagram. The sequence diagram which is represented in the three column table called sequence table comprises various components of sequence diagram like objects, interactions, messages, alternations, iterations, loops, etc. The proposed tool reads the sequence table and converts the entire table components into the equivalent Activity table. Further the tool reads the activity table and then transforms to its equivalent activity diagram.","container-title":"Journal of University of Shanghai for Science and Technology","DOI":"10.51201/JUSST/21/07300","ISSN":"10076735","issue":"07","journalAbbreviation":"JUSST","language":"en","page":"1247-1255","source":"DOI.org (Crossref)","title":"Novel approach to transform UML Sequence diagram to Activity diagram","volume":"23","author":[{"literal":"Dept. of Computer Science &amp; Engineering, BITM, VTU, Ballari, India."},{"family":"Kulkarni","given":"Dr. R. N."},{"family":"Srinivasa","given":"C. K."},{"literal":"Dept. of Computer Science &amp; Engineering, BITM, VTU, Ballari, India."}],"issued":{"date-parts":[["2021",7,26]]}}}],"schema":"https://github.com/citation-style-language/schema/raw/master/csl-citation.json"} </w:instrText>
       </w:r>
       <w:r>
         <w:rPr>
@@ -15504,7 +15500,7 @@
         <w:fldChar w:fldCharType="separate"/>
       </w:r>
       <w:r>
-        <w:t>[18]</w:t>
+        <w:t>[21]</w:t>
       </w:r>
       <w:r>
         <w:rPr>
@@ -15542,7 +15538,7 @@
         <w:rPr>
           <w:lang w:val="en-US"/>
         </w:rPr>
-        <w:instrText xml:space="preserve"> ADDIN ZOTERO_ITEM CSL_CITATION {"citationID":"NiZ9OrJz","properties":{"formattedCitation":"[19]","plainCitation":"[19]","noteIndex":0},"citationItems":[{"id":49,"uris":["http://zotero.org/users/10550292/items/YRQXYEHZ"],"itemData":{"id":49,"type":"article-journal","abstract":"Concurrency in application systems can be designed and visualized using concurrent activity diagrams. Such diagrams are useful to design concurrency test scenarios for testing. However, the number of test scenarios inside a fork-join construct could be exponential in size. The commonly used permutation technique generates all possible test scenarios, but it is exponential in size. Existing UML graph theoretic-based approaches generate a few test scenarios for concurrency testing. But they do not consider the full functionality of concurrent activity diagrams. In this work, we present two constrained permutationbased test scenario generation approaches, namely the level permutation and DFS level permutation for concurrent activity diagrams. These approaches restrict the exponential size to a reasonable size of test scenarios. It is achieved by generating a subset of permutations at different levels. The generated test scenarios are sufﬁcient to uncover most concurrency errors like synchronization, data-race, and deadlocks. The proposed technique improves interleaving activity path coverage up to 35% compared to the existing approaches.","container-title":"Innovations in Systems and Software Engineering","DOI":"10.1007/s11334-021-00389-4","ISSN":"1614-5046, 1614-5054","issue":"4","journalAbbreviation":"Innovations Syst Softw Eng","language":"en","page":"343-353","source":"DOI.org (Crossref)","title":"Constrained permutation-based test scenario generation from concurrent activity diagrams","volume":"17","author":[{"family":"Shirole","given":"Mahesh"},{"family":"Kumar","given":"Rajeev"}],"issued":{"date-parts":[["2021",12]]}}}],"schema":"https://github.com/citation-style-language/schema/raw/master/csl-citation.json"} </w:instrText>
+        <w:instrText xml:space="preserve"> ADDIN ZOTERO_ITEM CSL_CITATION {"citationID":"NiZ9OrJz","properties":{"formattedCitation":"[22]","plainCitation":"[22]","noteIndex":0},"citationItems":[{"id":49,"uris":["http://zotero.org/users/10550292/items/YRQXYEHZ"],"itemData":{"id":49,"type":"article-journal","abstract":"Concurrency in application systems can be designed and visualized using concurrent activity diagrams. Such diagrams are useful to design concurrency test scenarios for testing. However, the number of test scenarios inside a fork-join construct could be exponential in size. The commonly used permutation technique generates all possible test scenarios, but it is exponential in size. Existing UML graph theoretic-based approaches generate a few test scenarios for concurrency testing. But they do not consider the full functionality of concurrent activity diagrams. In this work, we present two constrained permutationbased test scenario generation approaches, namely the level permutation and DFS level permutation for concurrent activity diagrams. These approaches restrict the exponential size to a reasonable size of test scenarios. It is achieved by generating a subset of permutations at different levels. The generated test scenarios are sufﬁcient to uncover most concurrency errors like synchronization, data-race, and deadlocks. The proposed technique improves interleaving activity path coverage up to 35% compared to the existing approaches.","container-title":"Innovations in Systems and Software Engineering","DOI":"10.1007/s11334-021-00389-4","ISSN":"1614-5046, 1614-5054","issue":"4","journalAbbreviation":"Innovations Syst Softw Eng","language":"en","page":"343-353","source":"DOI.org (Crossref)","title":"Constrained permutation-based test scenario generation from concurrent activity diagrams","volume":"17","author":[{"family":"Shirole","given":"Mahesh"},{"family":"Kumar","given":"Rajeev"}],"issued":{"date-parts":[["2021",12]]}}}],"schema":"https://github.com/citation-style-language/schema/raw/master/csl-citation.json"} </w:instrText>
       </w:r>
       <w:r>
         <w:rPr>
@@ -15551,7 +15547,7 @@
         <w:fldChar w:fldCharType="separate"/>
       </w:r>
       <w:r>
-        <w:t>[19]</w:t>
+        <w:t>[22]</w:t>
       </w:r>
       <w:r>
         <w:rPr>
@@ -16476,7 +16472,7 @@
         <w:rPr>
           <w:lang w:val="en-US"/>
         </w:rPr>
-        <w:instrText xml:space="preserve"> ADDIN ZOTERO_ITEM CSL_CITATION {"citationID":"apNfTwvM","properties":{"formattedCitation":"[20]","plainCitation":"[20]","noteIndex":0},"citationItems":[{"id":51,"uris":["http://zotero.org/users/10550292/items/2EEX7JVC"],"itemData":{"id":51,"type":"paper-conference","abstract":"JavaScript is dynamically typed and hence lacks the type safety of statically typed languages, leading to suboptimal IDE support, difﬁcult to understand APIs, and unexpected runtime behavior. Several gradual type systems have been proposed, e.g., Flow and TypeScript, but they rely on developers to annotate code with types. This paper presents NL2Type, a learning-based approach for predicting likely type signatures of JavaScript functions. The key idea is to exploit natural language information in source code, such as comments, function names, and parameter names, a rich source of knowledge that is typically ignored by type inference algorithms. We formulate the problem of predicting types as a classiﬁcation problem and train a recurrent, LSTM-based neural model that, after learning from an annotated code base, predicts function types for unannotated code. We evaluate the approach with a corpus of 162,673 JavaScript ﬁles from real-world projects. NL2Type predicts types with a precision of 84.1% and a recall of 78.9% when considering only the top-most suggestion, and with a precision of 95.5% and a recall of 89.6% when considering the top-5 suggestions. The approach outperforms both JSNice, a state-of-the-art approach that analyzes implementations of functions instead of natural language information, and DeepTyper, a recent type prediction approach that is also based on deep learning. Beyond predicting types, NL2Type serves as a consistency checker for existing type annotations. We show that it discovers 39 inconsistencies that deserve developer attention (from a manual analysis of 50 warnings), most of which are due to incorrect type annotations.","container-title":"2019 IEEE/ACM 41st International Conference on Software Engineering (ICSE)","DOI":"10.1109/ICSE.2019.00045","event-place":"Montreal, QC, Canada","event-title":"2019 IEEE/ACM 41st International Conference on Software Engineering (ICSE)","ISBN":"978-1-72810-869-8","language":"en","page":"304-315","publisher":"IEEE","publisher-place":"Montreal, QC, Canada","source":"DOI.org (Crossref)","title":"NL2Type: Inferring JavaScript Function Types from Natural Language Information","title-short":"NL2Type","URL":"https://ieeexplore.ieee.org/document/8811893/","author":[{"family":"Malik","given":"Rabee Sohail"},{"family":"Patra","given":"Jibesh"},{"family":"Pradel","given":"Michael"}],"accessed":{"date-parts":[["2023",1,7]]},"issued":{"date-parts":[["2019",5]]}}}],"schema":"https://github.com/citation-style-language/schema/raw/master/csl-citation.json"} </w:instrText>
+        <w:instrText xml:space="preserve"> ADDIN ZOTERO_ITEM CSL_CITATION {"citationID":"apNfTwvM","properties":{"formattedCitation":"[23]","plainCitation":"[23]","noteIndex":0},"citationItems":[{"id":51,"uris":["http://zotero.org/users/10550292/items/2EEX7JVC"],"itemData":{"id":51,"type":"paper-conference","abstract":"JavaScript is dynamically typed and hence lacks the type safety of statically typed languages, leading to suboptimal IDE support, difﬁcult to understand APIs, and unexpected runtime behavior. Several gradual type systems have been proposed, e.g., Flow and TypeScript, but they rely on developers to annotate code with types. This paper presents NL2Type, a learning-based approach for predicting likely type signatures of JavaScript functions. The key idea is to exploit natural language information in source code, such as comments, function names, and parameter names, a rich source of knowledge that is typically ignored by type inference algorithms. We formulate the problem of predicting types as a classiﬁcation problem and train a recurrent, LSTM-based neural model that, after learning from an annotated code base, predicts function types for unannotated code. We evaluate the approach with a corpus of 162,673 JavaScript ﬁles from real-world projects. NL2Type predicts types with a precision of 84.1% and a recall of 78.9% when considering only the top-most suggestion, and with a precision of 95.5% and a recall of 89.6% when considering the top-5 suggestions. The approach outperforms both JSNice, a state-of-the-art approach that analyzes implementations of functions instead of natural language information, and DeepTyper, a recent type prediction approach that is also based on deep learning. Beyond predicting types, NL2Type serves as a consistency checker for existing type annotations. We show that it discovers 39 inconsistencies that deserve developer attention (from a manual analysis of 50 warnings), most of which are due to incorrect type annotations.","container-title":"2019 IEEE/ACM 41st International Conference on Software Engineering (ICSE)","DOI":"10.1109/ICSE.2019.00045","event-place":"Montreal, QC, Canada","event-title":"2019 IEEE/ACM 41st International Conference on Software Engineering (ICSE)","ISBN":"978-1-72810-869-8","language":"en","page":"304-315","publisher":"IEEE","publisher-place":"Montreal, QC, Canada","source":"DOI.org (Crossref)","title":"NL2Type: Inferring JavaScript Function Types from Natural Language Information","title-short":"NL2Type","URL":"https://ieeexplore.ieee.org/document/8811893/","author":[{"family":"Malik","given":"Rabee Sohail"},{"family":"Patra","given":"Jibesh"},{"family":"Pradel","given":"Michael"}],"accessed":{"date-parts":[["2023",1,7]]},"issued":{"date-parts":[["2019",5]]}}}],"schema":"https://github.com/citation-style-language/schema/raw/master/csl-citation.json"} </w:instrText>
       </w:r>
       <w:r>
         <w:rPr>
@@ -16485,7 +16481,7 @@
         <w:fldChar w:fldCharType="separate"/>
       </w:r>
       <w:r>
-        <w:t>[20]</w:t>
+        <w:t>[23]</w:t>
       </w:r>
       <w:r>
         <w:rPr>
@@ -16637,13 +16633,13 @@
         <w:fldChar w:fldCharType="begin"/>
       </w:r>
       <w:r>
-        <w:instrText xml:space="preserve"> ADDIN ZOTERO_ITEM CSL_CITATION {"citationID":"XJDdF5eD","properties":{"formattedCitation":"[21]","plainCitation":"[21]","noteIndex":0},"citationItems":[{"id":53,"uris":["http://zotero.org/users/10550292/items/VVH6IWW9"],"itemData":{"id":53,"type":"article-journal","abstract":"Prototype pollution is a dangerous vulnerability affecting prototype-based languages like JavaScript and the Node.js platform. It refers to the ability of an attacker to inject properties into an object’s root prototype at runtime and subsequently trigger the execution of legitimate code gadgets that access these properties on the object’s prototype, leading to attacks such as Denial of Service (DoS), privilege escalation, and Remote Code Execution (RCE). While there is anecdotal evidence that prototype pollution leads to RCE, current research does not tackle the challenge of gadget detection, thus only showing feasibility of DoS attacks, mainly against Node.js libraries. In this paper, we set out to study the problem in a holistic way, from the detection of prototype pollution to detection of gadgets, with the ambitious goal of finding end-to-end exploits beyond DoS, in full-fledged Node.js applications. We build the first multi-staged framework that uses multilabel static taint analysis to identify prototype pollution in Node.js libraries and applications, as well as a hybrid approach to detect universal gadgets, notably, by analyzing the Node.js source code. We implement our framework on top of GitHub’s static analysis framework CodeQL to find 11 universal gadgets in core Node.js APIs, leading to code execution. Furthermore, we use our methodology in a study of 15 popular Node.js applications to identify prototype pollutions and gadgets. We manually exploit eight RCE vulnerabilities in three high-profile applications such as NPM CLI, Parse Server, and Rocket.Chat. Our results provide alarming evidence that prototype pollution in combination with powerful universal gadgets lead to RCE in Node.js.","language":"en","source":"Zotero","title":"Silent Spring: Prototype Pollution Leads to Remote Code Execution in Node.js","author":[{"family":"Shcherbakov","given":"Mikhail"},{"family":"Balliu","given":"Musard"},{"family":"Staicu","given":"Cristian-Alexandru"}]}}],"schema":"https://github.com/citation-style-language/schema/raw/master/csl-citation.json"} </w:instrText>
+        <w:instrText xml:space="preserve"> ADDIN ZOTERO_ITEM CSL_CITATION {"citationID":"XJDdF5eD","properties":{"formattedCitation":"[24]","plainCitation":"[24]","noteIndex":0},"citationItems":[{"id":53,"uris":["http://zotero.org/users/10550292/items/VVH6IWW9"],"itemData":{"id":53,"type":"article-journal","abstract":"Prototype pollution is a dangerous vulnerability affecting prototype-based languages like JavaScript and the Node.js platform. It refers to the ability of an attacker to inject properties into an object’s root prototype at runtime and subsequently trigger the execution of legitimate code gadgets that access these properties on the object’s prototype, leading to attacks such as Denial of Service (DoS), privilege escalation, and Remote Code Execution (RCE). While there is anecdotal evidence that prototype pollution leads to RCE, current research does not tackle the challenge of gadget detection, thus only showing feasibility of DoS attacks, mainly against Node.js libraries. In this paper, we set out to study the problem in a holistic way, from the detection of prototype pollution to detection of gadgets, with the ambitious goal of finding end-to-end exploits beyond DoS, in full-fledged Node.js applications. We build the first multi-staged framework that uses multilabel static taint analysis to identify prototype pollution in Node.js libraries and applications, as well as a hybrid approach to detect universal gadgets, notably, by analyzing the Node.js source code. We implement our framework on top of GitHub’s static analysis framework CodeQL to find 11 universal gadgets in core Node.js APIs, leading to code execution. Furthermore, we use our methodology in a study of 15 popular Node.js applications to identify prototype pollutions and gadgets. We manually exploit eight RCE vulnerabilities in three high-profile applications such as NPM CLI, Parse Server, and Rocket.Chat. Our results provide alarming evidence that prototype pollution in combination with powerful universal gadgets lead to RCE in Node.js.","language":"en","source":"Zotero","title":"Silent Spring: Prototype Pollution Leads to Remote Code Execution in Node.js","author":[{"family":"Shcherbakov","given":"Mikhail"},{"family":"Balliu","given":"Musard"},{"family":"Staicu","given":"Cristian-Alexandru"}]}}],"schema":"https://github.com/citation-style-language/schema/raw/master/csl-citation.json"} </w:instrText>
       </w:r>
       <w:r>
         <w:fldChar w:fldCharType="separate"/>
       </w:r>
       <w:r>
-        <w:t>[21]</w:t>
+        <w:t>[24]</w:t>
       </w:r>
       <w:r>
         <w:fldChar w:fldCharType="end"/>
@@ -16736,7 +16732,7 @@
         <w:rPr>
           <w:lang w:val="en-US"/>
         </w:rPr>
-        <w:instrText xml:space="preserve"> ADDIN ZOTERO_ITEM CSL_CITATION {"citationID":"xVMK9inj","properties":{"formattedCitation":"[22]","plainCitation":"[22]","noteIndex":0},"citationItems":[{"id":55,"uris":["http://zotero.org/users/10550292/items/37KNEGWN"],"itemData":{"id":55,"type":"article-journal","abstract":"Large scale, high concurrency, and a vast quantity of data are important trends for the new age of websites. Node.js becomes popular and flourishing to build data-intensive web applications. To analyze and examine the performance of Node.js, Python-Web, and PHP, we used benchmark tests and scenario tests. The test results yield some valuable enforcement data, showing that PHP and Python-Web manage much fewer requests than that Node.js in a certain time. In conclusion, our results demonstrate that Node.js is quite lightweight and effective, which is an ideal fit for I/O intense websites among the three, while PHP is only fitting for small and middle scale applications, and Python-Web is developer-friendly and good for large web structures. To the best of our experience, to judge these Web programming technologies with both objective methodical tests (benchmark) and realistic user behavior tests (scenario), especially taking Node.js as the main topic to talk about.","container-title":"web ..","language":"en","source":"Zotero","title":"The Better Comparison between PHP, Python-web &amp; Node.js","author":[{"family":"Brar","given":"Harkirat"},{"family":"Kaur","given":"TaranPreet"},{"family":"Rajoria","given":"Yash"}]}}],"schema":"https://github.com/citation-style-language/schema/raw/master/csl-citation.json"} </w:instrText>
+        <w:instrText xml:space="preserve"> ADDIN ZOTERO_ITEM CSL_CITATION {"citationID":"xVMK9inj","properties":{"formattedCitation":"[25]","plainCitation":"[25]","noteIndex":0},"citationItems":[{"id":55,"uris":["http://zotero.org/users/10550292/items/37KNEGWN"],"itemData":{"id":55,"type":"article-journal","abstract":"Large scale, high concurrency, and a vast quantity of data are important trends for the new age of websites. Node.js becomes popular and flourishing to build data-intensive web applications. To analyze and examine the performance of Node.js, Python-Web, and PHP, we used benchmark tests and scenario tests. The test results yield some valuable enforcement data, showing that PHP and Python-Web manage much fewer requests than that Node.js in a certain time. In conclusion, our results demonstrate that Node.js is quite lightweight and effective, which is an ideal fit for I/O intense websites among the three, while PHP is only fitting for small and middle scale applications, and Python-Web is developer-friendly and good for large web structures. To the best of our experience, to judge these Web programming technologies with both objective methodical tests (benchmark) and realistic user behavior tests (scenario), especially taking Node.js as the main topic to talk about.","container-title":"web ..","language":"en","source":"Zotero","title":"The Better Comparison between PHP, Python-web &amp; Node.js","author":[{"family":"Brar","given":"Harkirat"},{"family":"Kaur","given":"TaranPreet"},{"family":"Rajoria","given":"Yash"}]}}],"schema":"https://github.com/citation-style-language/schema/raw/master/csl-citation.json"} </w:instrText>
       </w:r>
       <w:r>
         <w:rPr>
@@ -16745,7 +16741,7 @@
         <w:fldChar w:fldCharType="separate"/>
       </w:r>
       <w:r>
-        <w:t>[22]</w:t>
+        <w:t>[25]</w:t>
       </w:r>
       <w:r>
         <w:rPr>
@@ -16873,7 +16869,7 @@
         <w:rPr>
           <w:lang w:val="en-US"/>
         </w:rPr>
-        <w:instrText xml:space="preserve"> ADDIN ZOTERO_ITEM CSL_CITATION {"citationID":"h5hqhlFu","properties":{"formattedCitation":"[23]","plainCitation":"[23]","noteIndex":0},"citationItems":[{"id":57,"uris":["http://zotero.org/users/10550292/items/TNCH58WE"],"itemData":{"id":57,"type":"article-journal","abstract":"This tool demo paper brings forward a new CLI tool called ExpressO for developers who need to analyze a Web API implemented using the Express.js framework, and automatically extract a specification written in OpenAPI, a standard interface description language. The generated specification includes all of the implemented endpoints along with their response status codes and path and query parameters. In addition to automatic API documentation generation, developers can also use it to automatically determine whether the interface of a Web API matches its implementation based on the Express.js framework. The tool has been released on the npm component registry as ‘expresso-api’, and can be globally installed using the command: npm install -g expresso-api.","language":"en","source":"Zotero","title":"ExpressO: From Express.js implementation code to OpenAPI interface descriptions","author":[{"family":"Romanelli","given":"Alessandro"},{"family":"Serbout","given":"Souhaila"},{"family":"Pautasso","given":"Cesare"}]}}],"schema":"https://github.com/citation-style-language/schema/raw/master/csl-citation.json"} </w:instrText>
+        <w:instrText xml:space="preserve"> ADDIN ZOTERO_ITEM CSL_CITATION {"citationID":"h5hqhlFu","properties":{"formattedCitation":"[26]","plainCitation":"[26]","noteIndex":0},"citationItems":[{"id":57,"uris":["http://zotero.org/users/10550292/items/TNCH58WE"],"itemData":{"id":57,"type":"article-journal","abstract":"This tool demo paper brings forward a new CLI tool called ExpressO for developers who need to analyze a Web API implemented using the Express.js framework, and automatically extract a specification written in OpenAPI, a standard interface description language. The generated specification includes all of the implemented endpoints along with their response status codes and path and query parameters. In addition to automatic API documentation generation, developers can also use it to automatically determine whether the interface of a Web API matches its implementation based on the Express.js framework. The tool has been released on the npm component registry as ‘expresso-api’, and can be globally installed using the command: npm install -g expresso-api.","language":"en","source":"Zotero","title":"ExpressO: From Express.js implementation code to OpenAPI interface descriptions","author":[{"family":"Romanelli","given":"Alessandro"},{"family":"Serbout","given":"Souhaila"},{"family":"Pautasso","given":"Cesare"}]}}],"schema":"https://github.com/citation-style-language/schema/raw/master/csl-citation.json"} </w:instrText>
       </w:r>
       <w:r>
         <w:rPr>
@@ -16882,7 +16878,7 @@
         <w:fldChar w:fldCharType="separate"/>
       </w:r>
       <w:r>
-        <w:t>[23]</w:t>
+        <w:t>[26]</w:t>
       </w:r>
       <w:r>
         <w:rPr>
@@ -16966,7 +16962,7 @@
           <w:iCs/>
           <w:lang w:val="en-US"/>
         </w:rPr>
-        <w:instrText xml:space="preserve"> ADDIN ZOTERO_ITEM CSL_CITATION {"citationID":"TN5uyH5p","properties":{"formattedCitation":"[12]","plainCitation":"[12]","noteIndex":0},"citationItems":[{"id":31,"uris":["http://zotero.org/users/10550292/items/E4AVM6A4"],"itemData":{"id":31,"type":"article-journal","abstract":"We found that Express.js has an overall better response time than Ktor. At the same time, it was found that the Object Relational Mapper used with Ktor aﬀected the result more than the Object Relational Mapper used with Express.js. Hence, we conclude that Express.js is the better choice, but since both frameworks had low response times, we would say that even Ktor is a valid choice.","language":"en","source":"Zotero","title":"Express.js and Ktor web server performance A comparative study","author":[{"family":"Glantz","given":"Isac"},{"family":"Hurtig","given":"Hampus"}]}}],"schema":"https://github.com/citation-style-language/schema/raw/master/csl-citation.json"} </w:instrText>
+        <w:instrText xml:space="preserve"> ADDIN ZOTERO_ITEM CSL_CITATION {"citationID":"TN5uyH5p","properties":{"formattedCitation":"[15]","plainCitation":"[15]","noteIndex":0},"citationItems":[{"id":31,"uris":["http://zotero.org/users/10550292/items/E4AVM6A4"],"itemData":{"id":31,"type":"article-journal","abstract":"We found that Express.js has an overall better response time than Ktor. At the same time, it was found that the Object Relational Mapper used with Ktor aﬀected the result more than the Object Relational Mapper used with Express.js. Hence, we conclude that Express.js is the better choice, but since both frameworks had low response times, we would say that even Ktor is a valid choice.","language":"en","source":"Zotero","title":"Express.js and Ktor web server performance A comparative study","author":[{"family":"Glantz","given":"Isac"},{"family":"Hurtig","given":"Hampus"}]}}],"schema":"https://github.com/citation-style-language/schema/raw/master/csl-citation.json"} </w:instrText>
       </w:r>
       <w:r>
         <w:rPr>
@@ -16977,7 +16973,7 @@
         <w:fldChar w:fldCharType="separate"/>
       </w:r>
       <w:r>
-        <w:t>[12]</w:t>
+        <w:t>[15]</w:t>
       </w:r>
       <w:r>
         <w:rPr>
@@ -17102,7 +17098,7 @@
         <w:rPr>
           <w:lang w:val="en-US"/>
         </w:rPr>
-        <w:instrText xml:space="preserve"> ADDIN ZOTERO_ITEM CSL_CITATION {"citationID":"ycL4HeIc","properties":{"formattedCitation":"[10]","plainCitation":"[10]","noteIndex":0},"citationItems":[{"id":59,"uris":["http://zotero.org/users/10550292/items/HU3NWS6R"],"itemData":{"id":59,"type":"article-journal","abstract":"JavaScript Object Notation or JSON is a ubiquitous data exchange format on the web. Ingesting JSON documents can become a performance bottleneck due to the sheer volume of data. We are thus motivated to make JSON parsing as fast as possible. Despite the maturity of the problem of JSON parsing, we show that substantial speedups are possible. We present the ﬁrst standard-compliant JSON parser to process gigabytes of data per second on a single core, using commodity processors. We can use a quarter or fewer instructions than a state-of-the-art reference parser like RapidJSON. Unlike other validating parsers, our software (simdjson) makes extensive use of single instruction and multiple data instructions. To ensure reproducibility, simdjson is freely available as open-source software under a liberal license.","container-title":"The VLDB Journal","DOI":"10.1007/s00778-019-00578-5","ISSN":"1066-8888, 0949-877X","issue":"6","journalAbbreviation":"The VLDB Journal","language":"en","page":"941-960","source":"DOI.org (Crossref)","title":"Parsing gigabytes of JSON per second","volume":"28","author":[{"family":"Langdale","given":"Geoff"},{"family":"Lemire","given":"Daniel"}],"issued":{"date-parts":[["2019",12]]}}}],"schema":"https://github.com/citation-style-language/schema/raw/master/csl-citation.json"} </w:instrText>
+        <w:instrText xml:space="preserve"> ADDIN ZOTERO_ITEM CSL_CITATION {"citationID":"ycL4HeIc","properties":{"formattedCitation":"[13]","plainCitation":"[13]","noteIndex":0},"citationItems":[{"id":59,"uris":["http://zotero.org/users/10550292/items/HU3NWS6R"],"itemData":{"id":59,"type":"article-journal","abstract":"JavaScript Object Notation or JSON is a ubiquitous data exchange format on the web. Ingesting JSON documents can become a performance bottleneck due to the sheer volume of data. We are thus motivated to make JSON parsing as fast as possible. Despite the maturity of the problem of JSON parsing, we show that substantial speedups are possible. We present the ﬁrst standard-compliant JSON parser to process gigabytes of data per second on a single core, using commodity processors. We can use a quarter or fewer instructions than a state-of-the-art reference parser like RapidJSON. Unlike other validating parsers, our software (simdjson) makes extensive use of single instruction and multiple data instructions. To ensure reproducibility, simdjson is freely available as open-source software under a liberal license.","container-title":"The VLDB Journal","DOI":"10.1007/s00778-019-00578-5","ISSN":"1066-8888, 0949-877X","issue":"6","journalAbbreviation":"The VLDB Journal","language":"en","page":"941-960","source":"DOI.org (Crossref)","title":"Parsing gigabytes of JSON per second","volume":"28","author":[{"family":"Langdale","given":"Geoff"},{"family":"Lemire","given":"Daniel"}],"issued":{"date-parts":[["2019",12]]}}}],"schema":"https://github.com/citation-style-language/schema/raw/master/csl-citation.json"} </w:instrText>
       </w:r>
       <w:r>
         <w:rPr>
@@ -17111,7 +17107,7 @@
         <w:fldChar w:fldCharType="separate"/>
       </w:r>
       <w:r>
-        <w:t>[10]</w:t>
+        <w:t>[13]</w:t>
       </w:r>
       <w:r>
         <w:rPr>
@@ -17163,7 +17159,7 @@
         <w:rPr>
           <w:lang w:val="en-US"/>
         </w:rPr>
-        <w:instrText xml:space="preserve"> ADDIN ZOTERO_ITEM CSL_CITATION {"citationID":"Tyy1Ntwm","properties":{"formattedCitation":"[10]","plainCitation":"[10]","noteIndex":0},"citationItems":[{"id":59,"uris":["http://zotero.org/users/10550292/items/HU3NWS6R"],"itemData":{"id":59,"type":"article-journal","abstract":"JavaScript Object Notation or JSON is a ubiquitous data exchange format on the web. Ingesting JSON documents can become a performance bottleneck due to the sheer volume of data. We are thus motivated to make JSON parsing as fast as possible. Despite the maturity of the problem of JSON parsing, we show that substantial speedups are possible. We present the ﬁrst standard-compliant JSON parser to process gigabytes of data per second on a single core, using commodity processors. We can use a quarter or fewer instructions than a state-of-the-art reference parser like RapidJSON. Unlike other validating parsers, our software (simdjson) makes extensive use of single instruction and multiple data instructions. To ensure reproducibility, simdjson is freely available as open-source software under a liberal license.","container-title":"The VLDB Journal","DOI":"10.1007/s00778-019-00578-5","ISSN":"1066-8888, 0949-877X","issue":"6","journalAbbreviation":"The VLDB Journal","language":"en","page":"941-960","source":"DOI.org (Crossref)","title":"Parsing gigabytes of JSON per second","volume":"28","author":[{"family":"Langdale","given":"Geoff"},{"family":"Lemire","given":"Daniel"}],"issued":{"date-parts":[["2019",12]]}}}],"schema":"https://github.com/citation-style-language/schema/raw/master/csl-citation.json"} </w:instrText>
+        <w:instrText xml:space="preserve"> ADDIN ZOTERO_ITEM CSL_CITATION {"citationID":"Tyy1Ntwm","properties":{"formattedCitation":"[13]","plainCitation":"[13]","noteIndex":0},"citationItems":[{"id":59,"uris":["http://zotero.org/users/10550292/items/HU3NWS6R"],"itemData":{"id":59,"type":"article-journal","abstract":"JavaScript Object Notation or JSON is a ubiquitous data exchange format on the web. Ingesting JSON documents can become a performance bottleneck due to the sheer volume of data. We are thus motivated to make JSON parsing as fast as possible. Despite the maturity of the problem of JSON parsing, we show that substantial speedups are possible. We present the ﬁrst standard-compliant JSON parser to process gigabytes of data per second on a single core, using commodity processors. We can use a quarter or fewer instructions than a state-of-the-art reference parser like RapidJSON. Unlike other validating parsers, our software (simdjson) makes extensive use of single instruction and multiple data instructions. To ensure reproducibility, simdjson is freely available as open-source software under a liberal license.","container-title":"The VLDB Journal","DOI":"10.1007/s00778-019-00578-5","ISSN":"1066-8888, 0949-877X","issue":"6","journalAbbreviation":"The VLDB Journal","language":"en","page":"941-960","source":"DOI.org (Crossref)","title":"Parsing gigabytes of JSON per second","volume":"28","author":[{"family":"Langdale","given":"Geoff"},{"family":"Lemire","given":"Daniel"}],"issued":{"date-parts":[["2019",12]]}}}],"schema":"https://github.com/citation-style-language/schema/raw/master/csl-citation.json"} </w:instrText>
       </w:r>
       <w:r>
         <w:rPr>
@@ -17172,7 +17168,7 @@
         <w:fldChar w:fldCharType="separate"/>
       </w:r>
       <w:r>
-        <w:t>[10]</w:t>
+        <w:t>[13]</w:t>
       </w:r>
       <w:r>
         <w:rPr>
@@ -17348,7 +17344,7 @@
         <w:rPr>
           <w:lang w:val="en-US"/>
         </w:rPr>
-        <w:instrText xml:space="preserve"> ADDIN ZOTERO_ITEM CSL_CITATION {"citationID":"sBkTAn7C","properties":{"formattedCitation":"[24]","plainCitation":"[24]","noteIndex":0},"citationItems":[{"id":61,"uris":["http://zotero.org/users/10550292/items/QRA32RJW"],"itemData":{"id":61,"type":"article-journal","abstract":"Machine learning is a popular topic in data analysis and modeling. Many different machine learning algorithms have been developed and implemented in a variety of programming languages over the past 20 years. In this article, we first provide an overview of machine learning and clarify its difference from statistical inference. Then, we review Scikit-learn, a machine learning package in the Python programming language that is widely used in data science. The Scikit-learn package includes implementations of a comprehensive list of machine learning methods under unified data and modeling procedure conventions, making it a convenient toolkit for educational and behavior statisticians.","container-title":"Journal of Educational and Behavioral Statistics","DOI":"10.3102/1076998619832248","ISSN":"1076-9986, 1935-1054","issue":"3","journalAbbreviation":"Journal of Educational and Behavioral Statistics","language":"en","page":"348-361","source":"DOI.org (Crossref)","title":"Machine Learning Made Easy: A Review of &lt;i&gt;Scikit-learn&lt;/i&gt; Package in Python Programming Language","title-short":"Machine Learning Made Easy","volume":"44","author":[{"family":"Hao","given":"Jiangang"},{"family":"Ho","given":"Tin Kam"}],"issued":{"date-parts":[["2019",6]]}}}],"schema":"https://github.com/citation-style-language/schema/raw/master/csl-citation.json"} </w:instrText>
+        <w:instrText xml:space="preserve"> ADDIN ZOTERO_ITEM CSL_CITATION {"citationID":"sBkTAn7C","properties":{"formattedCitation":"[27]","plainCitation":"[27]","noteIndex":0},"citationItems":[{"id":61,"uris":["http://zotero.org/users/10550292/items/QRA32RJW"],"itemData":{"id":61,"type":"article-journal","abstract":"Machine learning is a popular topic in data analysis and modeling. Many different machine learning algorithms have been developed and implemented in a variety of programming languages over the past 20 years. In this article, we first provide an overview of machine learning and clarify its difference from statistical inference. Then, we review Scikit-learn, a machine learning package in the Python programming language that is widely used in data science. The Scikit-learn package includes implementations of a comprehensive list of machine learning methods under unified data and modeling procedure conventions, making it a convenient toolkit for educational and behavior statisticians.","container-title":"Journal of Educational and Behavioral Statistics","DOI":"10.3102/1076998619832248","ISSN":"1076-9986, 1935-1054","issue":"3","journalAbbreviation":"Journal of Educational and Behavioral Statistics","language":"en","page":"348-361","source":"DOI.org (Crossref)","title":"Machine Learning Made Easy: A Review of &lt;i&gt;Scikit-learn&lt;/i&gt; Package in Python Programming Language","title-short":"Machine Learning Made Easy","volume":"44","author":[{"family":"Hao","given":"Jiangang"},{"family":"Ho","given":"Tin Kam"}],"issued":{"date-parts":[["2019",6]]}}}],"schema":"https://github.com/citation-style-language/schema/raw/master/csl-citation.json"} </w:instrText>
       </w:r>
       <w:r>
         <w:rPr>
@@ -17357,7 +17353,7 @@
         <w:fldChar w:fldCharType="separate"/>
       </w:r>
       <w:r>
-        <w:t>[24]</w:t>
+        <w:t>[27]</w:t>
       </w:r>
       <w:r>
         <w:rPr>
@@ -17436,7 +17432,7 @@
           <w:iCs/>
           <w:lang w:val="en-US"/>
         </w:rPr>
-        <w:instrText xml:space="preserve"> ADDIN ZOTERO_ITEM CSL_CITATION {"citationID":"fqOCbQup","properties":{"formattedCitation":"[25]","plainCitation":"[25]","noteIndex":0},"citationItems":[{"id":63,"uris":["http://zotero.org/users/10550292/items/4IJMXC9D"],"itemData":{"id":63,"type":"article","abstract":"We introduce Sta n z a , an open-source Python natural language processing toolkit supporting 66 human languages. Compared to existing widely used toolkits, Sta n z a features a language-agnostic fully neural pipeline for text analysis, including tokenization, multiword token expansion, lemmatization, part-ofspeech and morphological feature tagging, dependency parsing, and named entity recognition. We have trained Sta n z a on a total of 112 datasets, including the Universal Dependencies treebanks and other multilingual corpora, and show that the same neural architecture generalizes well and achieves competitive performance on all languages tested. Additionally, Sta n z a includes a native Python interface to the widely used Java Stanford CoreNLP software, which further extends its functionality to cover other tasks such as coreference resolution and relation extraction. Source code, documentation, and pretrained models for 66 languages are available at https:// stanfordnlp.github.io/stanza/.","language":"en","note":"arXiv:2003.07082 [cs]","number":"arXiv:2003.07082","publisher":"arXiv","source":"arXiv.org","title":"Stanza: A Python Natural Language Processing Toolkit for Many Human Languages","title-short":"Stanza","URL":"http://arxiv.org/abs/2003.07082","author":[{"family":"Qi","given":"Peng"},{"family":"Zhang","given":"Yuhao"},{"family":"Zhang","given":"Yuhui"},{"family":"Bolton","given":"Jason"},{"family":"Manning","given":"Christopher D."}],"accessed":{"date-parts":[["2023",1,9]]},"issued":{"date-parts":[["2020",4,23]]}}}],"schema":"https://github.com/citation-style-language/schema/raw/master/csl-citation.json"} </w:instrText>
+        <w:instrText xml:space="preserve"> ADDIN ZOTERO_ITEM CSL_CITATION {"citationID":"fqOCbQup","properties":{"formattedCitation":"[28]","plainCitation":"[28]","noteIndex":0},"citationItems":[{"id":63,"uris":["http://zotero.org/users/10550292/items/4IJMXC9D"],"itemData":{"id":63,"type":"article","abstract":"We introduce Sta n z a , an open-source Python natural language processing toolkit supporting 66 human languages. Compared to existing widely used toolkits, Sta n z a features a language-agnostic fully neural pipeline for text analysis, including tokenization, multiword token expansion, lemmatization, part-ofspeech and morphological feature tagging, dependency parsing, and named entity recognition. We have trained Sta n z a on a total of 112 datasets, including the Universal Dependencies treebanks and other multilingual corpora, and show that the same neural architecture generalizes well and achieves competitive performance on all languages tested. Additionally, Sta n z a includes a native Python interface to the widely used Java Stanford CoreNLP software, which further extends its functionality to cover other tasks such as coreference resolution and relation extraction. Source code, documentation, and pretrained models for 66 languages are available at https:// stanfordnlp.github.io/stanza/.","language":"en","note":"arXiv:2003.07082 [cs]","number":"arXiv:2003.07082","publisher":"arXiv","source":"arXiv.org","title":"Stanza: A Python Natural Language Processing Toolkit for Many Human Languages","title-short":"Stanza","URL":"http://arxiv.org/abs/2003.07082","author":[{"family":"Qi","given":"Peng"},{"family":"Zhang","given":"Yuhao"},{"family":"Zhang","given":"Yuhui"},{"family":"Bolton","given":"Jason"},{"family":"Manning","given":"Christopher D."}],"accessed":{"date-parts":[["2023",1,9]]},"issued":{"date-parts":[["2020",4,23]]}}}],"schema":"https://github.com/citation-style-language/schema/raw/master/csl-citation.json"} </w:instrText>
       </w:r>
       <w:r>
         <w:rPr>
@@ -17447,7 +17443,7 @@
         <w:fldChar w:fldCharType="separate"/>
       </w:r>
       <w:r>
-        <w:t>[25]</w:t>
+        <w:t>[28]</w:t>
       </w:r>
       <w:r>
         <w:rPr>
@@ -17563,7 +17559,7 @@
         <w:rPr>
           <w:lang w:val="en-US"/>
         </w:rPr>
-        <w:instrText xml:space="preserve"> ADDIN ZOTERO_ITEM CSL_CITATION {"citationID":"hh6dAywf","properties":{"formattedCitation":"[26]","plainCitation":"[26]","noteIndex":0},"citationItems":[{"id":66,"uris":["http://zotero.org/users/10550292/items/J4XCRJNV"],"itemData":{"id":66,"type":"article-journal","abstract":"The COVID-19 pandemic has resulted in a physical shutdown of all types of educational institutes worldwide due to which the education delivery has now shifted to an “online only” exclusivity model. In this perspective, perceived usability of the online learning platforms that are currently being used is an important aspect, especially due to the absence of any physical classes. In this work Microsoft Teams is used as the reference platform for which the perceived usability is evaluated. For the evaluation purpose a dual strategy is followed by using the System Usability Scale (SUS), which is a Human Computer Interaction (HCI) based approach, and the Technology Acceptance Model (TAM), which is an Information Systems (IS) based approach. Although both these instruments are popular in their respective domains, yet they have not been considered simultaneously in one work for the purpose of usability evaluation. By doing so, this work attempts to streamline and unify the process of usability evaluation. Results that are obtained from a large-scale survey of university students show the similarity and equivalency between the two methodologies, with the Perceived Ease of Use (PEOU) construct of TAM having greater similarity with SUS. Moreover, this work also considers the digital-divide aspect (mobile vs. web environment) that is prevalent particularly in developing countries like India, and whether it has any effect on the perceived usability. Results show that the consumption platform does not have any effect on the usability aspect.","container-title":"Children and Youth Services Review","DOI":"10.1016/j.childyouth.2020.105535","ISSN":"01907409","journalAbbreviation":"Children and Youth Services Review","language":"en","page":"105535","source":"DOI.org (Crossref)","title":"Perceived usability evaluation of Microsoft Teams as an online learning platform during COVID-19 using system usability scale and technology acceptance model in India","volume":"119","author":[{"family":"Pal","given":"Debajyoti"},{"family":"Vanijja","given":"Vajirasak"}],"issued":{"date-parts":[["2020",12]]}}}],"schema":"https://github.com/citation-style-language/schema/raw/master/csl-citation.json"} </w:instrText>
+        <w:instrText xml:space="preserve"> ADDIN ZOTERO_ITEM CSL_CITATION {"citationID":"hh6dAywf","properties":{"formattedCitation":"[10]","plainCitation":"[10]","noteIndex":0},"citationItems":[{"id":66,"uris":["http://zotero.org/users/10550292/items/J4XCRJNV"],"itemData":{"id":66,"type":"article-journal","abstract":"The COVID-19 pandemic has resulted in a physical shutdown of all types of educational institutes worldwide due to which the education delivery has now shifted to an “online only” exclusivity model. In this perspective, perceived usability of the online learning platforms that are currently being used is an important aspect, especially due to the absence of any physical classes. In this work Microsoft Teams is used as the reference platform for which the perceived usability is evaluated. For the evaluation purpose a dual strategy is followed by using the System Usability Scale (SUS), which is a Human Computer Interaction (HCI) based approach, and the Technology Acceptance Model (TAM), which is an Information Systems (IS) based approach. Although both these instruments are popular in their respective domains, yet they have not been considered simultaneously in one work for the purpose of usability evaluation. By doing so, this work attempts to streamline and unify the process of usability evaluation. Results that are obtained from a large-scale survey of university students show the similarity and equivalency between the two methodologies, with the Perceived Ease of Use (PEOU) construct of TAM having greater similarity with SUS. Moreover, this work also considers the digital-divide aspect (mobile vs. web environment) that is prevalent particularly in developing countries like India, and whether it has any effect on the perceived usability. Results show that the consumption platform does not have any effect on the usability aspect.","container-title":"Children and Youth Services Review","DOI":"10.1016/j.childyouth.2020.105535","ISSN":"01907409","journalAbbreviation":"Children and Youth Services Review","language":"en","page":"105535","source":"DOI.org (Crossref)","title":"Perceived usability evaluation of Microsoft Teams as an online learning platform during COVID-19 using system usability scale and technology acceptance model in India","volume":"119","author":[{"family":"Pal","given":"Debajyoti"},{"family":"Vanijja","given":"Vajirasak"}],"issued":{"date-parts":[["2020",12]]}}}],"schema":"https://github.com/citation-style-language/schema/raw/master/csl-citation.json"} </w:instrText>
       </w:r>
       <w:r>
         <w:rPr>
@@ -17572,7 +17568,7 @@
         <w:fldChar w:fldCharType="separate"/>
       </w:r>
       <w:r>
-        <w:t>[26]</w:t>
+        <w:t>[10]</w:t>
       </w:r>
       <w:r>
         <w:rPr>
@@ -17602,7 +17598,7 @@
         <w:rPr>
           <w:lang w:val="en-US"/>
         </w:rPr>
-        <w:instrText xml:space="preserve"> ADDIN ZOTERO_ITEM CSL_CITATION {"citationID":"FgrnBMfL","properties":{"formattedCitation":"[27]","plainCitation":"[27]","noteIndex":0},"citationItems":[{"id":68,"uris":["http://zotero.org/users/10550292/items/NWGNPDIQ"],"itemData":{"id":68,"type":"article-journal","abstract":"This article presents the findings of a systematic review of perceived usability of educational technology systems. The research was conducted after studying, organizing, and analyzing the results of 104 research papers evaluating perceived usability of educational technologies using the System Usability Scale (SUS). The results were organized on the basis of (a) the usability score obtained when using the SUS, (b) the type of educational technology used, (c) the subject being learned, (d) the level of education, (e) the type of participant, (f) the age, and (g) the number of participants in each survey. Statistical analysis in all surveys (N ¼ 170) demonstrated a good level of usability but with some issues (M ¼ 70.09, SD ¼ 12.98). The categories of Internet platforms (M ¼ 66.25, SD ¼ 12.42), university websites (M ¼ 63.82, SD ¼ 16.52) and affective tutoring systems (ATS) (M ¼ 68.87, SD ¼ 7.30) seem to have a good usability level according to SUS, preceded by mobile applications (M ¼ 73.62, SD ¼ 13.49) and multimedia (M ¼ 76.43, SD ¼ 9.45). Moreover, SUS scores were not found to be significantly related with participants’ age (r ¼ 0.017, p ¼ 0.931, ns), stage of education (p ¼ 0.539, ns), or the type of participants (p ¼ 0.639, ns). Furthermore, the subject being learned (p ¼ 0.038, s) and the number of participants in each survey (r ¼ À0.259, p ¼ 0.001, s) seem to relate to the obtained SUS scores. A slight, statistically insignificant improvement is noted in the perceived usability over the years (p ¼ 0.182, ns). The findings of this review will serve as a useful reference guide for educational technology designers, practitioners, and teachers.","container-title":"Journal of Research on Technology in Education","DOI":"10.1080/15391523.2020.1867938","ISSN":"1539-1523, 1945-0818","issue":"3","journalAbbreviation":"Journal of Research on Technology in Education","language":"en","page":"392-409","source":"DOI.org (Crossref)","title":"Perceived usability evaluation of educational technology using the System Usability Scale (SUS): A systematic review","title-short":"Perceived usability evaluation of educational technology using the System Usability Scale (SUS)","volume":"54","author":[{"family":"Vlachogianni","given":"Prokopia"},{"family":"Tselios","given":"Nikolaos"}],"issued":{"date-parts":[["2022",5,27]]}}}],"schema":"https://github.com/citation-style-language/schema/raw/master/csl-citation.json"} </w:instrText>
+        <w:instrText xml:space="preserve"> ADDIN ZOTERO_ITEM CSL_CITATION {"citationID":"FgrnBMfL","properties":{"formattedCitation":"[11]","plainCitation":"[11]","noteIndex":0},"citationItems":[{"id":68,"uris":["http://zotero.org/users/10550292/items/NWGNPDIQ"],"itemData":{"id":68,"type":"article-journal","abstract":"This article presents the findings of a systematic review of perceived usability of educational technology systems. The research was conducted after studying, organizing, and analyzing the results of 104 research papers evaluating perceived usability of educational technologies using the System Usability Scale (SUS). The results were organized on the basis of (a) the usability score obtained when using the SUS, (b) the type of educational technology used, (c) the subject being learned, (d) the level of education, (e) the type of participant, (f) the age, and (g) the number of participants in each survey. Statistical analysis in all surveys (N ¼ 170) demonstrated a good level of usability but with some issues (M ¼ 70.09, SD ¼ 12.98). The categories of Internet platforms (M ¼ 66.25, SD ¼ 12.42), university websites (M ¼ 63.82, SD ¼ 16.52) and affective tutoring systems (ATS) (M ¼ 68.87, SD ¼ 7.30) seem to have a good usability level according to SUS, preceded by mobile applications (M ¼ 73.62, SD ¼ 13.49) and multimedia (M ¼ 76.43, SD ¼ 9.45). Moreover, SUS scores were not found to be significantly related with participants’ age (r ¼ 0.017, p ¼ 0.931, ns), stage of education (p ¼ 0.539, ns), or the type of participants (p ¼ 0.639, ns). Furthermore, the subject being learned (p ¼ 0.038, s) and the number of participants in each survey (r ¼ À0.259, p ¼ 0.001, s) seem to relate to the obtained SUS scores. A slight, statistically insignificant improvement is noted in the perceived usability over the years (p ¼ 0.182, ns). The findings of this review will serve as a useful reference guide for educational technology designers, practitioners, and teachers.","container-title":"Journal of Research on Technology in Education","DOI":"10.1080/15391523.2020.1867938","ISSN":"1539-1523, 1945-0818","issue":"3","journalAbbreviation":"Journal of Research on Technology in Education","language":"en","page":"392-409","source":"DOI.org (Crossref)","title":"Perceived usability evaluation of educational technology using the System Usability Scale (SUS): A systematic review","title-short":"Perceived usability evaluation of educational technology using the System Usability Scale (SUS)","volume":"54","author":[{"family":"Vlachogianni","given":"Prokopia"},{"family":"Tselios","given":"Nikolaos"}],"issued":{"date-parts":[["2022",5,27]]}}}],"schema":"https://github.com/citation-style-language/schema/raw/master/csl-citation.json"} </w:instrText>
       </w:r>
       <w:r>
         <w:rPr>
@@ -17611,7 +17607,7 @@
         <w:fldChar w:fldCharType="separate"/>
       </w:r>
       <w:r>
-        <w:t>[27]</w:t>
+        <w:t>[11]</w:t>
       </w:r>
       <w:r>
         <w:rPr>
@@ -18290,7 +18286,7 @@
         <w:rPr>
           <w:lang w:val="en-US"/>
         </w:rPr>
-        <w:instrText xml:space="preserve"> ADDIN ZOTERO_ITEM CSL_CITATION {"citationID":"bYQThGht","properties":{"unsorted":true,"formattedCitation":"[28]","plainCitation":"[28]","noteIndex":0},"citationItems":[{"id":70,"uris":["http://zotero.org/users/10550292/items/KPBVHJ6M"],"itemData":{"id":70,"type":"article-journal","abstract":"The Information System is an association consisting of several integrated modules which present information and data processing to be presented in accordance with the needs of users, databases, source code and design models represent the strands of an information system design useful to facilitate development and maintenance. Graduation is a series of planned and systematic activities of an activity of a university in the release of students who have been declared graduated and registered with the graduates. The graduation ceremony at Syekh-Yusuf Islamic University was held once a year precisely in November, at the UNIS the graduation ceremony was already using an online application integrated with siakad (SINA). Students can input graduation data if they have completed the requirements. Black Box testing is the testing of an applicatio n that discusses the outer side of a software application, which starts from the display to the input action, in the Black Box testing strategy has several methods including Equivalence Partitioning, Boundary Value Analysis. Equivalence Partitioning examines testing in the aspect of input validation seen from Valid Class, Observing input contents and input accuracy. Boundary Value Analysis discusses Black Box testing in the overall menu and module aspects, so that the error side can be identified.","language":"id","source":"Zotero","title":"Pengujian Sistem Informasi Pendaftaran dan Pembayaran Wisuda Online menggunakan Black Box Testing dengan Metode Equivalence Partitioning dan Boundary Value Analysis","volume":"6","author":[{"family":"Hidayat","given":"Taufik"},{"family":"Muttaqin","given":"Mahmudin"}],"issued":{"date-parts":[["2018"]]}}}],"schema":"https://github.com/citation-style-language/schema/raw/master/csl-citation.json"} </w:instrText>
+        <w:instrText xml:space="preserve"> ADDIN ZOTERO_ITEM CSL_CITATION {"citationID":"bYQThGht","properties":{"unsorted":true,"formattedCitation":"[12]","plainCitation":"[12]","noteIndex":0},"citationItems":[{"id":70,"uris":["http://zotero.org/users/10550292/items/KPBVHJ6M"],"itemData":{"id":70,"type":"article-journal","abstract":"The Information System is an association consisting of several integrated modules which present information and data processing to be presented in accordance with the needs of users, databases, source code and design models represent the strands of an information system design useful to facilitate development and maintenance. Graduation is a series of planned and systematic activities of an activity of a university in the release of students who have been declared graduated and registered with the graduates. The graduation ceremony at Syekh-Yusuf Islamic University was held once a year precisely in November, at the UNIS the graduation ceremony was already using an online application integrated with siakad (SINA). Students can input graduation data if they have completed the requirements. Black Box testing is the testing of an applicatio n that discusses the outer side of a software application, which starts from the display to the input action, in the Black Box testing strategy has several methods including Equivalence Partitioning, Boundary Value Analysis. Equivalence Partitioning examines testing in the aspect of input validation seen from Valid Class, Observing input contents and input accuracy. Boundary Value Analysis discusses Black Box testing in the overall menu and module aspects, so that the error side can be identified.","language":"id","source":"Zotero","title":"Pengujian Sistem Informasi Pendaftaran dan Pembayaran Wisuda Online menggunakan Black Box Testing dengan Metode Equivalence Partitioning dan Boundary Value Analysis","volume":"6","author":[{"family":"Hidayat","given":"Taufik"},{"family":"Muttaqin","given":"Mahmudin"}],"issued":{"date-parts":[["2018"]]}}}],"schema":"https://github.com/citation-style-language/schema/raw/master/csl-citation.json"} </w:instrText>
       </w:r>
       <w:r>
         <w:rPr>
@@ -18299,7 +18295,7 @@
         <w:fldChar w:fldCharType="separate"/>
       </w:r>
       <w:r>
-        <w:t>[28]</w:t>
+        <w:t>[12]</w:t>
       </w:r>
       <w:r>
         <w:rPr>
@@ -21477,13 +21473,70 @@
       </w:r>
       <w:r>
         <w:tab/>
-        <w:t xml:space="preserve">G. Langdale and D. Lemire, “Parsing gigabytes of JSON per second,” </w:t>
+        <w:t xml:space="preserve">D. Pal and V. Vanijja, “Perceived usability evaluation of Microsoft Teams as an online learning platform during COVID-19 using system usability scale and technology acceptance model in India,” </w:t>
       </w:r>
       <w:r>
         <w:rPr>
           <w:i/>
           <w:iCs/>
         </w:rPr>
+        <w:t>Child. Youth Serv. Rev.</w:t>
+      </w:r>
+      <w:r>
+        <w:t>, vol. 119, p. 105535, Dec. 2020, doi: 10.1016/j.childyouth.2020.105535.</w:t>
+      </w:r>
+    </w:p>
+    <w:p>
+      <w:pPr>
+        <w:pStyle w:val="Bibliography"/>
+      </w:pPr>
+      <w:r>
+        <w:t>[11]</w:t>
+      </w:r>
+      <w:r>
+        <w:tab/>
+        <w:t xml:space="preserve">P. Vlachogianni and N. Tselios, “Perceived usability evaluation of educational technology using the System Usability Scale (SUS): A systematic review,” </w:t>
+      </w:r>
+      <w:r>
+        <w:rPr>
+          <w:i/>
+          <w:iCs/>
+        </w:rPr>
+        <w:t>J. Res. Technol. Educ.</w:t>
+      </w:r>
+      <w:r>
+        <w:t>, vol. 54, no. 3, pp. 392–409, May 2022, doi: 10.1080/15391523.2020.1867938.</w:t>
+      </w:r>
+    </w:p>
+    <w:p>
+      <w:pPr>
+        <w:pStyle w:val="Bibliography"/>
+      </w:pPr>
+      <w:r>
+        <w:lastRenderedPageBreak/>
+        <w:t>[12]</w:t>
+      </w:r>
+      <w:r>
+        <w:tab/>
+        <w:t>T. Hidayat and M. Muttaqin, “Pengujian Sistem Informasi Pendaftaran dan Pembayaran Wisuda Online menggunakan Black Box Testing dengan Metode Equivalence Partitioning dan Boundary Value Analysis,” vol. 6, 2018.</w:t>
+      </w:r>
+    </w:p>
+    <w:p>
+      <w:pPr>
+        <w:pStyle w:val="Bibliography"/>
+      </w:pPr>
+      <w:r>
+        <w:t>[13]</w:t>
+      </w:r>
+      <w:r>
+        <w:tab/>
+        <w:t xml:space="preserve">G. Langdale and D. Lemire, “Parsing gigabytes of JSON per second,” </w:t>
+      </w:r>
+      <w:r>
+        <w:rPr>
+          <w:i/>
+          <w:iCs/>
+        </w:rPr>
         <w:t>VLDB J.</w:t>
       </w:r>
       <w:r>
@@ -21495,7 +21548,7 @@
         <w:pStyle w:val="Bibliography"/>
       </w:pPr>
       <w:r>
-        <w:t>[11]</w:t>
+        <w:t>[14]</w:t>
       </w:r>
       <w:r>
         <w:tab/>
@@ -21517,7 +21570,7 @@
         <w:pStyle w:val="Bibliography"/>
       </w:pPr>
       <w:r>
-        <w:t>[12]</w:t>
+        <w:t>[15]</w:t>
       </w:r>
       <w:r>
         <w:tab/>
@@ -21529,7 +21582,7 @@
         <w:pStyle w:val="Bibliography"/>
       </w:pPr>
       <w:r>
-        <w:t>[13]</w:t>
+        <w:t>[16]</w:t>
       </w:r>
       <w:r>
         <w:tab/>
@@ -21551,8 +21604,7 @@
         <w:pStyle w:val="Bibliography"/>
       </w:pPr>
       <w:r>
-        <w:lastRenderedPageBreak/>
-        <w:t>[14]</w:t>
+        <w:t>[17]</w:t>
       </w:r>
       <w:r>
         <w:tab/>
@@ -21564,7 +21616,7 @@
         <w:pStyle w:val="Bibliography"/>
       </w:pPr>
       <w:r>
-        <w:t>[15]</w:t>
+        <w:t>[18]</w:t>
       </w:r>
       <w:r>
         <w:tab/>
@@ -21586,7 +21638,7 @@
         <w:pStyle w:val="Bibliography"/>
       </w:pPr>
       <w:r>
-        <w:t>[16]</w:t>
+        <w:t>[19]</w:t>
       </w:r>
       <w:r>
         <w:tab/>
@@ -21608,7 +21660,7 @@
         <w:pStyle w:val="Bibliography"/>
       </w:pPr>
       <w:r>
-        <w:t>[17]</w:t>
+        <w:t>[20]</w:t>
       </w:r>
       <w:r>
         <w:tab/>
@@ -21640,7 +21692,7 @@
         <w:pStyle w:val="Bibliography"/>
       </w:pPr>
       <w:r>
-        <w:t>[18]</w:t>
+        <w:t>[21]</w:t>
       </w:r>
       <w:r>
         <w:tab/>
@@ -21662,7 +21714,7 @@
         <w:pStyle w:val="Bibliography"/>
       </w:pPr>
       <w:r>
-        <w:t>[19]</w:t>
+        <w:t>[22]</w:t>
       </w:r>
       <w:r>
         <w:tab/>
@@ -21684,7 +21736,7 @@
         <w:pStyle w:val="Bibliography"/>
       </w:pPr>
       <w:r>
-        <w:t>[20]</w:t>
+        <w:t>[23]</w:t>
       </w:r>
       <w:r>
         <w:tab/>
@@ -21706,7 +21758,7 @@
         <w:pStyle w:val="Bibliography"/>
       </w:pPr>
       <w:r>
-        <w:t>[21]</w:t>
+        <w:t>[24]</w:t>
       </w:r>
       <w:r>
         <w:tab/>
@@ -21718,7 +21770,7 @@
         <w:pStyle w:val="Bibliography"/>
       </w:pPr>
       <w:r>
-        <w:t>[22]</w:t>
+        <w:t>[25]</w:t>
       </w:r>
       <w:r>
         <w:tab/>
@@ -21740,7 +21792,7 @@
         <w:pStyle w:val="Bibliography"/>
       </w:pPr>
       <w:r>
-        <w:t>[23]</w:t>
+        <w:t>[26]</w:t>
       </w:r>
       <w:r>
         <w:tab/>
@@ -21752,7 +21804,7 @@
         <w:pStyle w:val="Bibliography"/>
       </w:pPr>
       <w:r>
-        <w:t>[24]</w:t>
+        <w:t>[27]</w:t>
       </w:r>
       <w:r>
         <w:tab/>
@@ -21784,67 +21836,15 @@
         <w:pStyle w:val="Bibliography"/>
       </w:pPr>
       <w:r>
-        <w:t>[25]</w:t>
+        <w:t>[28]</w:t>
       </w:r>
       <w:r>
         <w:tab/>
-        <w:t>P. Qi, Y. Zhang, Y. Zhang, J. Bolton, and C. D. Manning, “Stanza: A Python Natural Language Processing Toolkit for Many Human Languages.” arXiv, Apr. 23, 2020. Accessed: Jan. 09, 2023. [Online]. Available: http://arxiv.org/abs/2003.07082</w:t>
-      </w:r>
-    </w:p>
-    <w:p>
-      <w:pPr>
-        <w:pStyle w:val="Bibliography"/>
-      </w:pPr>
-      <w:r>
-        <w:t>[26]</w:t>
-      </w:r>
-      <w:r>
-        <w:tab/>
-        <w:t xml:space="preserve">D. Pal and V. Vanijja, “Perceived usability evaluation of Microsoft Teams as an online learning platform during COVID-19 using system usability scale and technology acceptance model in India,” </w:t>
-      </w:r>
-      <w:r>
-        <w:rPr>
-          <w:i/>
-          <w:iCs/>
-        </w:rPr>
-        <w:t>Child. Youth Serv. Rev.</w:t>
-      </w:r>
-      <w:r>
-        <w:t>, vol. 119, p. 105535, Dec. 2020, doi: 10.1016/j.childyouth.2020.105535.</w:t>
-      </w:r>
-    </w:p>
-    <w:p>
-      <w:pPr>
-        <w:pStyle w:val="Bibliography"/>
-      </w:pPr>
-      <w:r>
-        <w:t>[27]</w:t>
-      </w:r>
-      <w:r>
-        <w:tab/>
-        <w:t xml:space="preserve">P. Vlachogianni and N. Tselios, “Perceived usability evaluation of educational technology using the System Usability Scale (SUS): A systematic review,” </w:t>
-      </w:r>
-      <w:r>
-        <w:rPr>
-          <w:i/>
-          <w:iCs/>
-        </w:rPr>
-        <w:t>J. Res. Technol. Educ.</w:t>
-      </w:r>
-      <w:r>
-        <w:t>, vol. 54, no. 3, pp. 392–409, May 2022, doi: 10.1080/15391523.2020.1867938.</w:t>
-      </w:r>
-    </w:p>
-    <w:p>
-      <w:pPr>
-        <w:pStyle w:val="Bibliography"/>
-      </w:pPr>
-      <w:r>
-        <w:t>[28]</w:t>
-      </w:r>
-      <w:r>
-        <w:tab/>
-        <w:t>T. Hidayat and M. Muttaqin, “Pengujian Sistem Informasi Pendaftaran dan Pembayaran Wisuda Online menggunakan Black Box Testing dengan Metode Equivalence Partitioning dan Boundary Value Analysis,” vol. 6, 2018.</w:t>
+        <w:t xml:space="preserve">P. Qi, Y. Zhang, Y. Zhang, J. Bolton, and C. D. Manning, “Stanza: A Python Natural Language Processing Toolkit for Many Human Languages.” arXiv, Apr. </w:t>
+      </w:r>
+      <w:r>
+        <w:lastRenderedPageBreak/>
+        <w:t>23, 2020. Accessed: Jan. 09, 2023. [Online]. Available: http://arxiv.org/abs/2003.07082</w:t>
       </w:r>
     </w:p>
     <w:p>
@@ -21852,7 +21852,6 @@
         <w:ind w:firstLine="0"/>
       </w:pPr>
       <w:r>
-        <w:lastRenderedPageBreak/>
         <w:fldChar w:fldCharType="end"/>
       </w:r>
     </w:p>

</xml_diff>

<commit_message>
otw bikin tabel fugsional
</commit_message>
<xml_diff>
--- a/TA-Costa.docx
+++ b/TA-Costa.docx
@@ -24509,8 +24509,16 @@
               <w:rPr>
                 <w:lang w:val="en-US"/>
               </w:rPr>
-              <w:t>-JSON(</w:t>
-            </w:r>
+              <w:t>-</w:t>
+            </w:r>
+            <w:proofErr w:type="gramStart"/>
+            <w:r>
+              <w:rPr>
+                <w:lang w:val="en-US"/>
+              </w:rPr>
+              <w:t>JSON(</w:t>
+            </w:r>
+            <w:proofErr w:type="gramEnd"/>
             <w:r>
               <w:rPr>
                 <w:i/>
@@ -35738,13 +35746,23 @@
               </w:rPr>
               <w:t xml:space="preserve"> </w:t>
             </w:r>
+            <w:proofErr w:type="gramStart"/>
             <w:r>
               <w:rPr>
                 <w:i/>
                 <w:iCs/>
                 <w:lang w:val="en-US"/>
               </w:rPr>
-              <w:t xml:space="preserve">use case </w:t>
+              <w:t>use</w:t>
+            </w:r>
+            <w:proofErr w:type="gramEnd"/>
+            <w:r>
+              <w:rPr>
+                <w:i/>
+                <w:iCs/>
+                <w:lang w:val="en-US"/>
+              </w:rPr>
+              <w:t xml:space="preserve"> case </w:t>
             </w:r>
             <w:r>
               <w:rPr>
@@ -36068,13 +36086,23 @@
               </w:rPr>
               <w:t xml:space="preserve"> </w:t>
             </w:r>
+            <w:proofErr w:type="gramStart"/>
             <w:r>
               <w:rPr>
                 <w:i/>
                 <w:iCs/>
                 <w:lang w:val="en-US"/>
               </w:rPr>
-              <w:t>use case</w:t>
+              <w:t>use</w:t>
+            </w:r>
+            <w:proofErr w:type="gramEnd"/>
+            <w:r>
+              <w:rPr>
+                <w:i/>
+                <w:iCs/>
+                <w:lang w:val="en-US"/>
+              </w:rPr>
+              <w:t xml:space="preserve"> case</w:t>
             </w:r>
             <w:r>
               <w:rPr>
@@ -50736,6 +50764,7 @@
         <w:t xml:space="preserve"> </w:t>
       </w:r>
       <w:proofErr w:type="spellStart"/>
+      <w:proofErr w:type="gramStart"/>
       <w:r>
         <w:rPr>
           <w:lang w:val="en-US"/>
@@ -50757,6 +50786,7 @@
         <w:t>adalah</w:t>
       </w:r>
       <w:proofErr w:type="spellEnd"/>
+      <w:proofErr w:type="gramEnd"/>
       <w:r>
         <w:rPr>
           <w:lang w:val="en-US"/>
@@ -57676,6 +57706,406 @@
           <w:lang w:val="en-US"/>
         </w:rPr>
       </w:pPr>
+      <w:r>
+        <w:rPr>
+          <w:lang w:val="en-US"/>
+        </w:rPr>
+        <w:t xml:space="preserve">Pada </w:t>
+      </w:r>
+      <w:proofErr w:type="spellStart"/>
+      <w:r>
+        <w:rPr>
+          <w:lang w:val="en-US"/>
+        </w:rPr>
+        <w:t>pengimplementasian</w:t>
+      </w:r>
+      <w:proofErr w:type="spellEnd"/>
+      <w:r>
+        <w:rPr>
+          <w:lang w:val="en-US"/>
+        </w:rPr>
+        <w:t xml:space="preserve"> </w:t>
+      </w:r>
+      <w:proofErr w:type="spellStart"/>
+      <w:r>
+        <w:rPr>
+          <w:lang w:val="en-US"/>
+        </w:rPr>
+        <w:t>aplikasi</w:t>
+      </w:r>
+      <w:proofErr w:type="spellEnd"/>
+      <w:r>
+        <w:rPr>
+          <w:lang w:val="en-US"/>
+        </w:rPr>
+        <w:t xml:space="preserve"> </w:t>
+      </w:r>
+      <w:proofErr w:type="spellStart"/>
+      <w:r>
+        <w:rPr>
+          <w:lang w:val="en-US"/>
+        </w:rPr>
+        <w:t>penilaian</w:t>
+      </w:r>
+      <w:proofErr w:type="spellEnd"/>
+      <w:r>
+        <w:rPr>
+          <w:lang w:val="en-US"/>
+        </w:rPr>
+        <w:t xml:space="preserve"> </w:t>
+      </w:r>
+      <w:proofErr w:type="spellStart"/>
+      <w:r>
+        <w:rPr>
+          <w:lang w:val="en-US"/>
+        </w:rPr>
+        <w:t>esai</w:t>
+      </w:r>
+      <w:proofErr w:type="spellEnd"/>
+      <w:r>
+        <w:rPr>
+          <w:lang w:val="en-US"/>
+        </w:rPr>
+        <w:t xml:space="preserve"> </w:t>
+      </w:r>
+      <w:proofErr w:type="spellStart"/>
+      <w:r>
+        <w:rPr>
+          <w:lang w:val="en-US"/>
+        </w:rPr>
+        <w:t>otomatis</w:t>
+      </w:r>
+      <w:proofErr w:type="spellEnd"/>
+      <w:r>
+        <w:rPr>
+          <w:lang w:val="en-US"/>
+        </w:rPr>
+        <w:t xml:space="preserve"> </w:t>
+      </w:r>
+      <w:proofErr w:type="spellStart"/>
+      <w:r>
+        <w:rPr>
+          <w:lang w:val="en-US"/>
+        </w:rPr>
+        <w:t>berbasis</w:t>
+      </w:r>
+      <w:proofErr w:type="spellEnd"/>
+      <w:r>
+        <w:rPr>
+          <w:lang w:val="en-US"/>
+        </w:rPr>
+        <w:t xml:space="preserve"> website </w:t>
+      </w:r>
+      <w:proofErr w:type="spellStart"/>
+      <w:r>
+        <w:rPr>
+          <w:lang w:val="en-US"/>
+        </w:rPr>
+        <w:t>ini</w:t>
+      </w:r>
+      <w:proofErr w:type="spellEnd"/>
+      <w:r>
+        <w:rPr>
+          <w:lang w:val="en-US"/>
+        </w:rPr>
+        <w:t xml:space="preserve">, </w:t>
+      </w:r>
+      <w:proofErr w:type="spellStart"/>
+      <w:r>
+        <w:rPr>
+          <w:lang w:val="en-US"/>
+        </w:rPr>
+        <w:t>perlu</w:t>
+      </w:r>
+      <w:proofErr w:type="spellEnd"/>
+      <w:r>
+        <w:rPr>
+          <w:lang w:val="en-US"/>
+        </w:rPr>
+        <w:t xml:space="preserve"> </w:t>
+      </w:r>
+      <w:proofErr w:type="spellStart"/>
+      <w:r>
+        <w:rPr>
+          <w:lang w:val="en-US"/>
+        </w:rPr>
+        <w:t>beberapa</w:t>
+      </w:r>
+      <w:proofErr w:type="spellEnd"/>
+      <w:r>
+        <w:rPr>
+          <w:lang w:val="en-US"/>
+        </w:rPr>
+        <w:t xml:space="preserve"> </w:t>
+      </w:r>
+      <w:proofErr w:type="spellStart"/>
+      <w:r>
+        <w:rPr>
+          <w:lang w:val="en-US"/>
+        </w:rPr>
+        <w:t>kebutuhan</w:t>
+      </w:r>
+      <w:proofErr w:type="spellEnd"/>
+      <w:r>
+        <w:rPr>
+          <w:lang w:val="en-US"/>
+        </w:rPr>
+        <w:t xml:space="preserve"> </w:t>
+      </w:r>
+      <w:proofErr w:type="spellStart"/>
+      <w:r>
+        <w:rPr>
+          <w:lang w:val="en-US"/>
+        </w:rPr>
+        <w:t>fungsional</w:t>
+      </w:r>
+      <w:proofErr w:type="spellEnd"/>
+      <w:r>
+        <w:rPr>
+          <w:lang w:val="en-US"/>
+        </w:rPr>
+        <w:t xml:space="preserve"> yang </w:t>
+      </w:r>
+      <w:proofErr w:type="spellStart"/>
+      <w:r>
+        <w:rPr>
+          <w:lang w:val="en-US"/>
+        </w:rPr>
+        <w:t>harus</w:t>
+      </w:r>
+      <w:proofErr w:type="spellEnd"/>
+      <w:r>
+        <w:rPr>
+          <w:lang w:val="en-US"/>
+        </w:rPr>
+        <w:t xml:space="preserve"> </w:t>
+      </w:r>
+      <w:proofErr w:type="spellStart"/>
+      <w:r>
+        <w:rPr>
+          <w:lang w:val="en-US"/>
+        </w:rPr>
+        <w:t>dipenuhi</w:t>
+      </w:r>
+      <w:proofErr w:type="spellEnd"/>
+      <w:r>
+        <w:rPr>
+          <w:lang w:val="en-US"/>
+        </w:rPr>
+        <w:t xml:space="preserve"> </w:t>
+      </w:r>
+      <w:proofErr w:type="spellStart"/>
+      <w:r>
+        <w:rPr>
+          <w:lang w:val="en-US"/>
+        </w:rPr>
+        <w:t>untuk</w:t>
+      </w:r>
+      <w:proofErr w:type="spellEnd"/>
+      <w:r>
+        <w:rPr>
+          <w:lang w:val="en-US"/>
+        </w:rPr>
+        <w:t xml:space="preserve"> </w:t>
+      </w:r>
+      <w:proofErr w:type="spellStart"/>
+      <w:r>
+        <w:rPr>
+          <w:lang w:val="en-US"/>
+        </w:rPr>
+        <w:t>aplikasi</w:t>
+      </w:r>
+      <w:proofErr w:type="spellEnd"/>
+      <w:r>
+        <w:rPr>
+          <w:lang w:val="en-US"/>
+        </w:rPr>
+        <w:t xml:space="preserve"> </w:t>
+      </w:r>
+      <w:proofErr w:type="spellStart"/>
+      <w:r>
+        <w:rPr>
+          <w:lang w:val="en-US"/>
+        </w:rPr>
+        <w:t>dapat</w:t>
+      </w:r>
+      <w:proofErr w:type="spellEnd"/>
+      <w:r>
+        <w:rPr>
+          <w:lang w:val="en-US"/>
+        </w:rPr>
+        <w:t xml:space="preserve"> </w:t>
+      </w:r>
+      <w:proofErr w:type="spellStart"/>
+      <w:r>
+        <w:rPr>
+          <w:lang w:val="en-US"/>
+        </w:rPr>
+        <w:t>bekerja</w:t>
+      </w:r>
+      <w:proofErr w:type="spellEnd"/>
+      <w:r>
+        <w:rPr>
+          <w:lang w:val="en-US"/>
+        </w:rPr>
+        <w:t xml:space="preserve"> </w:t>
+      </w:r>
+      <w:proofErr w:type="spellStart"/>
+      <w:r>
+        <w:rPr>
+          <w:lang w:val="en-US"/>
+        </w:rPr>
+        <w:t>semestinya</w:t>
+      </w:r>
+      <w:proofErr w:type="spellEnd"/>
+      <w:r>
+        <w:rPr>
+          <w:lang w:val="en-US"/>
+        </w:rPr>
+        <w:t xml:space="preserve">. </w:t>
+      </w:r>
+      <w:proofErr w:type="spellStart"/>
+      <w:r>
+        <w:rPr>
+          <w:lang w:val="en-US"/>
+        </w:rPr>
+        <w:t>Kebutuhan</w:t>
+      </w:r>
+      <w:proofErr w:type="spellEnd"/>
+      <w:r>
+        <w:rPr>
+          <w:lang w:val="en-US"/>
+        </w:rPr>
+        <w:t xml:space="preserve"> </w:t>
+      </w:r>
+      <w:proofErr w:type="spellStart"/>
+      <w:r>
+        <w:rPr>
+          <w:lang w:val="en-US"/>
+        </w:rPr>
+        <w:t>fungsional</w:t>
+      </w:r>
+      <w:proofErr w:type="spellEnd"/>
+      <w:r>
+        <w:rPr>
+          <w:lang w:val="en-US"/>
+        </w:rPr>
+        <w:t xml:space="preserve"> </w:t>
+      </w:r>
+      <w:proofErr w:type="spellStart"/>
+      <w:r>
+        <w:rPr>
+          <w:lang w:val="en-US"/>
+        </w:rPr>
+        <w:t>aplikasi</w:t>
+      </w:r>
+      <w:proofErr w:type="spellEnd"/>
+      <w:r>
+        <w:rPr>
+          <w:lang w:val="en-US"/>
+        </w:rPr>
+        <w:t xml:space="preserve"> </w:t>
+      </w:r>
+      <w:proofErr w:type="spellStart"/>
+      <w:r>
+        <w:rPr>
+          <w:lang w:val="en-US"/>
+        </w:rPr>
+        <w:t>berbasis</w:t>
+      </w:r>
+      <w:proofErr w:type="spellEnd"/>
+      <w:r>
+        <w:rPr>
+          <w:lang w:val="en-US"/>
+        </w:rPr>
+        <w:t xml:space="preserve"> website </w:t>
+      </w:r>
+      <w:proofErr w:type="spellStart"/>
+      <w:r>
+        <w:rPr>
+          <w:lang w:val="en-US"/>
+        </w:rPr>
+        <w:t>dapat</w:t>
+      </w:r>
+      <w:proofErr w:type="spellEnd"/>
+      <w:r>
+        <w:rPr>
+          <w:lang w:val="en-US"/>
+        </w:rPr>
+        <w:t xml:space="preserve"> </w:t>
+      </w:r>
+      <w:proofErr w:type="spellStart"/>
+      <w:r>
+        <w:rPr>
+          <w:lang w:val="en-US"/>
+        </w:rPr>
+        <w:t>dilihat</w:t>
+      </w:r>
+      <w:proofErr w:type="spellEnd"/>
+      <w:r>
+        <w:rPr>
+          <w:lang w:val="en-US"/>
+        </w:rPr>
+        <w:t xml:space="preserve"> pada </w:t>
+      </w:r>
+      <w:proofErr w:type="spellStart"/>
+      <w:r>
+        <w:rPr>
+          <w:lang w:val="en-US"/>
+        </w:rPr>
+        <w:t>Tabel</w:t>
+      </w:r>
+      <w:proofErr w:type="spellEnd"/>
+      <w:r>
+        <w:rPr>
+          <w:lang w:val="en-US"/>
+        </w:rPr>
+        <w:t xml:space="preserve"> </w:t>
+      </w:r>
+      <w:proofErr w:type="spellStart"/>
+      <w:r>
+        <w:rPr>
+          <w:lang w:val="en-US"/>
+        </w:rPr>
+        <w:t>berikut</w:t>
+      </w:r>
+      <w:proofErr w:type="spellEnd"/>
+      <w:r>
+        <w:rPr>
+          <w:lang w:val="en-US"/>
+        </w:rPr>
+        <w:t xml:space="preserve"> </w:t>
+      </w:r>
+      <w:proofErr w:type="spellStart"/>
+      <w:r>
+        <w:rPr>
+          <w:lang w:val="en-US"/>
+        </w:rPr>
+        <w:t>ini</w:t>
+      </w:r>
+      <w:proofErr w:type="spellEnd"/>
+      <w:r>
+        <w:rPr>
+          <w:lang w:val="en-US"/>
+        </w:rPr>
+        <w:t>.</w:t>
+      </w:r>
+    </w:p>
+    <w:p>
+      <w:pPr>
+        <w:ind w:firstLine="0"/>
+        <w:rPr>
+          <w:lang w:val="en-US"/>
+        </w:rPr>
+      </w:pPr>
+    </w:p>
+    <w:p>
+      <w:pPr>
+        <w:ind w:firstLine="0"/>
+        <w:rPr>
+          <w:lang w:val="en-US"/>
+        </w:rPr>
+      </w:pPr>
     </w:p>
     <w:p>
       <w:pPr>
@@ -58206,6 +58636,7 @@
         <w:rPr>
           <w:lang w:val="en-US"/>
         </w:rPr>
+        <w:lastRenderedPageBreak/>
         <w:t>Pembuatan</w:t>
       </w:r>
       <w:proofErr w:type="spellEnd"/>
@@ -58599,7 +59030,6 @@
         <w:rPr>
           <w:lang w:val="en-US"/>
         </w:rPr>
-        <w:lastRenderedPageBreak/>
         <w:t>dibuat</w:t>
       </w:r>
       <w:proofErr w:type="spellEnd"/>
@@ -60842,6 +61272,7 @@
         <w:t xml:space="preserve"> </w:t>
       </w:r>
       <w:proofErr w:type="spellStart"/>
+      <w:proofErr w:type="gramStart"/>
       <w:r>
         <w:rPr>
           <w:lang w:val="en-US"/>
@@ -60853,7 +61284,14 @@
         <w:rPr>
           <w:lang w:val="en-US"/>
         </w:rPr>
-        <w:t xml:space="preserve">[18] agar </w:t>
+        <w:t>[</w:t>
+      </w:r>
+      <w:proofErr w:type="gramEnd"/>
+      <w:r>
+        <w:rPr>
+          <w:lang w:val="en-US"/>
+        </w:rPr>
+        <w:t xml:space="preserve">18] agar </w:t>
       </w:r>
       <w:proofErr w:type="spellStart"/>
       <w:r>
@@ -60952,6 +61390,7 @@
         <w:rPr>
           <w:lang w:val="en-US"/>
         </w:rPr>
+        <w:lastRenderedPageBreak/>
         <w:t>Pengujian</w:t>
       </w:r>
       <w:proofErr w:type="spellEnd"/>
@@ -64189,6 +64628,7 @@
         <w:rPr>
           <w:lang w:val="en-US"/>
         </w:rPr>
+        <w:lastRenderedPageBreak/>
         <w:t>kecacatan</w:t>
       </w:r>
       <w:proofErr w:type="spellEnd"/>

</xml_diff>

<commit_message>
Use Case Diagram done
</commit_message>
<xml_diff>
--- a/TA-Costa.docx
+++ b/TA-Costa.docx
@@ -20495,7 +20495,18 @@
     <w:p>
       <w:pPr>
         <w:ind w:firstLine="0"/>
-      </w:pPr>
+        <w:rPr>
+          <w:lang w:val="en-US"/>
+        </w:rPr>
+      </w:pPr>
+    </w:p>
+    <w:p>
+      <w:pPr>
+        <w:pStyle w:val="Heading4"/>
+      </w:pPr>
+      <w:r>
+        <w:t>Use Case Diagram</w:t>
+      </w:r>
     </w:p>
     <w:p>
       <w:pPr>
@@ -20504,13 +20515,133 @@
           <w:lang w:val="en-US"/>
         </w:rPr>
       </w:pPr>
-    </w:p>
-    <w:p>
-      <w:pPr>
-        <w:pStyle w:val="Heading4"/>
-      </w:pPr>
-      <w:r>
-        <w:t>Use Case Diagram</w:t>
+      <w:r>
+        <w:rPr>
+          <w:lang w:val="en-US"/>
+        </w:rPr>
+        <w:t>Use Case Diagram adalah diagram yang digunakan untuk menggambarkan sebuah interaksi yang dapat terjadi antara pengguna dan sistem. Pada Gambar</w:t>
+      </w:r>
+      <w:r>
+        <w:rPr>
+          <w:lang w:val="en-US"/>
+        </w:rPr>
+        <w:t xml:space="preserve"> 3.3</w:t>
+      </w:r>
+      <w:r>
+        <w:rPr>
+          <w:lang w:val="en-US"/>
+        </w:rPr>
+        <w:t xml:space="preserve"> dibawah ini dapat diperhatikan interaksi pengguna pada sistem yang terjadi pada sistem yang hendak dibangun.</w:t>
+      </w:r>
+    </w:p>
+    <w:p>
+      <w:pPr>
+        <w:ind w:firstLine="0"/>
+        <w:rPr>
+          <w:lang w:val="en-US"/>
+        </w:rPr>
+      </w:pPr>
+    </w:p>
+    <w:p>
+      <w:pPr>
+        <w:ind w:firstLine="0"/>
+        <w:jc w:val="center"/>
+        <w:rPr>
+          <w:lang w:val="en-US"/>
+        </w:rPr>
+      </w:pPr>
+      <w:r>
+        <w:rPr>
+          <w:noProof/>
+        </w:rPr>
+        <w:drawing>
+          <wp:inline distT="0" distB="0" distL="0" distR="0" wp14:anchorId="1EC2CE7F" wp14:editId="3278955C">
+            <wp:extent cx="3234701" cy="3573780"/>
+            <wp:effectExtent l="0" t="0" r="0" b="0"/>
+            <wp:docPr id="17" name="Picture 17"/>
+            <wp:cNvGraphicFramePr>
+              <a:graphicFrameLocks xmlns:a="http://schemas.openxmlformats.org/drawingml/2006/main" noChangeAspect="1"/>
+            </wp:cNvGraphicFramePr>
+            <a:graphic xmlns:a="http://schemas.openxmlformats.org/drawingml/2006/main">
+              <a:graphicData uri="http://schemas.openxmlformats.org/drawingml/2006/picture">
+                <pic:pic xmlns:pic="http://schemas.openxmlformats.org/drawingml/2006/picture">
+                  <pic:nvPicPr>
+                    <pic:cNvPr id="0" name="Picture 1"/>
+                    <pic:cNvPicPr>
+                      <a:picLocks noChangeAspect="1" noChangeArrowheads="1"/>
+                    </pic:cNvPicPr>
+                  </pic:nvPicPr>
+                  <pic:blipFill>
+                    <a:blip r:embed="rId27" cstate="print">
+                      <a:extLst>
+                        <a:ext uri="{28A0092B-C50C-407E-A947-70E740481C1C}">
+                          <a14:useLocalDpi xmlns:a14="http://schemas.microsoft.com/office/drawing/2010/main" val="0"/>
+                        </a:ext>
+                      </a:extLst>
+                    </a:blip>
+                    <a:srcRect/>
+                    <a:stretch>
+                      <a:fillRect/>
+                    </a:stretch>
+                  </pic:blipFill>
+                  <pic:spPr bwMode="auto">
+                    <a:xfrm>
+                      <a:off x="0" y="0"/>
+                      <a:ext cx="3240866" cy="3580591"/>
+                    </a:xfrm>
+                    <a:prstGeom prst="rect">
+                      <a:avLst/>
+                    </a:prstGeom>
+                    <a:noFill/>
+                    <a:ln>
+                      <a:noFill/>
+                    </a:ln>
+                  </pic:spPr>
+                </pic:pic>
+              </a:graphicData>
+            </a:graphic>
+          </wp:inline>
+        </w:drawing>
+      </w:r>
+    </w:p>
+    <w:p>
+      <w:pPr>
+        <w:pStyle w:val="Gambar"/>
+      </w:pPr>
+      <w:r>
+        <w:t>Gambar 3.3 Use Case Diagram Aplikasi</w:t>
+      </w:r>
+    </w:p>
+    <w:p>
+      <w:pPr>
+        <w:jc w:val="center"/>
+      </w:pPr>
+    </w:p>
+    <w:p>
+      <w:pPr>
+        <w:ind w:firstLine="0"/>
+        <w:rPr>
+          <w:lang w:val="en-US"/>
+        </w:rPr>
+      </w:pPr>
+      <w:r>
+        <w:rPr>
+          <w:lang w:val="en-US"/>
+        </w:rPr>
+        <w:t xml:space="preserve">Pada Gambar 3.3 tersebut, aktor merupakan pengajar yang ingin melakukan pengecekkan jawaban esai milik pelajar. </w:t>
+      </w:r>
+      <w:r>
+        <w:rPr>
+          <w:lang w:val="en-US"/>
+        </w:rPr>
+        <w:t xml:space="preserve">Pengguna dapat melihat hasil jawaban yang </w:t>
+      </w:r>
+      <w:r>
+        <w:rPr>
+          <w:lang w:val="en-US"/>
+        </w:rPr>
+        <w:lastRenderedPageBreak/>
+        <w:t>diperiksa dengan mengirimkan esai yang ingin diperiksa, kemudian memilih bahasa dan teknik pengecekkan yang diinginkan.</w:t>
       </w:r>
     </w:p>
     <w:p>
@@ -20677,14 +20808,7 @@
         <w:rPr>
           <w:lang w:val="en-US"/>
         </w:rPr>
-        <w:t xml:space="preserve">Saat kode untuk suatu fungsi berdasarkan suatu uji coba sudah berhasil dibuat, maka akan dilakukan pembersihan kode. Pembersihan disini berarti kode akan tulis sedemikian rupa agar tidak bersifat ambigu bagi pengembang lain yang mungkin akan melanjutkan pengembangan perangkat lunak yang sedang dikembangkan saat </w:t>
-      </w:r>
-      <w:r>
-        <w:rPr>
-          <w:lang w:val="en-US"/>
-        </w:rPr>
-        <w:lastRenderedPageBreak/>
-        <w:t>ini di masa depan.</w:t>
+        <w:t>Saat kode untuk suatu fungsi berdasarkan suatu uji coba sudah berhasil dibuat, maka akan dilakukan pembersihan kode. Pembersihan disini berarti kode akan tulis sedemikian rupa agar tidak bersifat ambigu bagi pengembang lain yang mungkin akan melanjutkan pengembangan perangkat lunak yang sedang dikembangkan saat ini di masa depan.</w:t>
       </w:r>
       <w:r>
         <w:rPr>
@@ -20893,7 +21017,6 @@
       </w:pPr>
       <w:bookmarkStart w:id="88" w:name="_Toc126574689"/>
       <w:r>
-        <w:lastRenderedPageBreak/>
         <w:t xml:space="preserve">Tabel 3.1 Kuesioner </w:t>
       </w:r>
       <w:r>
@@ -21275,7 +21398,14 @@
               <w:rPr>
                 <w:lang w:val="en-US"/>
               </w:rPr>
-              <w:t xml:space="preserve">Saya merasa banyak hal yang tidak konsisten / tidak serasi pada aplikasi penilaian </w:t>
+              <w:t xml:space="preserve">Saya merasa banyak hal yang tidak konsisten / tidak serasi pada aplikasi </w:t>
+            </w:r>
+            <w:r>
+              <w:rPr>
+                <w:lang w:val="en-US"/>
+              </w:rPr>
+              <w:lastRenderedPageBreak/>
+              <w:t xml:space="preserve">penilaian </w:t>
             </w:r>
             <w:r>
               <w:rPr>
@@ -21309,6 +21439,7 @@
               <w:rPr>
                 <w:lang w:val="en-US"/>
               </w:rPr>
+              <w:lastRenderedPageBreak/>
               <w:t>7</w:t>
             </w:r>
           </w:p>

</xml_diff>

<commit_message>
blackbox ok, pembahasan otw
</commit_message>
<xml_diff>
--- a/TA-Costa.docx
+++ b/TA-Costa.docx
@@ -23371,14 +23371,26 @@
         <w:rPr>
           <w:lang w:val="en-US"/>
         </w:rPr>
-        <w:t xml:space="preserve">. Aplikasi akan diuji oleh sejumlah relawan untuk menguji </w:t>
+        <w:t xml:space="preserve">. Aplikasi akan diuji oleh </w:t>
+      </w:r>
+      <w:r>
+        <w:rPr>
+          <w:lang w:val="en-US"/>
+        </w:rPr>
+        <w:t xml:space="preserve">peneliti </w:t>
+      </w:r>
+      <w:r>
+        <w:rPr>
+          <w:lang w:val="en-US"/>
+        </w:rPr>
+        <w:t xml:space="preserve">untuk menguji masukkan dan </w:t>
       </w:r>
       <w:r>
         <w:rPr>
           <w:lang w:val="en-US"/>
         </w:rPr>
         <w:lastRenderedPageBreak/>
-        <w:t>masukkan dan keluaran dari aplikasi ini dengan maksud untuk memastikan bahwa aplikasi yang dibangun bekerja semestinya.</w:t>
+        <w:t>keluaran dari aplikasi ini dengan maksud untuk memastikan bahwa aplikasi yang dibangun bekerja semestinya.</w:t>
       </w:r>
     </w:p>
     <w:p>
@@ -29116,6 +29128,16 @@
     </w:p>
     <w:p>
       <w:pPr>
+        <w:pStyle w:val="Gambar3"/>
+        <w:numPr>
+          <w:ilvl w:val="0"/>
+          <w:numId w:val="0"/>
+        </w:numPr>
+        <w:jc w:val="both"/>
+      </w:pPr>
+    </w:p>
+    <w:p>
+      <w:pPr>
         <w:ind w:firstLine="0"/>
         <w:rPr>
           <w:lang w:val="en-US"/>
@@ -29179,7 +29201,14 @@
         <w:rPr>
           <w:lang w:val="en-US"/>
         </w:rPr>
-        <w:t xml:space="preserve"> akan mengirimkan hasil penilaian untuk ditampilkan pada aplikasi agar dapat dilihat oleh pengguna.</w:t>
+        <w:t xml:space="preserve"> </w:t>
+      </w:r>
+      <w:r>
+        <w:rPr>
+          <w:lang w:val="en-US"/>
+        </w:rPr>
+        <w:lastRenderedPageBreak/>
+        <w:t>akan mengirimkan hasil penilaian untuk ditampilkan pada aplikasi agar dapat dilihat oleh pengguna.</w:t>
       </w:r>
     </w:p>
     <w:p>
@@ -32013,7 +32042,7 @@
         <w:rPr>
           <w:lang w:val="en-US"/>
         </w:rPr>
-        <w:t>Pada waktu yang bersamaan, akan dilakukan pengujian Black Box dari sejumlah pengguna sukarela untuk memastikan bahwa aplikasi yang dikembangkan bekerja sesuai dengan yang diharapkan. Pada tahap ini, penulis mungkin akan mendapatkan kecacatan program (</w:t>
+        <w:t>Pada waktu yang bersamaan, akan dilakukan pengujian Black Box untuk memastikan bahwa aplikasi yang dikembangkan bekerja sesuai dengan yang diharapkan. Pada tahap ini, penulis mungkin akan mendapatkan kecacatan program (</w:t>
       </w:r>
       <w:r>
         <w:rPr>
@@ -32394,14 +32423,7 @@
               <w:rPr>
                 <w:lang w:val="en-US"/>
               </w:rPr>
-              <w:t xml:space="preserve">Aplikasi web berhasil menerima masukkan dari fungsi F1A untuk digunakan pada penilaian otomatis tunggal bahasa </w:t>
-            </w:r>
-            <w:r>
-              <w:rPr>
-                <w:lang w:val="en-US"/>
-              </w:rPr>
-              <w:lastRenderedPageBreak/>
-              <w:t>Inggris</w:t>
+              <w:t>Aplikasi web berhasil menerima masukkan dari fungsi F1A untuk digunakan pada penilaian otomatis tunggal bahasa Inggris</w:t>
             </w:r>
           </w:p>
         </w:tc>
@@ -33076,41 +33098,33 @@
               <w:rPr>
                 <w:lang w:val="en-US"/>
               </w:rPr>
-              <w:t xml:space="preserve">Aplikasi dapat menampilkan hasil penilaian bahasa Inggris berdasarkan data .json yang dihasilkan oleh algoritma penilaian bahasa Inggris pada </w:t>
+              <w:t>Aplikasi dapat menampilkan hasil penilaian bahasa Inggris berdasarkan data .json yang dihasilkan oleh algoritma penilaian bahasa Inggris pada halaman web</w:t>
+            </w:r>
+          </w:p>
+        </w:tc>
+        <w:tc>
+          <w:tcPr>
+            <w:tcW w:w="2948" w:type="dxa"/>
+          </w:tcPr>
+          <w:p>
+            <w:pPr>
+              <w:ind w:firstLine="0"/>
+              <w:rPr>
+                <w:lang w:val="en-US"/>
+              </w:rPr>
+            </w:pPr>
+            <w:r>
+              <w:rPr>
+                <w:lang w:val="en-US"/>
+              </w:rPr>
+              <w:t xml:space="preserve">Aplikasi web berhasil menggunakan dokumen .json yang telah dihasilkan penilaian otomatis bahasa Inggris sebelumnya untuk ditampilkan pada halaman </w:t>
             </w:r>
             <w:r>
               <w:rPr>
                 <w:lang w:val="en-US"/>
               </w:rPr>
               <w:lastRenderedPageBreak/>
-              <w:t>halaman web</w:t>
-            </w:r>
-          </w:p>
-        </w:tc>
-        <w:tc>
-          <w:tcPr>
-            <w:tcW w:w="2948" w:type="dxa"/>
-          </w:tcPr>
-          <w:p>
-            <w:pPr>
-              <w:ind w:firstLine="0"/>
-              <w:rPr>
-                <w:lang w:val="en-US"/>
-              </w:rPr>
-            </w:pPr>
-            <w:r>
-              <w:rPr>
-                <w:lang w:val="en-US"/>
-              </w:rPr>
-              <w:lastRenderedPageBreak/>
-              <w:t xml:space="preserve">Aplikasi web berhasil menggunakan dokumen .json yang telah dihasilkan penilaian otomatis bahasa Inggris sebelumnya untuk </w:t>
-            </w:r>
-            <w:r>
-              <w:rPr>
-                <w:lang w:val="en-US"/>
-              </w:rPr>
-              <w:lastRenderedPageBreak/>
-              <w:t>ditampilkan pada halaman web</w:t>
+              <w:t>web</w:t>
             </w:r>
           </w:p>
         </w:tc>
@@ -33260,7 +33274,19 @@
               <w:rPr>
                 <w:lang w:val="en-US"/>
               </w:rPr>
-              <w:t>Algoritma penilaian otomatis bahasa Ingonesia berhasil membuat dokumen .json untuk ditampilkan pada halaman web</w:t>
+              <w:t>Algoritma penilaian otomatis bahasa In</w:t>
+            </w:r>
+            <w:r>
+              <w:rPr>
+                <w:lang w:val="en-US"/>
+              </w:rPr>
+              <w:t>d</w:t>
+            </w:r>
+            <w:r>
+              <w:rPr>
+                <w:lang w:val="en-US"/>
+              </w:rPr>
+              <w:t>onesia berhasil membuat dokumen .json untuk ditampilkan pada halaman web</w:t>
             </w:r>
           </w:p>
         </w:tc>
@@ -33666,6 +33692,8 @@
         <w:tc>
           <w:tcPr>
             <w:tcW w:w="1203" w:type="dxa"/>
+            <w:vMerge w:val="restart"/>
+            <w:vAlign w:val="center"/>
           </w:tcPr>
           <w:p>
             <w:pPr>
@@ -33679,7 +33707,7 @@
               <w:rPr>
                 <w:lang w:val="en-US"/>
               </w:rPr>
-              <w:t>SC1</w:t>
+              <w:t>SC</w:t>
             </w:r>
           </w:p>
         </w:tc>
@@ -33746,6 +33774,7 @@
         <w:tc>
           <w:tcPr>
             <w:tcW w:w="1203" w:type="dxa"/>
+            <w:vMerge/>
           </w:tcPr>
           <w:p>
             <w:pPr>
@@ -33755,6 +33784,20 @@
                 <w:lang w:val="en-US"/>
               </w:rPr>
             </w:pPr>
+          </w:p>
+        </w:tc>
+        <w:tc>
+          <w:tcPr>
+            <w:tcW w:w="867" w:type="dxa"/>
+          </w:tcPr>
+          <w:p>
+            <w:pPr>
+              <w:ind w:firstLine="0"/>
+              <w:jc w:val="center"/>
+              <w:rPr>
+                <w:lang w:val="en-US"/>
+              </w:rPr>
+            </w:pPr>
             <w:r>
               <w:rPr>
                 <w:lang w:val="en-US"/>
@@ -33765,26 +33808,6 @@
         </w:tc>
         <w:tc>
           <w:tcPr>
-            <w:tcW w:w="867" w:type="dxa"/>
-          </w:tcPr>
-          <w:p>
-            <w:pPr>
-              <w:ind w:firstLine="0"/>
-              <w:jc w:val="center"/>
-              <w:rPr>
-                <w:lang w:val="en-US"/>
-              </w:rPr>
-            </w:pPr>
-            <w:r>
-              <w:rPr>
-                <w:lang w:val="en-US"/>
-              </w:rPr>
-              <w:t>SC2</w:t>
-            </w:r>
-          </w:p>
-        </w:tc>
-        <w:tc>
-          <w:tcPr>
             <w:tcW w:w="3421" w:type="dxa"/>
           </w:tcPr>
           <w:p>
@@ -33798,14 +33821,14 @@
               <w:rPr>
                 <w:lang w:val="en-US"/>
               </w:rPr>
-              <w:t xml:space="preserve">Hasil penilaian pada aplikasi untuk banyak jawaban esai </w:t>
+              <w:t xml:space="preserve">Hasil penilaian pada aplikasi untuk banyak jawaban esai bahasa Inggris harus sama </w:t>
             </w:r>
             <w:r>
               <w:rPr>
                 <w:lang w:val="en-US"/>
               </w:rPr>
               <w:lastRenderedPageBreak/>
-              <w:t>bahasa Inggris harus sama dengan hasil penilaian pada algoritma</w:t>
+              <w:t>dengan hasil penilaian pada algoritma</w:t>
             </w:r>
           </w:p>
         </w:tc>
@@ -33825,14 +33848,14 @@
                 <w:lang w:val="en-US"/>
               </w:rPr>
               <w:lastRenderedPageBreak/>
-              <w:t xml:space="preserve">Aplikasi web berhasil menunjukkan hasil </w:t>
+              <w:t xml:space="preserve">Aplikasi web berhasil menunjukkan hasil penilaian dengan skor yang </w:t>
             </w:r>
             <w:r>
               <w:rPr>
                 <w:lang w:val="en-US"/>
               </w:rPr>
               <w:lastRenderedPageBreak/>
-              <w:t xml:space="preserve">penilaian dengan skor yang sama dengan hasil penilaian dengan algoritma bahasa Inggris untuk penilaian masal </w:t>
+              <w:t xml:space="preserve">sama dengan hasil penilaian dengan algoritma bahasa Inggris untuk penilaian masal </w:t>
             </w:r>
           </w:p>
         </w:tc>
@@ -33841,6 +33864,7 @@
         <w:tc>
           <w:tcPr>
             <w:tcW w:w="1203" w:type="dxa"/>
+            <w:vMerge/>
           </w:tcPr>
           <w:p>
             <w:pPr>
@@ -33850,13 +33874,6 @@
                 <w:lang w:val="en-US"/>
               </w:rPr>
             </w:pPr>
-            <w:r>
-              <w:rPr>
-                <w:lang w:val="en-US"/>
-              </w:rPr>
-              <w:lastRenderedPageBreak/>
-              <w:t>SC3</w:t>
-            </w:r>
           </w:p>
         </w:tc>
         <w:tc>
@@ -33922,15 +33939,244 @@
     <w:p>
       <w:pPr>
         <w:ind w:firstLine="0"/>
-        <w:rPr>
-          <w:lang w:val="en-US"/>
-        </w:rPr>
-      </w:pPr>
-    </w:p>
-    <w:p>
-      <w:pPr>
-        <w:pStyle w:val="Heading3"/>
-        <w:ind w:left="0" w:firstLine="0"/>
+      </w:pPr>
+    </w:p>
+    <w:p>
+      <w:pPr>
+        <w:ind w:firstLine="0"/>
+        <w:rPr>
+          <w:lang w:val="en-US"/>
+        </w:rPr>
+      </w:pPr>
+      <w:r>
+        <w:rPr>
+          <w:lang w:val="en-US"/>
+        </w:rPr>
+        <w:t xml:space="preserve">Pada Tabel 3.9 tersebut dapat diperhatikan ID dan PARENT ID untuk setiap pengujian </w:t>
+      </w:r>
+      <w:r>
+        <w:rPr>
+          <w:i/>
+          <w:iCs/>
+          <w:lang w:val="en-US"/>
+        </w:rPr>
+        <w:t>black box</w:t>
+      </w:r>
+      <w:r>
+        <w:rPr>
+          <w:lang w:val="en-US"/>
+        </w:rPr>
+        <w:t>. PARENT ID melambangkan bahwa pengujian memiliki fokus utama untuk suatu pengujian yang dipecah menjadi beberapa pengujian lainnya yang dilambangkan sebagai ID.</w:t>
+      </w:r>
+    </w:p>
+    <w:p>
+      <w:pPr>
+        <w:ind w:firstLine="0"/>
+        <w:rPr>
+          <w:lang w:val="en-US"/>
+        </w:rPr>
+      </w:pPr>
+    </w:p>
+    <w:p>
+      <w:pPr>
+        <w:ind w:firstLine="0"/>
+        <w:rPr>
+          <w:lang w:val="en-US"/>
+        </w:rPr>
+      </w:pPr>
+      <w:r>
+        <w:rPr>
+          <w:lang w:val="en-US"/>
+        </w:rPr>
+        <w:t xml:space="preserve">PARENT ID F1A merupakan pengujian untuk memastikan bahwa aplikasi web dapat menerima masukkan teks dari pengguna sebagai variabel pada </w:t>
+      </w:r>
+      <w:r>
+        <w:rPr>
+          <w:i/>
+          <w:iCs/>
+          <w:lang w:val="en-US"/>
+        </w:rPr>
+        <w:t>backend</w:t>
+      </w:r>
+      <w:r>
+        <w:rPr>
+          <w:lang w:val="en-US"/>
+        </w:rPr>
+        <w:t xml:space="preserve"> untuk dilakukan penilaian jawaban.</w:t>
+      </w:r>
+    </w:p>
+    <w:p>
+      <w:pPr>
+        <w:ind w:firstLine="0"/>
+        <w:rPr>
+          <w:lang w:val="en-US"/>
+        </w:rPr>
+      </w:pPr>
+    </w:p>
+    <w:p>
+      <w:pPr>
+        <w:ind w:firstLine="0"/>
+        <w:rPr>
+          <w:lang w:val="en-US"/>
+        </w:rPr>
+      </w:pPr>
+      <w:r>
+        <w:rPr>
+          <w:lang w:val="en-US"/>
+        </w:rPr>
+        <w:t xml:space="preserve">PARENT ID F1B merupakan pengujian untuk memastikan bahwa masukkan teks dari F1A dapat digunakan sebagai variabel penilaian pada model </w:t>
+      </w:r>
+      <w:r>
+        <w:rPr>
+          <w:i/>
+          <w:iCs/>
+          <w:lang w:val="en-US"/>
+        </w:rPr>
+        <w:t>machine learning</w:t>
+      </w:r>
+      <w:r>
+        <w:rPr>
+          <w:lang w:val="en-US"/>
+        </w:rPr>
+        <w:t xml:space="preserve"> yang akan digunakan yang penentuannya merupakan pengujian dari ID F0.</w:t>
+      </w:r>
+    </w:p>
+    <w:p>
+      <w:pPr>
+        <w:ind w:firstLine="0"/>
+        <w:rPr>
+          <w:lang w:val="en-US"/>
+        </w:rPr>
+      </w:pPr>
+    </w:p>
+    <w:p>
+      <w:pPr>
+        <w:ind w:firstLine="0"/>
+        <w:rPr>
+          <w:lang w:val="en-US"/>
+        </w:rPr>
+      </w:pPr>
+      <w:r>
+        <w:rPr>
+          <w:lang w:val="en-US"/>
+        </w:rPr>
+        <w:t xml:space="preserve">Selanjutnya, PARENT ID F2A adalah sekumpulan pengujian untuk menguji fungsi penilaian jamak melalui aplikasi web yang akan dikembangkan. Pengujian F2A memastikan bahwa </w:t>
+      </w:r>
+      <w:r>
+        <w:rPr>
+          <w:i/>
+          <w:iCs/>
+          <w:lang w:val="en-US"/>
+        </w:rPr>
+        <w:t>backend</w:t>
+      </w:r>
+      <w:r>
+        <w:rPr>
+          <w:lang w:val="en-US"/>
+        </w:rPr>
+        <w:t xml:space="preserve"> akan menerima berkas CSV dan rinciannya yang akan digunakan untuk memproses penilaian jamak untuk setiap model </w:t>
+      </w:r>
+      <w:r>
+        <w:rPr>
+          <w:i/>
+          <w:iCs/>
+          <w:lang w:val="en-US"/>
+        </w:rPr>
+        <w:t xml:space="preserve">machine </w:t>
+      </w:r>
+      <w:r>
+        <w:rPr>
+          <w:i/>
+          <w:iCs/>
+          <w:lang w:val="en-US"/>
+        </w:rPr>
+        <w:t>learning</w:t>
+      </w:r>
+      <w:r>
+        <w:rPr>
+          <w:i/>
+          <w:iCs/>
+          <w:lang w:val="en-US"/>
+        </w:rPr>
+        <w:t xml:space="preserve"> </w:t>
+      </w:r>
+      <w:r>
+        <w:rPr>
+          <w:lang w:val="en-US"/>
+        </w:rPr>
+        <w:t>terpilih yang mana pengujiannya merupakan bagian dari PARENT ID F2B.</w:t>
+      </w:r>
+    </w:p>
+    <w:p>
+      <w:pPr>
+        <w:ind w:firstLine="0"/>
+        <w:rPr>
+          <w:lang w:val="en-US"/>
+        </w:rPr>
+      </w:pPr>
+    </w:p>
+    <w:p>
+      <w:pPr>
+        <w:ind w:firstLine="0"/>
+        <w:rPr>
+          <w:lang w:val="en-US"/>
+        </w:rPr>
+      </w:pPr>
+      <w:r>
+        <w:rPr>
+          <w:lang w:val="en-US"/>
+        </w:rPr>
+        <w:t>PARENT ID NF1 merupakan pengujian untuk tampilan yang dapat berubah (</w:t>
+      </w:r>
+      <w:r>
+        <w:rPr>
+          <w:i/>
+          <w:iCs/>
+          <w:lang w:val="en-US"/>
+        </w:rPr>
+        <w:t>responsive</w:t>
+      </w:r>
+      <w:r>
+        <w:rPr>
+          <w:lang w:val="en-US"/>
+        </w:rPr>
+        <w:t>) pada ukuran layar apapun yang sifatnya non-fungsional.</w:t>
+      </w:r>
+    </w:p>
+    <w:p>
+      <w:pPr>
+        <w:ind w:firstLine="0"/>
+        <w:rPr>
+          <w:lang w:val="en-US"/>
+        </w:rPr>
+      </w:pPr>
+    </w:p>
+    <w:p>
+      <w:pPr>
+        <w:ind w:firstLine="0"/>
+        <w:rPr>
+          <w:lang w:val="en-US"/>
+        </w:rPr>
+      </w:pPr>
+      <w:r>
+        <w:rPr>
+          <w:lang w:val="en-US"/>
+        </w:rPr>
+        <w:lastRenderedPageBreak/>
+        <w:t>Kemudian untuk PARENT ID SC adalah pengujian yang berhubungan dengan keaslian nilai yang diperoleh dari aplikasi yang akan dikembangkan dan nilai yang diperoleh langsung dari model.</w:t>
+      </w:r>
+    </w:p>
+    <w:p>
+      <w:pPr>
+        <w:ind w:firstLine="0"/>
+      </w:pPr>
+    </w:p>
+    <w:p>
+      <w:pPr>
+        <w:ind w:firstLine="0"/>
+        <w:rPr>
+          <w:lang w:val="en-US"/>
+        </w:rPr>
         <w:sectPr>
           <w:pgSz w:w="11909" w:h="16834"/>
           <w:pgMar w:top="1701" w:right="1701" w:bottom="1701" w:left="1985" w:header="720" w:footer="720" w:gutter="0"/>
@@ -40666,29 +40912,7 @@
         <w:rPr>
           <w:lang w:val="en-US"/>
         </w:rPr>
-        <w:t xml:space="preserve"> agar aplikasi bisa dijalankan sebagaimana di komputer pengembang. </w:t>
-      </w:r>
-    </w:p>
-    <w:p>
-      <w:pPr>
-        <w:ind w:firstLine="0"/>
-        <w:rPr>
-          <w:lang w:val="en-US"/>
-        </w:rPr>
-      </w:pPr>
-    </w:p>
-    <w:p>
-      <w:pPr>
-        <w:ind w:firstLine="0"/>
-        <w:rPr>
-          <w:lang w:val="en-US"/>
-        </w:rPr>
-      </w:pPr>
-      <w:r>
-        <w:rPr>
-          <w:lang w:val="en-US"/>
-        </w:rPr>
-        <w:t xml:space="preserve">Dengan ini, aplikasi Easysay dapat diakses melalui peramban web pada tautan </w:t>
+        <w:t xml:space="preserve"> agar aplikasi bisa dijalankan sebagaimana di komputer pengembang. Dengan ini, aplikasi Easysay dapat diakses melalui peramban web pada tautan </w:t>
       </w:r>
       <w:hyperlink r:id="rId48" w:history="1">
         <w:r>
@@ -40704,6 +40928,56 @@
           <w:lang w:val="en-US"/>
         </w:rPr>
         <w:t xml:space="preserve">. </w:t>
+      </w:r>
+    </w:p>
+    <w:p>
+      <w:pPr>
+        <w:ind w:firstLine="0"/>
+        <w:rPr>
+          <w:lang w:val="en-US"/>
+        </w:rPr>
+      </w:pPr>
+    </w:p>
+    <w:p>
+      <w:pPr>
+        <w:ind w:firstLine="0"/>
+        <w:rPr>
+          <w:lang w:val="en-US"/>
+        </w:rPr>
+      </w:pPr>
+      <w:r>
+        <w:rPr>
+          <w:lang w:val="en-US"/>
+        </w:rPr>
+        <w:t xml:space="preserve">Apabila pada pengujian setelah peluncuran yang dilakukan, didapatkan </w:t>
+      </w:r>
+      <w:r>
+        <w:rPr>
+          <w:i/>
+          <w:iCs/>
+          <w:lang w:val="en-US"/>
+        </w:rPr>
+        <w:t>bug</w:t>
+      </w:r>
+      <w:r>
+        <w:rPr>
+          <w:lang w:val="en-US"/>
+        </w:rPr>
+        <w:t xml:space="preserve"> atau </w:t>
+      </w:r>
+      <w:r>
+        <w:rPr>
+          <w:i/>
+          <w:iCs/>
+          <w:lang w:val="en-US"/>
+        </w:rPr>
+        <w:t>error</w:t>
+      </w:r>
+      <w:r>
+        <w:rPr>
+          <w:lang w:val="en-US"/>
+        </w:rPr>
+        <w:t xml:space="preserve"> yang perlu diperbaiki, akan dilakukan peluncuran ulang terhadap aplikasi Easysay dengan spesifikasi server yang sama.</w:t>
       </w:r>
     </w:p>
     <w:p>
@@ -44356,93 +44630,2785 @@
     <w:p>
       <w:pPr>
         <w:ind w:firstLine="0"/>
-      </w:pPr>
-      <w:r>
-        <w:t>Berisi data lainnya yang sudah didapatkan, dapat berupa:</w:t>
-      </w:r>
-    </w:p>
-    <w:p>
-      <w:pPr>
-        <w:numPr>
-          <w:ilvl w:val="1"/>
-          <w:numId w:val="6"/>
-        </w:numPr>
-        <w:pBdr>
-          <w:top w:val="nil"/>
-          <w:left w:val="nil"/>
-          <w:bottom w:val="nil"/>
-          <w:right w:val="nil"/>
-          <w:between w:val="nil"/>
-        </w:pBdr>
-      </w:pPr>
-      <w:r>
-        <w:rPr>
-          <w:color w:val="000000"/>
-        </w:rPr>
-        <w:t>Hasil pengujian</w:t>
-      </w:r>
-    </w:p>
-    <w:p>
-      <w:pPr>
-        <w:numPr>
-          <w:ilvl w:val="1"/>
-          <w:numId w:val="6"/>
-        </w:numPr>
-        <w:pBdr>
-          <w:top w:val="nil"/>
-          <w:left w:val="nil"/>
-          <w:bottom w:val="nil"/>
-          <w:right w:val="nil"/>
-          <w:between w:val="nil"/>
-        </w:pBdr>
-      </w:pPr>
-      <w:r>
-        <w:rPr>
-          <w:color w:val="000000"/>
-        </w:rPr>
-        <w:t>Hasil kuesioner</w:t>
-      </w:r>
-    </w:p>
-    <w:p>
-      <w:pPr>
-        <w:numPr>
-          <w:ilvl w:val="1"/>
-          <w:numId w:val="6"/>
-        </w:numPr>
-        <w:pBdr>
-          <w:top w:val="nil"/>
-          <w:left w:val="nil"/>
-          <w:bottom w:val="nil"/>
-          <w:right w:val="nil"/>
-          <w:between w:val="nil"/>
-        </w:pBdr>
-      </w:pPr>
-      <w:r>
-        <w:rPr>
-          <w:color w:val="000000"/>
-        </w:rPr>
-        <w:t>Aplikasi yang dikembangkan</w:t>
-      </w:r>
-    </w:p>
-    <w:p>
-      <w:pPr>
-        <w:numPr>
-          <w:ilvl w:val="1"/>
-          <w:numId w:val="6"/>
-        </w:numPr>
-        <w:pBdr>
-          <w:top w:val="nil"/>
-          <w:left w:val="nil"/>
-          <w:bottom w:val="nil"/>
-          <w:right w:val="nil"/>
-          <w:between w:val="nil"/>
-        </w:pBdr>
-      </w:pPr>
-      <w:r>
-        <w:rPr>
-          <w:color w:val="000000"/>
-        </w:rPr>
-        <w:t>UI / UX yang dikembangkan</w:t>
+        <w:rPr>
+          <w:lang w:val="en-US"/>
+        </w:rPr>
+      </w:pPr>
+      <w:r>
+        <w:rPr>
+          <w:lang w:val="en-US"/>
+        </w:rPr>
+        <w:t xml:space="preserve">Pada tahap ini, peneliti membandingkan ekspektasi hasil pengujian yang diharapkan pada Tabel 3.9 sebelumnya dengan hasil yang didapat setelah peluncuran aplikasi untuk memastikan bahwa aplikasi bekerja sesuai kebutuhan dan semestinya. Pada tabel dibawah ini dapat diperhatikan hasil pengujian </w:t>
+      </w:r>
+      <w:r>
+        <w:rPr>
+          <w:i/>
+          <w:iCs/>
+          <w:lang w:val="en-US"/>
+        </w:rPr>
+        <w:t>black box</w:t>
+      </w:r>
+      <w:r>
+        <w:rPr>
+          <w:lang w:val="en-US"/>
+        </w:rPr>
+        <w:t xml:space="preserve"> yang dilakukan.</w:t>
+      </w:r>
+    </w:p>
+    <w:p>
+      <w:pPr>
+        <w:ind w:firstLine="0"/>
+        <w:rPr>
+          <w:lang w:val="en-US"/>
+        </w:rPr>
+      </w:pPr>
+    </w:p>
+    <w:p>
+      <w:pPr>
+        <w:pStyle w:val="Tabel4"/>
+      </w:pPr>
+      <w:r>
+        <w:t xml:space="preserve">Hasil Pengujian </w:t>
+      </w:r>
+      <w:r>
+        <w:rPr>
+          <w:i/>
+          <w:iCs/>
+        </w:rPr>
+        <w:t>Black Box</w:t>
+      </w:r>
+    </w:p>
+    <w:tbl>
+      <w:tblPr>
+        <w:tblStyle w:val="TableGrid"/>
+        <w:tblW w:w="0" w:type="auto"/>
+        <w:tblLook w:val="04A0" w:firstRow="1" w:lastRow="0" w:firstColumn="1" w:lastColumn="0" w:noHBand="0" w:noVBand="1"/>
+      </w:tblPr>
+      <w:tblGrid>
+        <w:gridCol w:w="1203"/>
+        <w:gridCol w:w="798"/>
+        <w:gridCol w:w="2146"/>
+        <w:gridCol w:w="2146"/>
+        <w:gridCol w:w="2146"/>
+      </w:tblGrid>
+      <w:tr>
+        <w:trPr>
+          <w:tblHeader/>
+        </w:trPr>
+        <w:tc>
+          <w:tcPr>
+            <w:tcW w:w="1203" w:type="dxa"/>
+          </w:tcPr>
+          <w:p>
+            <w:pPr>
+              <w:ind w:firstLine="0"/>
+              <w:jc w:val="center"/>
+              <w:rPr>
+                <w:b/>
+                <w:bCs/>
+                <w:lang w:val="en-US"/>
+              </w:rPr>
+            </w:pPr>
+            <w:r>
+              <w:rPr>
+                <w:b/>
+                <w:bCs/>
+                <w:lang w:val="en-US"/>
+              </w:rPr>
+              <w:t>PARENT ID</w:t>
+            </w:r>
+          </w:p>
+        </w:tc>
+        <w:tc>
+          <w:tcPr>
+            <w:tcW w:w="798" w:type="dxa"/>
+          </w:tcPr>
+          <w:p>
+            <w:pPr>
+              <w:ind w:firstLine="0"/>
+              <w:jc w:val="center"/>
+              <w:rPr>
+                <w:b/>
+                <w:bCs/>
+                <w:lang w:val="en-US"/>
+              </w:rPr>
+            </w:pPr>
+            <w:r>
+              <w:rPr>
+                <w:b/>
+                <w:bCs/>
+                <w:lang w:val="en-US"/>
+              </w:rPr>
+              <w:t>ID</w:t>
+            </w:r>
+          </w:p>
+        </w:tc>
+        <w:tc>
+          <w:tcPr>
+            <w:tcW w:w="2146" w:type="dxa"/>
+          </w:tcPr>
+          <w:p>
+            <w:pPr>
+              <w:ind w:firstLine="0"/>
+              <w:jc w:val="center"/>
+              <w:rPr>
+                <w:b/>
+                <w:bCs/>
+                <w:lang w:val="en-US"/>
+              </w:rPr>
+            </w:pPr>
+            <w:r>
+              <w:rPr>
+                <w:b/>
+                <w:bCs/>
+                <w:lang w:val="en-US"/>
+              </w:rPr>
+              <w:t>Pengujian</w:t>
+            </w:r>
+          </w:p>
+        </w:tc>
+        <w:tc>
+          <w:tcPr>
+            <w:tcW w:w="2146" w:type="dxa"/>
+          </w:tcPr>
+          <w:p>
+            <w:pPr>
+              <w:ind w:firstLine="0"/>
+              <w:jc w:val="center"/>
+              <w:rPr>
+                <w:b/>
+                <w:bCs/>
+                <w:lang w:val="en-US"/>
+              </w:rPr>
+            </w:pPr>
+            <w:r>
+              <w:rPr>
+                <w:b/>
+                <w:bCs/>
+                <w:lang w:val="en-US"/>
+              </w:rPr>
+              <w:t>Ekspektasi</w:t>
+            </w:r>
+          </w:p>
+        </w:tc>
+        <w:tc>
+          <w:tcPr>
+            <w:tcW w:w="2146" w:type="dxa"/>
+          </w:tcPr>
+          <w:p>
+            <w:pPr>
+              <w:ind w:firstLine="0"/>
+              <w:jc w:val="center"/>
+              <w:rPr>
+                <w:b/>
+                <w:bCs/>
+                <w:lang w:val="en-US"/>
+              </w:rPr>
+            </w:pPr>
+            <w:r>
+              <w:rPr>
+                <w:b/>
+                <w:bCs/>
+                <w:lang w:val="en-US"/>
+              </w:rPr>
+              <w:t>Hasil</w:t>
+            </w:r>
+          </w:p>
+        </w:tc>
+      </w:tr>
+      <w:tr>
+        <w:tc>
+          <w:tcPr>
+            <w:tcW w:w="1203" w:type="dxa"/>
+            <w:vMerge w:val="restart"/>
+            <w:vAlign w:val="center"/>
+          </w:tcPr>
+          <w:p>
+            <w:pPr>
+              <w:ind w:firstLine="0"/>
+              <w:jc w:val="center"/>
+              <w:rPr>
+                <w:lang w:val="en-US"/>
+              </w:rPr>
+            </w:pPr>
+            <w:r>
+              <w:rPr>
+                <w:lang w:val="en-US"/>
+              </w:rPr>
+              <w:t>F1A</w:t>
+            </w:r>
+          </w:p>
+        </w:tc>
+        <w:tc>
+          <w:tcPr>
+            <w:tcW w:w="798" w:type="dxa"/>
+          </w:tcPr>
+          <w:p>
+            <w:pPr>
+              <w:ind w:firstLine="0"/>
+              <w:jc w:val="center"/>
+              <w:rPr>
+                <w:lang w:val="en-US"/>
+              </w:rPr>
+            </w:pPr>
+            <w:r>
+              <w:rPr>
+                <w:lang w:val="en-US"/>
+              </w:rPr>
+              <w:t>F1A-1</w:t>
+            </w:r>
+          </w:p>
+        </w:tc>
+        <w:tc>
+          <w:tcPr>
+            <w:tcW w:w="2146" w:type="dxa"/>
+          </w:tcPr>
+          <w:p>
+            <w:pPr>
+              <w:ind w:firstLine="0"/>
+              <w:rPr>
+                <w:lang w:val="en-US"/>
+              </w:rPr>
+            </w:pPr>
+            <w:r>
+              <w:rPr>
+                <w:lang w:val="en-US"/>
+              </w:rPr>
+              <w:t>Aplikasi web dapat menerima masukkan teks sebagai jawaban pengajar</w:t>
+            </w:r>
+          </w:p>
+        </w:tc>
+        <w:tc>
+          <w:tcPr>
+            <w:tcW w:w="2146" w:type="dxa"/>
+          </w:tcPr>
+          <w:p>
+            <w:pPr>
+              <w:ind w:firstLine="0"/>
+              <w:rPr>
+                <w:lang w:val="en-US"/>
+              </w:rPr>
+            </w:pPr>
+            <w:r>
+              <w:rPr>
+                <w:lang w:val="en-US"/>
+              </w:rPr>
+              <w:t>Aplikasi web berhasil menyimpan teks sebagai jawaban pengajar</w:t>
+            </w:r>
+          </w:p>
+        </w:tc>
+        <w:tc>
+          <w:tcPr>
+            <w:tcW w:w="2146" w:type="dxa"/>
+          </w:tcPr>
+          <w:p>
+            <w:pPr>
+              <w:ind w:firstLine="0"/>
+              <w:rPr>
+                <w:lang w:val="en-US"/>
+              </w:rPr>
+            </w:pPr>
+            <w:r>
+              <w:rPr>
+                <w:lang w:val="en-US"/>
+              </w:rPr>
+              <w:t xml:space="preserve">Aplikasi web </w:t>
+            </w:r>
+            <w:r>
+              <w:rPr>
+                <w:lang w:val="en-US"/>
+              </w:rPr>
+              <w:t xml:space="preserve">telah </w:t>
+            </w:r>
+            <w:r>
+              <w:rPr>
+                <w:lang w:val="en-US"/>
+              </w:rPr>
+              <w:t>berhasil menyimpan teks sebagai jawaban pengajar</w:t>
+            </w:r>
+          </w:p>
+        </w:tc>
+      </w:tr>
+      <w:tr>
+        <w:tc>
+          <w:tcPr>
+            <w:tcW w:w="1203" w:type="dxa"/>
+            <w:vMerge/>
+          </w:tcPr>
+          <w:p>
+            <w:pPr>
+              <w:ind w:firstLine="0"/>
+              <w:jc w:val="center"/>
+              <w:rPr>
+                <w:lang w:val="en-US"/>
+              </w:rPr>
+            </w:pPr>
+          </w:p>
+        </w:tc>
+        <w:tc>
+          <w:tcPr>
+            <w:tcW w:w="798" w:type="dxa"/>
+          </w:tcPr>
+          <w:p>
+            <w:pPr>
+              <w:ind w:firstLine="0"/>
+              <w:jc w:val="center"/>
+              <w:rPr>
+                <w:lang w:val="en-US"/>
+              </w:rPr>
+            </w:pPr>
+            <w:r>
+              <w:rPr>
+                <w:lang w:val="en-US"/>
+              </w:rPr>
+              <w:t>F1A-2</w:t>
+            </w:r>
+          </w:p>
+        </w:tc>
+        <w:tc>
+          <w:tcPr>
+            <w:tcW w:w="2146" w:type="dxa"/>
+          </w:tcPr>
+          <w:p>
+            <w:pPr>
+              <w:ind w:firstLine="0"/>
+              <w:rPr>
+                <w:lang w:val="en-US"/>
+              </w:rPr>
+            </w:pPr>
+            <w:r>
+              <w:rPr>
+                <w:lang w:val="en-US"/>
+              </w:rPr>
+              <w:t xml:space="preserve">Aplikasi web dapat menerima masukkan teks </w:t>
+            </w:r>
+            <w:r>
+              <w:rPr>
+                <w:lang w:val="en-US"/>
+              </w:rPr>
+              <w:lastRenderedPageBreak/>
+              <w:t>sebagai jawaban pelajar</w:t>
+            </w:r>
+          </w:p>
+        </w:tc>
+        <w:tc>
+          <w:tcPr>
+            <w:tcW w:w="2146" w:type="dxa"/>
+          </w:tcPr>
+          <w:p>
+            <w:pPr>
+              <w:ind w:firstLine="0"/>
+              <w:rPr>
+                <w:lang w:val="en-US"/>
+              </w:rPr>
+            </w:pPr>
+            <w:r>
+              <w:rPr>
+                <w:lang w:val="en-US"/>
+              </w:rPr>
+              <w:lastRenderedPageBreak/>
+              <w:t xml:space="preserve">Aplikasi web berhasil menerima teks sebagai </w:t>
+            </w:r>
+            <w:r>
+              <w:rPr>
+                <w:lang w:val="en-US"/>
+              </w:rPr>
+              <w:lastRenderedPageBreak/>
+              <w:t>jawaban pelajar</w:t>
+            </w:r>
+          </w:p>
+        </w:tc>
+        <w:tc>
+          <w:tcPr>
+            <w:tcW w:w="2146" w:type="dxa"/>
+          </w:tcPr>
+          <w:p>
+            <w:pPr>
+              <w:ind w:firstLine="0"/>
+              <w:rPr>
+                <w:lang w:val="en-US"/>
+              </w:rPr>
+            </w:pPr>
+            <w:r>
+              <w:rPr>
+                <w:lang w:val="en-US"/>
+              </w:rPr>
+              <w:lastRenderedPageBreak/>
+              <w:t xml:space="preserve">Aplikasi web </w:t>
+            </w:r>
+            <w:r>
+              <w:rPr>
+                <w:lang w:val="en-US"/>
+              </w:rPr>
+              <w:t xml:space="preserve">telah </w:t>
+            </w:r>
+            <w:r>
+              <w:rPr>
+                <w:lang w:val="en-US"/>
+              </w:rPr>
+              <w:t xml:space="preserve">berhasil </w:t>
+            </w:r>
+            <w:r>
+              <w:rPr>
+                <w:lang w:val="en-US"/>
+              </w:rPr>
+              <w:t xml:space="preserve">menerima teks sebagai </w:t>
+            </w:r>
+            <w:r>
+              <w:rPr>
+                <w:lang w:val="en-US"/>
+              </w:rPr>
+              <w:lastRenderedPageBreak/>
+              <w:t>jawaban pelajar</w:t>
+            </w:r>
+          </w:p>
+        </w:tc>
+      </w:tr>
+      <w:tr>
+        <w:tc>
+          <w:tcPr>
+            <w:tcW w:w="1203" w:type="dxa"/>
+            <w:vMerge w:val="restart"/>
+            <w:vAlign w:val="center"/>
+          </w:tcPr>
+          <w:p>
+            <w:pPr>
+              <w:ind w:firstLine="0"/>
+              <w:jc w:val="center"/>
+              <w:rPr>
+                <w:lang w:val="en-US"/>
+              </w:rPr>
+            </w:pPr>
+            <w:r>
+              <w:rPr>
+                <w:lang w:val="en-US"/>
+              </w:rPr>
+              <w:lastRenderedPageBreak/>
+              <w:t>F1B</w:t>
+            </w:r>
+          </w:p>
+        </w:tc>
+        <w:tc>
+          <w:tcPr>
+            <w:tcW w:w="798" w:type="dxa"/>
+          </w:tcPr>
+          <w:p>
+            <w:pPr>
+              <w:ind w:firstLine="0"/>
+              <w:jc w:val="center"/>
+              <w:rPr>
+                <w:lang w:val="en-US"/>
+              </w:rPr>
+            </w:pPr>
+            <w:r>
+              <w:rPr>
+                <w:lang w:val="en-US"/>
+              </w:rPr>
+              <w:t>F1B-1</w:t>
+            </w:r>
+          </w:p>
+        </w:tc>
+        <w:tc>
+          <w:tcPr>
+            <w:tcW w:w="2146" w:type="dxa"/>
+          </w:tcPr>
+          <w:p>
+            <w:pPr>
+              <w:ind w:firstLine="0"/>
+              <w:rPr>
+                <w:vertAlign w:val="subscript"/>
+                <w:lang w:val="en-US"/>
+              </w:rPr>
+            </w:pPr>
+            <w:r>
+              <w:rPr>
+                <w:lang w:val="en-US"/>
+              </w:rPr>
+              <w:t>Aplikasi web dapat menerima masukkan dari fungsi F1A untuk penilaian otomatis tunggal bahasa Inggris</w:t>
+            </w:r>
+          </w:p>
+        </w:tc>
+        <w:tc>
+          <w:tcPr>
+            <w:tcW w:w="2146" w:type="dxa"/>
+          </w:tcPr>
+          <w:p>
+            <w:pPr>
+              <w:ind w:firstLine="0"/>
+              <w:rPr>
+                <w:lang w:val="en-US"/>
+              </w:rPr>
+            </w:pPr>
+            <w:r>
+              <w:rPr>
+                <w:lang w:val="en-US"/>
+              </w:rPr>
+              <w:t>Aplikasi web berhasil menerima masukkan dari fungsi F1A untuk digunakan pada penilaian otomatis tunggal bahasa Inggris</w:t>
+            </w:r>
+          </w:p>
+        </w:tc>
+        <w:tc>
+          <w:tcPr>
+            <w:tcW w:w="2146" w:type="dxa"/>
+          </w:tcPr>
+          <w:p>
+            <w:pPr>
+              <w:ind w:firstLine="0"/>
+              <w:rPr>
+                <w:i/>
+                <w:iCs/>
+                <w:lang w:val="en-US"/>
+              </w:rPr>
+            </w:pPr>
+            <w:r>
+              <w:rPr>
+                <w:lang w:val="en-US"/>
+              </w:rPr>
+              <w:t>Aplikasi web telah berhasil menerima masukkan dari fungsi F1A untuk digunakan pada penilaian otomatis tunggal bahasa Inggris</w:t>
+            </w:r>
+          </w:p>
+        </w:tc>
+      </w:tr>
+      <w:tr>
+        <w:tc>
+          <w:tcPr>
+            <w:tcW w:w="1203" w:type="dxa"/>
+            <w:vMerge/>
+          </w:tcPr>
+          <w:p>
+            <w:pPr>
+              <w:ind w:firstLine="0"/>
+              <w:jc w:val="center"/>
+              <w:rPr>
+                <w:lang w:val="en-US"/>
+              </w:rPr>
+            </w:pPr>
+          </w:p>
+        </w:tc>
+        <w:tc>
+          <w:tcPr>
+            <w:tcW w:w="798" w:type="dxa"/>
+          </w:tcPr>
+          <w:p>
+            <w:pPr>
+              <w:ind w:firstLine="0"/>
+              <w:jc w:val="center"/>
+              <w:rPr>
+                <w:lang w:val="en-US"/>
+              </w:rPr>
+            </w:pPr>
+            <w:r>
+              <w:rPr>
+                <w:lang w:val="en-US"/>
+              </w:rPr>
+              <w:t>F1B-2</w:t>
+            </w:r>
+          </w:p>
+        </w:tc>
+        <w:tc>
+          <w:tcPr>
+            <w:tcW w:w="2146" w:type="dxa"/>
+          </w:tcPr>
+          <w:p>
+            <w:pPr>
+              <w:ind w:firstLine="0"/>
+              <w:rPr>
+                <w:lang w:val="en-US"/>
+              </w:rPr>
+            </w:pPr>
+            <w:r>
+              <w:rPr>
+                <w:lang w:val="en-US"/>
+              </w:rPr>
+              <w:t>Aplikasi web dapat menerima masukka dari fungsi F1A untuk penilaian otomatis tunggal bahasa Indonesia</w:t>
+            </w:r>
+          </w:p>
+        </w:tc>
+        <w:tc>
+          <w:tcPr>
+            <w:tcW w:w="2146" w:type="dxa"/>
+          </w:tcPr>
+          <w:p>
+            <w:pPr>
+              <w:ind w:firstLine="0"/>
+              <w:rPr>
+                <w:lang w:val="en-US"/>
+              </w:rPr>
+            </w:pPr>
+            <w:r>
+              <w:rPr>
+                <w:lang w:val="en-US"/>
+              </w:rPr>
+              <w:t>Aplikasi</w:t>
+            </w:r>
+            <w:r>
+              <w:rPr>
+                <w:lang w:val="en-US"/>
+              </w:rPr>
+              <w:t xml:space="preserve"> web</w:t>
+            </w:r>
+            <w:r>
+              <w:rPr>
+                <w:lang w:val="en-US"/>
+              </w:rPr>
+              <w:t xml:space="preserve"> berhasil menerima masukkan dari fungsi F1A untuk digunakan pada penilaian otomatis tunggal bahasa Indonesia</w:t>
+            </w:r>
+          </w:p>
+        </w:tc>
+        <w:tc>
+          <w:tcPr>
+            <w:tcW w:w="2146" w:type="dxa"/>
+          </w:tcPr>
+          <w:p>
+            <w:pPr>
+              <w:ind w:firstLine="0"/>
+              <w:rPr>
+                <w:lang w:val="en-US"/>
+              </w:rPr>
+            </w:pPr>
+            <w:r>
+              <w:rPr>
+                <w:lang w:val="en-US"/>
+              </w:rPr>
+              <w:t xml:space="preserve">Aplikasi web telah berhasil menerima masukkan dari fungsi F1A untuk digunakan pada penilaian otomatis tunggal </w:t>
+            </w:r>
+            <w:r>
+              <w:t>bahasa</w:t>
+            </w:r>
+            <w:r>
+              <w:rPr>
+                <w:lang w:val="en-US"/>
+              </w:rPr>
+              <w:t xml:space="preserve"> Indonesia</w:t>
+            </w:r>
+          </w:p>
+        </w:tc>
+      </w:tr>
+      <w:tr>
+        <w:tc>
+          <w:tcPr>
+            <w:tcW w:w="1203" w:type="dxa"/>
+          </w:tcPr>
+          <w:p>
+            <w:pPr>
+              <w:ind w:firstLine="0"/>
+              <w:jc w:val="center"/>
+              <w:rPr>
+                <w:lang w:val="en-US"/>
+              </w:rPr>
+            </w:pPr>
+            <w:r>
+              <w:rPr>
+                <w:lang w:val="en-US"/>
+              </w:rPr>
+              <w:t>F0</w:t>
+            </w:r>
+          </w:p>
+        </w:tc>
+        <w:tc>
+          <w:tcPr>
+            <w:tcW w:w="798" w:type="dxa"/>
+          </w:tcPr>
+          <w:p>
+            <w:pPr>
+              <w:ind w:firstLine="0"/>
+              <w:jc w:val="center"/>
+              <w:rPr>
+                <w:lang w:val="en-US"/>
+              </w:rPr>
+            </w:pPr>
+            <w:r>
+              <w:rPr>
+                <w:lang w:val="en-US"/>
+              </w:rPr>
+              <w:t>F0</w:t>
+            </w:r>
+          </w:p>
+        </w:tc>
+        <w:tc>
+          <w:tcPr>
+            <w:tcW w:w="2146" w:type="dxa"/>
+          </w:tcPr>
+          <w:p>
+            <w:pPr>
+              <w:ind w:firstLine="0"/>
+              <w:rPr>
+                <w:lang w:val="en-US"/>
+              </w:rPr>
+            </w:pPr>
+            <w:r>
+              <w:rPr>
+                <w:lang w:val="en-US"/>
+              </w:rPr>
+              <w:t>Aplikasi dapat menggunakan model yang tepat untuk melakukan penilaian berdasarkan bahasa yang dipilih pengguna</w:t>
+            </w:r>
+          </w:p>
+        </w:tc>
+        <w:tc>
+          <w:tcPr>
+            <w:tcW w:w="2146" w:type="dxa"/>
+          </w:tcPr>
+          <w:p>
+            <w:pPr>
+              <w:ind w:firstLine="0"/>
+              <w:rPr>
+                <w:lang w:val="en-US"/>
+              </w:rPr>
+            </w:pPr>
+            <w:r>
+              <w:rPr>
+                <w:lang w:val="en-US"/>
+              </w:rPr>
+              <w:t>Aplikasi web berhasil menerima permintaan bahasa yang digunakan untuk penilaian dan menggunakan bahasa tersebut untuk penilaian.</w:t>
+            </w:r>
+          </w:p>
+        </w:tc>
+        <w:tc>
+          <w:tcPr>
+            <w:tcW w:w="2146" w:type="dxa"/>
+          </w:tcPr>
+          <w:p>
+            <w:pPr>
+              <w:ind w:firstLine="0"/>
+              <w:rPr>
+                <w:lang w:val="en-US"/>
+              </w:rPr>
+            </w:pPr>
+            <w:r>
+              <w:rPr>
+                <w:lang w:val="en-US"/>
+              </w:rPr>
+              <w:t xml:space="preserve">Aplikasi web </w:t>
+            </w:r>
+            <w:r>
+              <w:rPr>
+                <w:lang w:val="en-US"/>
+              </w:rPr>
+              <w:t xml:space="preserve">telah </w:t>
+            </w:r>
+            <w:r>
+              <w:rPr>
+                <w:lang w:val="en-US"/>
+              </w:rPr>
+              <w:t>berhasil menerima permintaan bahasa yang digunakan untuk penilaian dan menggunakan bahasa tersebut untuk penilaian.</w:t>
+            </w:r>
+          </w:p>
+        </w:tc>
+      </w:tr>
+      <w:tr>
+        <w:tc>
+          <w:tcPr>
+            <w:tcW w:w="1203" w:type="dxa"/>
+            <w:vMerge w:val="restart"/>
+            <w:vAlign w:val="center"/>
+          </w:tcPr>
+          <w:p>
+            <w:pPr>
+              <w:ind w:firstLine="0"/>
+              <w:jc w:val="center"/>
+              <w:rPr>
+                <w:lang w:val="en-US"/>
+              </w:rPr>
+            </w:pPr>
+            <w:r>
+              <w:rPr>
+                <w:lang w:val="en-US"/>
+              </w:rPr>
+              <w:t>F2A</w:t>
+            </w:r>
+          </w:p>
+        </w:tc>
+        <w:tc>
+          <w:tcPr>
+            <w:tcW w:w="798" w:type="dxa"/>
+          </w:tcPr>
+          <w:p>
+            <w:pPr>
+              <w:ind w:firstLine="0"/>
+              <w:jc w:val="center"/>
+              <w:rPr>
+                <w:lang w:val="en-US"/>
+              </w:rPr>
+            </w:pPr>
+            <w:r>
+              <w:rPr>
+                <w:lang w:val="en-US"/>
+              </w:rPr>
+              <w:t>F2A-1</w:t>
+            </w:r>
+          </w:p>
+        </w:tc>
+        <w:tc>
+          <w:tcPr>
+            <w:tcW w:w="2146" w:type="dxa"/>
+          </w:tcPr>
+          <w:p>
+            <w:pPr>
+              <w:ind w:firstLine="0"/>
+              <w:rPr>
+                <w:lang w:val="en-US"/>
+              </w:rPr>
+            </w:pPr>
+            <w:r>
+              <w:rPr>
+                <w:lang w:val="en-US"/>
+              </w:rPr>
+              <w:t>Aplikasi web dapat menerima masukkan berupa berkas berbentuk CSV sebagai kumpulan jawaban pelajar</w:t>
+            </w:r>
+          </w:p>
+        </w:tc>
+        <w:tc>
+          <w:tcPr>
+            <w:tcW w:w="2146" w:type="dxa"/>
+          </w:tcPr>
+          <w:p>
+            <w:pPr>
+              <w:ind w:firstLine="0"/>
+              <w:rPr>
+                <w:lang w:val="en-US"/>
+              </w:rPr>
+            </w:pPr>
+            <w:r>
+              <w:rPr>
+                <w:lang w:val="en-US"/>
+              </w:rPr>
+              <w:t>Aplikasi web berhasil menyimpan berkas CSV sebagai kumpulan jawaban pelajar</w:t>
+            </w:r>
+          </w:p>
+        </w:tc>
+        <w:tc>
+          <w:tcPr>
+            <w:tcW w:w="2146" w:type="dxa"/>
+          </w:tcPr>
+          <w:p>
+            <w:pPr>
+              <w:ind w:firstLine="0"/>
+              <w:rPr>
+                <w:lang w:val="en-US"/>
+              </w:rPr>
+            </w:pPr>
+            <w:r>
+              <w:rPr>
+                <w:lang w:val="en-US"/>
+              </w:rPr>
+              <w:t xml:space="preserve">Aplikasi web </w:t>
+            </w:r>
+            <w:r>
+              <w:rPr>
+                <w:lang w:val="en-US"/>
+              </w:rPr>
+              <w:t xml:space="preserve">telah </w:t>
+            </w:r>
+            <w:r>
+              <w:rPr>
+                <w:lang w:val="en-US"/>
+              </w:rPr>
+              <w:t>berhasil menyimpan berkas CSV sebagai kumpulan jawaban pelajar</w:t>
+            </w:r>
+          </w:p>
+        </w:tc>
+      </w:tr>
+      <w:tr>
+        <w:tc>
+          <w:tcPr>
+            <w:tcW w:w="1203" w:type="dxa"/>
+            <w:vMerge/>
+          </w:tcPr>
+          <w:p>
+            <w:pPr>
+              <w:ind w:firstLine="0"/>
+              <w:jc w:val="center"/>
+              <w:rPr>
+                <w:lang w:val="en-US"/>
+              </w:rPr>
+            </w:pPr>
+          </w:p>
+        </w:tc>
+        <w:tc>
+          <w:tcPr>
+            <w:tcW w:w="798" w:type="dxa"/>
+          </w:tcPr>
+          <w:p>
+            <w:pPr>
+              <w:ind w:firstLine="0"/>
+              <w:jc w:val="center"/>
+              <w:rPr>
+                <w:lang w:val="en-US"/>
+              </w:rPr>
+            </w:pPr>
+            <w:r>
+              <w:rPr>
+                <w:lang w:val="en-US"/>
+              </w:rPr>
+              <w:t>F2A-2</w:t>
+            </w:r>
+          </w:p>
+        </w:tc>
+        <w:tc>
+          <w:tcPr>
+            <w:tcW w:w="2146" w:type="dxa"/>
+          </w:tcPr>
+          <w:p>
+            <w:pPr>
+              <w:ind w:firstLine="0"/>
+              <w:rPr>
+                <w:lang w:val="en-US"/>
+              </w:rPr>
+            </w:pPr>
+            <w:r>
+              <w:rPr>
+                <w:lang w:val="en-US"/>
+              </w:rPr>
+              <w:t>Aplikasi web dapat menerima masukkan teks sebagai kolom nama pada kumpulan jawaban pelajar</w:t>
+            </w:r>
+          </w:p>
+        </w:tc>
+        <w:tc>
+          <w:tcPr>
+            <w:tcW w:w="2146" w:type="dxa"/>
+          </w:tcPr>
+          <w:p>
+            <w:pPr>
+              <w:ind w:firstLine="0"/>
+              <w:rPr>
+                <w:lang w:val="en-US"/>
+              </w:rPr>
+            </w:pPr>
+            <w:r>
+              <w:rPr>
+                <w:lang w:val="en-US"/>
+              </w:rPr>
+              <w:t>Aplikasi web berhasil menyimpan nama kolom yang berisi nama pelajar pada berkas CSV</w:t>
+            </w:r>
+          </w:p>
+        </w:tc>
+        <w:tc>
+          <w:tcPr>
+            <w:tcW w:w="2146" w:type="dxa"/>
+          </w:tcPr>
+          <w:p>
+            <w:pPr>
+              <w:ind w:firstLine="0"/>
+              <w:rPr>
+                <w:lang w:val="en-US"/>
+              </w:rPr>
+            </w:pPr>
+            <w:r>
+              <w:rPr>
+                <w:lang w:val="en-US"/>
+              </w:rPr>
+              <w:t xml:space="preserve">Aplikasi web </w:t>
+            </w:r>
+            <w:r>
+              <w:rPr>
+                <w:lang w:val="en-US"/>
+              </w:rPr>
+              <w:t xml:space="preserve">telah </w:t>
+            </w:r>
+            <w:r>
+              <w:rPr>
+                <w:lang w:val="en-US"/>
+              </w:rPr>
+              <w:t>berhasil menyimpan nama kolom yang berisi nama pelajar pada berkas CSV</w:t>
+            </w:r>
+          </w:p>
+        </w:tc>
+      </w:tr>
+      <w:tr>
+        <w:tc>
+          <w:tcPr>
+            <w:tcW w:w="1203" w:type="dxa"/>
+            <w:vMerge/>
+          </w:tcPr>
+          <w:p>
+            <w:pPr>
+              <w:ind w:firstLine="0"/>
+              <w:jc w:val="center"/>
+              <w:rPr>
+                <w:lang w:val="en-US"/>
+              </w:rPr>
+            </w:pPr>
+          </w:p>
+        </w:tc>
+        <w:tc>
+          <w:tcPr>
+            <w:tcW w:w="798" w:type="dxa"/>
+          </w:tcPr>
+          <w:p>
+            <w:pPr>
+              <w:ind w:firstLine="0"/>
+              <w:jc w:val="center"/>
+              <w:rPr>
+                <w:lang w:val="en-US"/>
+              </w:rPr>
+            </w:pPr>
+            <w:r>
+              <w:rPr>
+                <w:lang w:val="en-US"/>
+              </w:rPr>
+              <w:t>F2A-3</w:t>
+            </w:r>
+          </w:p>
+        </w:tc>
+        <w:tc>
+          <w:tcPr>
+            <w:tcW w:w="2146" w:type="dxa"/>
+          </w:tcPr>
+          <w:p>
+            <w:pPr>
+              <w:ind w:firstLine="0"/>
+              <w:rPr>
+                <w:lang w:val="en-US"/>
+              </w:rPr>
+            </w:pPr>
+            <w:r>
+              <w:rPr>
+                <w:lang w:val="en-US"/>
+              </w:rPr>
+              <w:t xml:space="preserve">Aplikasi web dapat menerima masukkan teks sebagai kolom jawaban pada kumpulan jawaban </w:t>
+            </w:r>
+            <w:r>
+              <w:rPr>
+                <w:lang w:val="en-US"/>
+              </w:rPr>
+              <w:lastRenderedPageBreak/>
+              <w:t>pelajar</w:t>
+            </w:r>
+          </w:p>
+        </w:tc>
+        <w:tc>
+          <w:tcPr>
+            <w:tcW w:w="2146" w:type="dxa"/>
+          </w:tcPr>
+          <w:p>
+            <w:pPr>
+              <w:ind w:firstLine="0"/>
+              <w:rPr>
+                <w:lang w:val="en-US"/>
+              </w:rPr>
+            </w:pPr>
+            <w:r>
+              <w:rPr>
+                <w:lang w:val="en-US"/>
+              </w:rPr>
+              <w:lastRenderedPageBreak/>
+              <w:t>Aplikasi web berhasil menyimpan nama kolom yang berisi jawaban pelajar pada berkas CSV</w:t>
+            </w:r>
+          </w:p>
+        </w:tc>
+        <w:tc>
+          <w:tcPr>
+            <w:tcW w:w="2146" w:type="dxa"/>
+          </w:tcPr>
+          <w:p>
+            <w:pPr>
+              <w:ind w:firstLine="0"/>
+              <w:rPr>
+                <w:lang w:val="en-US"/>
+              </w:rPr>
+            </w:pPr>
+            <w:r>
+              <w:rPr>
+                <w:lang w:val="en-US"/>
+              </w:rPr>
+              <w:t xml:space="preserve">Aplikasi web </w:t>
+            </w:r>
+            <w:r>
+              <w:rPr>
+                <w:lang w:val="en-US"/>
+              </w:rPr>
+              <w:t xml:space="preserve">telah </w:t>
+            </w:r>
+            <w:r>
+              <w:rPr>
+                <w:lang w:val="en-US"/>
+              </w:rPr>
+              <w:t>berhasil menyimpan nama kolom yang berisi jawaban pelajar pada berkas CSV</w:t>
+            </w:r>
+          </w:p>
+        </w:tc>
+      </w:tr>
+      <w:tr>
+        <w:tc>
+          <w:tcPr>
+            <w:tcW w:w="1203" w:type="dxa"/>
+            <w:vMerge/>
+          </w:tcPr>
+          <w:p>
+            <w:pPr>
+              <w:ind w:firstLine="0"/>
+              <w:jc w:val="center"/>
+              <w:rPr>
+                <w:lang w:val="en-US"/>
+              </w:rPr>
+            </w:pPr>
+          </w:p>
+        </w:tc>
+        <w:tc>
+          <w:tcPr>
+            <w:tcW w:w="798" w:type="dxa"/>
+          </w:tcPr>
+          <w:p>
+            <w:pPr>
+              <w:ind w:firstLine="0"/>
+              <w:jc w:val="center"/>
+              <w:rPr>
+                <w:lang w:val="en-US"/>
+              </w:rPr>
+            </w:pPr>
+            <w:r>
+              <w:rPr>
+                <w:lang w:val="en-US"/>
+              </w:rPr>
+              <w:t>F2A-4</w:t>
+            </w:r>
+          </w:p>
+        </w:tc>
+        <w:tc>
+          <w:tcPr>
+            <w:tcW w:w="2146" w:type="dxa"/>
+          </w:tcPr>
+          <w:p>
+            <w:pPr>
+              <w:ind w:firstLine="0"/>
+              <w:rPr>
+                <w:lang w:val="en-US"/>
+              </w:rPr>
+            </w:pPr>
+            <w:r>
+              <w:rPr>
+                <w:lang w:val="en-US"/>
+              </w:rPr>
+              <w:t>Aplikasi web dapat mendapatkan pasangan nama dan jawaban pada kumpulan jawaban pelajar sebagaimana ditentukan pada pengujian F2A-2 dan F2A-3</w:t>
+            </w:r>
+          </w:p>
+        </w:tc>
+        <w:tc>
+          <w:tcPr>
+            <w:tcW w:w="2146" w:type="dxa"/>
+          </w:tcPr>
+          <w:p>
+            <w:pPr>
+              <w:ind w:firstLine="0"/>
+              <w:rPr>
+                <w:lang w:val="en-US"/>
+              </w:rPr>
+            </w:pPr>
+            <w:r>
+              <w:rPr>
+                <w:lang w:val="en-US"/>
+              </w:rPr>
+              <w:t>Aplikasi web berhasil menentukan pasangan nama dan jawaban pada berkas CSV untuk proses penilaian masal</w:t>
+            </w:r>
+          </w:p>
+        </w:tc>
+        <w:tc>
+          <w:tcPr>
+            <w:tcW w:w="2146" w:type="dxa"/>
+          </w:tcPr>
+          <w:p>
+            <w:pPr>
+              <w:ind w:firstLine="0"/>
+              <w:rPr>
+                <w:lang w:val="en-US"/>
+              </w:rPr>
+            </w:pPr>
+            <w:r>
+              <w:rPr>
+                <w:lang w:val="en-US"/>
+              </w:rPr>
+              <w:t xml:space="preserve">Aplikasi web </w:t>
+            </w:r>
+            <w:r>
+              <w:rPr>
+                <w:lang w:val="en-US"/>
+              </w:rPr>
+              <w:t xml:space="preserve">telah </w:t>
+            </w:r>
+            <w:r>
+              <w:rPr>
+                <w:lang w:val="en-US"/>
+              </w:rPr>
+              <w:t>berhasil menentukan pasangan nama dan jawaban pada berkas CSV untuk proses penilaian masal</w:t>
+            </w:r>
+          </w:p>
+        </w:tc>
+      </w:tr>
+      <w:tr>
+        <w:tc>
+          <w:tcPr>
+            <w:tcW w:w="1203" w:type="dxa"/>
+            <w:vMerge w:val="restart"/>
+            <w:vAlign w:val="center"/>
+          </w:tcPr>
+          <w:p>
+            <w:pPr>
+              <w:ind w:firstLine="0"/>
+              <w:jc w:val="center"/>
+              <w:rPr>
+                <w:lang w:val="en-US"/>
+              </w:rPr>
+            </w:pPr>
+            <w:r>
+              <w:rPr>
+                <w:lang w:val="en-US"/>
+              </w:rPr>
+              <w:t>F2B</w:t>
+            </w:r>
+          </w:p>
+        </w:tc>
+        <w:tc>
+          <w:tcPr>
+            <w:tcW w:w="798" w:type="dxa"/>
+          </w:tcPr>
+          <w:p>
+            <w:pPr>
+              <w:ind w:firstLine="0"/>
+              <w:jc w:val="center"/>
+              <w:rPr>
+                <w:lang w:val="en-US"/>
+              </w:rPr>
+            </w:pPr>
+            <w:r>
+              <w:rPr>
+                <w:lang w:val="en-US"/>
+              </w:rPr>
+              <w:t>F2B-1</w:t>
+            </w:r>
+          </w:p>
+        </w:tc>
+        <w:tc>
+          <w:tcPr>
+            <w:tcW w:w="2146" w:type="dxa"/>
+          </w:tcPr>
+          <w:p>
+            <w:pPr>
+              <w:ind w:firstLine="0"/>
+              <w:rPr>
+                <w:lang w:val="en-US"/>
+              </w:rPr>
+            </w:pPr>
+            <w:r>
+              <w:rPr>
+                <w:lang w:val="en-US"/>
+              </w:rPr>
+              <w:t>Aplikasi web dapat membuat dokumen CSV berdasarkan pengujian F1A-1, dan F1A-2 atau F2A-1 agar cocok dengan syarat penilaian pada algoritma penilaian otomatis bahasa Inggris</w:t>
+            </w:r>
+          </w:p>
+        </w:tc>
+        <w:tc>
+          <w:tcPr>
+            <w:tcW w:w="2146" w:type="dxa"/>
+          </w:tcPr>
+          <w:p>
+            <w:pPr>
+              <w:ind w:firstLine="0"/>
+              <w:rPr>
+                <w:lang w:val="en-US"/>
+              </w:rPr>
+            </w:pPr>
+            <w:r>
+              <w:rPr>
+                <w:lang w:val="en-US"/>
+              </w:rPr>
+              <w:t>Aplikasi web berhasil membuat berkas CSV dari berkas CSV, nama, dan jawaban pelajar untuk diproses pada model penilaian otomatis bahasa Inggris</w:t>
+            </w:r>
+          </w:p>
+        </w:tc>
+        <w:tc>
+          <w:tcPr>
+            <w:tcW w:w="2146" w:type="dxa"/>
+          </w:tcPr>
+          <w:p>
+            <w:pPr>
+              <w:ind w:firstLine="0"/>
+              <w:rPr>
+                <w:lang w:val="en-US"/>
+              </w:rPr>
+            </w:pPr>
+            <w:r>
+              <w:rPr>
+                <w:lang w:val="en-US"/>
+              </w:rPr>
+              <w:t xml:space="preserve">Aplikasi web </w:t>
+            </w:r>
+            <w:r>
+              <w:rPr>
+                <w:lang w:val="en-US"/>
+              </w:rPr>
+              <w:t xml:space="preserve">telah </w:t>
+            </w:r>
+            <w:r>
+              <w:rPr>
+                <w:lang w:val="en-US"/>
+              </w:rPr>
+              <w:t>berhasil membuat berkas CSV dari berkas CSV, nama, dan jawaban pelajar untuk diproses pada model penilaian otomatis bahasa Inggris</w:t>
+            </w:r>
+          </w:p>
+        </w:tc>
+      </w:tr>
+      <w:tr>
+        <w:tc>
+          <w:tcPr>
+            <w:tcW w:w="1203" w:type="dxa"/>
+            <w:vMerge/>
+          </w:tcPr>
+          <w:p>
+            <w:pPr>
+              <w:ind w:firstLine="0"/>
+              <w:jc w:val="center"/>
+              <w:rPr>
+                <w:lang w:val="en-US"/>
+              </w:rPr>
+            </w:pPr>
+          </w:p>
+        </w:tc>
+        <w:tc>
+          <w:tcPr>
+            <w:tcW w:w="798" w:type="dxa"/>
+          </w:tcPr>
+          <w:p>
+            <w:pPr>
+              <w:ind w:firstLine="0"/>
+              <w:jc w:val="center"/>
+              <w:rPr>
+                <w:lang w:val="en-US"/>
+              </w:rPr>
+            </w:pPr>
+            <w:r>
+              <w:rPr>
+                <w:lang w:val="en-US"/>
+              </w:rPr>
+              <w:t>F2B-3</w:t>
+            </w:r>
+          </w:p>
+        </w:tc>
+        <w:tc>
+          <w:tcPr>
+            <w:tcW w:w="2146" w:type="dxa"/>
+          </w:tcPr>
+          <w:p>
+            <w:pPr>
+              <w:ind w:firstLine="0"/>
+              <w:rPr>
+                <w:lang w:val="en-US"/>
+              </w:rPr>
+            </w:pPr>
+            <w:r>
+              <w:rPr>
+                <w:lang w:val="en-US"/>
+              </w:rPr>
+              <w:t>Algoritma penilaian otomatis bahasa Inggris dapat membuat dokumen .json setelah melakukan penilaian otomatis</w:t>
+            </w:r>
+          </w:p>
+        </w:tc>
+        <w:tc>
+          <w:tcPr>
+            <w:tcW w:w="2146" w:type="dxa"/>
+          </w:tcPr>
+          <w:p>
+            <w:pPr>
+              <w:ind w:firstLine="0"/>
+              <w:rPr>
+                <w:lang w:val="en-US"/>
+              </w:rPr>
+            </w:pPr>
+            <w:r>
+              <w:rPr>
+                <w:lang w:val="en-US"/>
+              </w:rPr>
+              <w:t>Algoritma penilaian berhasil membuat dokumen .json sebagai hasil penilaian otomatis model bahasa Inggris</w:t>
+            </w:r>
+          </w:p>
+        </w:tc>
+        <w:tc>
+          <w:tcPr>
+            <w:tcW w:w="2146" w:type="dxa"/>
+          </w:tcPr>
+          <w:p>
+            <w:pPr>
+              <w:ind w:firstLine="0"/>
+              <w:rPr>
+                <w:lang w:val="en-US"/>
+              </w:rPr>
+            </w:pPr>
+            <w:r>
+              <w:rPr>
+                <w:lang w:val="en-US"/>
+              </w:rPr>
+              <w:t xml:space="preserve">Algoritma penilaian </w:t>
+            </w:r>
+            <w:r>
+              <w:rPr>
+                <w:lang w:val="en-US"/>
+              </w:rPr>
+              <w:t xml:space="preserve">telah </w:t>
+            </w:r>
+            <w:r>
+              <w:rPr>
+                <w:lang w:val="en-US"/>
+              </w:rPr>
+              <w:t>berhasil membuat dokumen .json sebagai hasil penilaian otomatis model bahasa Inggris</w:t>
+            </w:r>
+          </w:p>
+        </w:tc>
+      </w:tr>
+      <w:tr>
+        <w:tc>
+          <w:tcPr>
+            <w:tcW w:w="1203" w:type="dxa"/>
+            <w:vMerge/>
+          </w:tcPr>
+          <w:p>
+            <w:pPr>
+              <w:ind w:firstLine="0"/>
+              <w:jc w:val="center"/>
+              <w:rPr>
+                <w:lang w:val="en-US"/>
+              </w:rPr>
+            </w:pPr>
+          </w:p>
+        </w:tc>
+        <w:tc>
+          <w:tcPr>
+            <w:tcW w:w="798" w:type="dxa"/>
+          </w:tcPr>
+          <w:p>
+            <w:pPr>
+              <w:ind w:firstLine="0"/>
+              <w:jc w:val="center"/>
+              <w:rPr>
+                <w:lang w:val="en-US"/>
+              </w:rPr>
+            </w:pPr>
+            <w:r>
+              <w:rPr>
+                <w:lang w:val="en-US"/>
+              </w:rPr>
+              <w:t>F2B-5</w:t>
+            </w:r>
+          </w:p>
+        </w:tc>
+        <w:tc>
+          <w:tcPr>
+            <w:tcW w:w="2146" w:type="dxa"/>
+          </w:tcPr>
+          <w:p>
+            <w:pPr>
+              <w:ind w:firstLine="0"/>
+              <w:rPr>
+                <w:lang w:val="en-US"/>
+              </w:rPr>
+            </w:pPr>
+            <w:r>
+              <w:rPr>
+                <w:lang w:val="en-US"/>
+              </w:rPr>
+              <w:t>Aplikasi dapat menampilkan hasil penilaian bahasa Inggris berdasarkan data .json yang dihasilkan oleh algoritma penilaian bahasa Inggris pada halaman web</w:t>
+            </w:r>
+          </w:p>
+        </w:tc>
+        <w:tc>
+          <w:tcPr>
+            <w:tcW w:w="2146" w:type="dxa"/>
+          </w:tcPr>
+          <w:p>
+            <w:pPr>
+              <w:ind w:firstLine="0"/>
+              <w:rPr>
+                <w:lang w:val="en-US"/>
+              </w:rPr>
+            </w:pPr>
+            <w:r>
+              <w:rPr>
+                <w:lang w:val="en-US"/>
+              </w:rPr>
+              <w:t>Aplikasi web berhasil menggunakan dokumen .json yang telah dihasilkan penilaian otomatis bahasa Inggris sebelumnya untuk ditampilkan pada halaman web</w:t>
+            </w:r>
+          </w:p>
+        </w:tc>
+        <w:tc>
+          <w:tcPr>
+            <w:tcW w:w="2146" w:type="dxa"/>
+          </w:tcPr>
+          <w:p>
+            <w:pPr>
+              <w:ind w:firstLine="0"/>
+              <w:rPr>
+                <w:lang w:val="en-US"/>
+              </w:rPr>
+            </w:pPr>
+            <w:r>
+              <w:rPr>
+                <w:lang w:val="en-US"/>
+              </w:rPr>
+              <w:t xml:space="preserve">Aplikasi web </w:t>
+            </w:r>
+            <w:r>
+              <w:rPr>
+                <w:lang w:val="en-US"/>
+              </w:rPr>
+              <w:t xml:space="preserve">telah </w:t>
+            </w:r>
+            <w:r>
+              <w:rPr>
+                <w:lang w:val="en-US"/>
+              </w:rPr>
+              <w:t>berhasil menggunakan dokumen .json yang telah dihasilkan penilaian otomatis bahasa Inggris sebelumnya untuk ditampilkan pada halaman web</w:t>
+            </w:r>
+          </w:p>
+        </w:tc>
+      </w:tr>
+      <w:tr>
+        <w:tc>
+          <w:tcPr>
+            <w:tcW w:w="1203" w:type="dxa"/>
+            <w:vMerge/>
+          </w:tcPr>
+          <w:p>
+            <w:pPr>
+              <w:ind w:firstLine="0"/>
+              <w:jc w:val="center"/>
+              <w:rPr>
+                <w:lang w:val="en-US"/>
+              </w:rPr>
+            </w:pPr>
+          </w:p>
+        </w:tc>
+        <w:tc>
+          <w:tcPr>
+            <w:tcW w:w="798" w:type="dxa"/>
+          </w:tcPr>
+          <w:p>
+            <w:pPr>
+              <w:ind w:firstLine="0"/>
+              <w:jc w:val="center"/>
+              <w:rPr>
+                <w:lang w:val="en-US"/>
+              </w:rPr>
+            </w:pPr>
+            <w:r>
+              <w:rPr>
+                <w:lang w:val="en-US"/>
+              </w:rPr>
+              <w:t>F2B-2</w:t>
+            </w:r>
+          </w:p>
+        </w:tc>
+        <w:tc>
+          <w:tcPr>
+            <w:tcW w:w="2146" w:type="dxa"/>
+          </w:tcPr>
+          <w:p>
+            <w:pPr>
+              <w:ind w:firstLine="0"/>
+              <w:rPr>
+                <w:lang w:val="en-US"/>
+              </w:rPr>
+            </w:pPr>
+            <w:r>
+              <w:rPr>
+                <w:lang w:val="en-US"/>
+              </w:rPr>
+              <w:t xml:space="preserve">Aplikasi web dapat membuat dokumen .json berdasarkan pengujian F1A-1, dan F1A-2 atau F2A-1 agar cocok dengan syarat </w:t>
+            </w:r>
+            <w:r>
+              <w:rPr>
+                <w:lang w:val="en-US"/>
+              </w:rPr>
+              <w:lastRenderedPageBreak/>
+              <w:t>penilaian pada algoritma penilaian otomatis bahasa Indonesia</w:t>
+            </w:r>
+          </w:p>
+        </w:tc>
+        <w:tc>
+          <w:tcPr>
+            <w:tcW w:w="2146" w:type="dxa"/>
+          </w:tcPr>
+          <w:p>
+            <w:pPr>
+              <w:ind w:firstLine="0"/>
+              <w:rPr>
+                <w:lang w:val="en-US"/>
+              </w:rPr>
+            </w:pPr>
+            <w:r>
+              <w:rPr>
+                <w:lang w:val="en-US"/>
+              </w:rPr>
+              <w:lastRenderedPageBreak/>
+              <w:t>Aplikasi web berhasil membuat dokumen .json setelah menentukan pasangan nama dan jawaban pada berkas CSV</w:t>
+            </w:r>
+          </w:p>
+        </w:tc>
+        <w:tc>
+          <w:tcPr>
+            <w:tcW w:w="2146" w:type="dxa"/>
+          </w:tcPr>
+          <w:p>
+            <w:pPr>
+              <w:ind w:firstLine="0"/>
+              <w:rPr>
+                <w:lang w:val="en-US"/>
+              </w:rPr>
+            </w:pPr>
+            <w:r>
+              <w:rPr>
+                <w:lang w:val="en-US"/>
+              </w:rPr>
+              <w:t xml:space="preserve">Aplikasi web </w:t>
+            </w:r>
+            <w:r>
+              <w:rPr>
+                <w:lang w:val="en-US"/>
+              </w:rPr>
+              <w:t xml:space="preserve">telah </w:t>
+            </w:r>
+            <w:r>
+              <w:rPr>
+                <w:lang w:val="en-US"/>
+              </w:rPr>
+              <w:t>berhasil membuat dokumen .json setelah menentukan pasangan nama dan jawaban pada berkas CSV</w:t>
+            </w:r>
+          </w:p>
+        </w:tc>
+      </w:tr>
+      <w:tr>
+        <w:tc>
+          <w:tcPr>
+            <w:tcW w:w="1203" w:type="dxa"/>
+            <w:vMerge/>
+          </w:tcPr>
+          <w:p>
+            <w:pPr>
+              <w:ind w:firstLine="0"/>
+              <w:jc w:val="center"/>
+              <w:rPr>
+                <w:lang w:val="en-US"/>
+              </w:rPr>
+            </w:pPr>
+          </w:p>
+        </w:tc>
+        <w:tc>
+          <w:tcPr>
+            <w:tcW w:w="798" w:type="dxa"/>
+          </w:tcPr>
+          <w:p>
+            <w:pPr>
+              <w:ind w:firstLine="0"/>
+              <w:jc w:val="center"/>
+              <w:rPr>
+                <w:lang w:val="en-US"/>
+              </w:rPr>
+            </w:pPr>
+            <w:r>
+              <w:rPr>
+                <w:lang w:val="en-US"/>
+              </w:rPr>
+              <w:t>F2B-4</w:t>
+            </w:r>
+          </w:p>
+        </w:tc>
+        <w:tc>
+          <w:tcPr>
+            <w:tcW w:w="2146" w:type="dxa"/>
+          </w:tcPr>
+          <w:p>
+            <w:pPr>
+              <w:ind w:firstLine="0"/>
+              <w:rPr>
+                <w:lang w:val="en-US"/>
+              </w:rPr>
+            </w:pPr>
+            <w:r>
+              <w:rPr>
+                <w:lang w:val="en-US"/>
+              </w:rPr>
+              <w:t>Algoritma penilaian otomatis bahasa Indonesia dapat membuat dokumen .json setelah melakukan penilaian otomatis</w:t>
+            </w:r>
+          </w:p>
+        </w:tc>
+        <w:tc>
+          <w:tcPr>
+            <w:tcW w:w="2146" w:type="dxa"/>
+          </w:tcPr>
+          <w:p>
+            <w:pPr>
+              <w:ind w:firstLine="0"/>
+              <w:rPr>
+                <w:lang w:val="en-US"/>
+              </w:rPr>
+            </w:pPr>
+            <w:r>
+              <w:rPr>
+                <w:lang w:val="en-US"/>
+              </w:rPr>
+              <w:t>Algoritma penilaian otomatis bahasa In</w:t>
+            </w:r>
+            <w:r>
+              <w:rPr>
+                <w:lang w:val="en-US"/>
+              </w:rPr>
+              <w:t>d</w:t>
+            </w:r>
+            <w:r>
+              <w:rPr>
+                <w:lang w:val="en-US"/>
+              </w:rPr>
+              <w:t>onesia berhasil membuat dokumen .json untuk ditampilkan pada halaman web</w:t>
+            </w:r>
+          </w:p>
+        </w:tc>
+        <w:tc>
+          <w:tcPr>
+            <w:tcW w:w="2146" w:type="dxa"/>
+          </w:tcPr>
+          <w:p>
+            <w:pPr>
+              <w:ind w:firstLine="0"/>
+              <w:rPr>
+                <w:lang w:val="en-US"/>
+              </w:rPr>
+            </w:pPr>
+            <w:r>
+              <w:rPr>
+                <w:lang w:val="en-US"/>
+              </w:rPr>
+              <w:t>Algoritma penilaian otomatis bahasa In</w:t>
+            </w:r>
+            <w:r>
+              <w:rPr>
+                <w:lang w:val="en-US"/>
+              </w:rPr>
+              <w:t>d</w:t>
+            </w:r>
+            <w:r>
+              <w:rPr>
+                <w:lang w:val="en-US"/>
+              </w:rPr>
+              <w:t xml:space="preserve">onesia </w:t>
+            </w:r>
+            <w:r>
+              <w:rPr>
+                <w:lang w:val="en-US"/>
+              </w:rPr>
+              <w:t xml:space="preserve">telah </w:t>
+            </w:r>
+            <w:r>
+              <w:rPr>
+                <w:lang w:val="en-US"/>
+              </w:rPr>
+              <w:t>berhasil membuat dokumen .json untuk ditampilkan pada halaman web</w:t>
+            </w:r>
+          </w:p>
+        </w:tc>
+      </w:tr>
+      <w:tr>
+        <w:tc>
+          <w:tcPr>
+            <w:tcW w:w="1203" w:type="dxa"/>
+          </w:tcPr>
+          <w:p>
+            <w:pPr>
+              <w:ind w:firstLine="0"/>
+              <w:jc w:val="center"/>
+              <w:rPr>
+                <w:lang w:val="en-US"/>
+              </w:rPr>
+            </w:pPr>
+            <w:r>
+              <w:rPr>
+                <w:lang w:val="en-US"/>
+              </w:rPr>
+              <w:t>F2</w:t>
+            </w:r>
+          </w:p>
+        </w:tc>
+        <w:tc>
+          <w:tcPr>
+            <w:tcW w:w="798" w:type="dxa"/>
+          </w:tcPr>
+          <w:p>
+            <w:pPr>
+              <w:ind w:firstLine="0"/>
+              <w:jc w:val="center"/>
+              <w:rPr>
+                <w:lang w:val="en-US"/>
+              </w:rPr>
+            </w:pPr>
+            <w:r>
+              <w:rPr>
+                <w:lang w:val="en-US"/>
+              </w:rPr>
+              <w:t>F2</w:t>
+            </w:r>
+          </w:p>
+        </w:tc>
+        <w:tc>
+          <w:tcPr>
+            <w:tcW w:w="2146" w:type="dxa"/>
+          </w:tcPr>
+          <w:p>
+            <w:pPr>
+              <w:ind w:firstLine="0"/>
+              <w:rPr>
+                <w:lang w:val="en-US"/>
+              </w:rPr>
+            </w:pPr>
+            <w:r>
+              <w:rPr>
+                <w:lang w:val="en-US"/>
+              </w:rPr>
+              <w:t xml:space="preserve">Aplikasi penilaian otomatis dapat menampilkan hasil penilaian ke halaman web berdasarkan dokumen .json yang dihasilkan oleh algoritma penilaian otomatis. </w:t>
+            </w:r>
+          </w:p>
+        </w:tc>
+        <w:tc>
+          <w:tcPr>
+            <w:tcW w:w="2146" w:type="dxa"/>
+          </w:tcPr>
+          <w:p>
+            <w:pPr>
+              <w:ind w:firstLine="0"/>
+              <w:rPr>
+                <w:lang w:val="en-US"/>
+              </w:rPr>
+            </w:pPr>
+            <w:r>
+              <w:rPr>
+                <w:lang w:val="en-US"/>
+              </w:rPr>
+              <w:t>Dokumen .json yang merupakan hasil penilaian otomatis dari algoritma bahasa Indonesia maupun bahasa Inggris berhasil ditampilkan pada halaman web</w:t>
+            </w:r>
+          </w:p>
+        </w:tc>
+        <w:tc>
+          <w:tcPr>
+            <w:tcW w:w="2146" w:type="dxa"/>
+          </w:tcPr>
+          <w:p>
+            <w:pPr>
+              <w:ind w:firstLine="0"/>
+              <w:rPr>
+                <w:lang w:val="en-US"/>
+              </w:rPr>
+            </w:pPr>
+            <w:r>
+              <w:rPr>
+                <w:lang w:val="en-US"/>
+              </w:rPr>
+              <w:t xml:space="preserve">Dokumen .json yang merupakan hasil penilaian otomatis dari algoritma bahasa Indonesia maupun bahasa Inggris </w:t>
+            </w:r>
+            <w:r>
+              <w:rPr>
+                <w:lang w:val="en-US"/>
+              </w:rPr>
+              <w:t xml:space="preserve">telah </w:t>
+            </w:r>
+            <w:r>
+              <w:rPr>
+                <w:lang w:val="en-US"/>
+              </w:rPr>
+              <w:t>berhasil ditampilkan pada halaman web</w:t>
+            </w:r>
+          </w:p>
+        </w:tc>
+      </w:tr>
+      <w:tr>
+        <w:tc>
+          <w:tcPr>
+            <w:tcW w:w="1203" w:type="dxa"/>
+            <w:vMerge w:val="restart"/>
+            <w:vAlign w:val="center"/>
+          </w:tcPr>
+          <w:p>
+            <w:pPr>
+              <w:ind w:firstLine="0"/>
+              <w:jc w:val="center"/>
+              <w:rPr>
+                <w:lang w:val="en-US"/>
+              </w:rPr>
+            </w:pPr>
+            <w:r>
+              <w:rPr>
+                <w:lang w:val="en-US"/>
+              </w:rPr>
+              <w:t>NF1</w:t>
+            </w:r>
+          </w:p>
+        </w:tc>
+        <w:tc>
+          <w:tcPr>
+            <w:tcW w:w="798" w:type="dxa"/>
+          </w:tcPr>
+          <w:p>
+            <w:pPr>
+              <w:ind w:firstLine="0"/>
+              <w:jc w:val="center"/>
+              <w:rPr>
+                <w:lang w:val="en-US"/>
+              </w:rPr>
+            </w:pPr>
+            <w:r>
+              <w:rPr>
+                <w:lang w:val="en-US"/>
+              </w:rPr>
+              <w:t>NF1-1</w:t>
+            </w:r>
+          </w:p>
+        </w:tc>
+        <w:tc>
+          <w:tcPr>
+            <w:tcW w:w="2146" w:type="dxa"/>
+          </w:tcPr>
+          <w:p>
+            <w:pPr>
+              <w:ind w:firstLine="0"/>
+              <w:rPr>
+                <w:lang w:val="en-US"/>
+              </w:rPr>
+            </w:pPr>
+            <w:r>
+              <w:rPr>
+                <w:lang w:val="en-US"/>
+              </w:rPr>
+              <w:t>Aplikasi dapat dijalankan pada ponsel</w:t>
+            </w:r>
+          </w:p>
+        </w:tc>
+        <w:tc>
+          <w:tcPr>
+            <w:tcW w:w="2146" w:type="dxa"/>
+          </w:tcPr>
+          <w:p>
+            <w:pPr>
+              <w:ind w:firstLine="0"/>
+              <w:rPr>
+                <w:lang w:val="en-US"/>
+              </w:rPr>
+            </w:pPr>
+            <w:r>
+              <w:rPr>
+                <w:lang w:val="en-US"/>
+              </w:rPr>
+              <w:t>Aplikasi web berhasil diakses dan digunakan pada ponsel</w:t>
+            </w:r>
+          </w:p>
+        </w:tc>
+        <w:tc>
+          <w:tcPr>
+            <w:tcW w:w="2146" w:type="dxa"/>
+          </w:tcPr>
+          <w:p>
+            <w:pPr>
+              <w:ind w:firstLine="0"/>
+              <w:rPr>
+                <w:lang w:val="en-US"/>
+              </w:rPr>
+            </w:pPr>
+            <w:r>
+              <w:rPr>
+                <w:lang w:val="en-US"/>
+              </w:rPr>
+              <w:t xml:space="preserve">Aplikasi web </w:t>
+            </w:r>
+            <w:r>
+              <w:rPr>
+                <w:lang w:val="en-US"/>
+              </w:rPr>
+              <w:t xml:space="preserve">telah </w:t>
+            </w:r>
+            <w:r>
+              <w:rPr>
+                <w:lang w:val="en-US"/>
+              </w:rPr>
+              <w:t>berhasil diakses dan digunakan pada ponsel</w:t>
+            </w:r>
+          </w:p>
+        </w:tc>
+      </w:tr>
+      <w:tr>
+        <w:tc>
+          <w:tcPr>
+            <w:tcW w:w="1203" w:type="dxa"/>
+            <w:vMerge/>
+          </w:tcPr>
+          <w:p>
+            <w:pPr>
+              <w:ind w:firstLine="0"/>
+              <w:jc w:val="center"/>
+              <w:rPr>
+                <w:lang w:val="en-US"/>
+              </w:rPr>
+            </w:pPr>
+          </w:p>
+        </w:tc>
+        <w:tc>
+          <w:tcPr>
+            <w:tcW w:w="798" w:type="dxa"/>
+          </w:tcPr>
+          <w:p>
+            <w:pPr>
+              <w:ind w:firstLine="0"/>
+              <w:jc w:val="center"/>
+              <w:rPr>
+                <w:lang w:val="en-US"/>
+              </w:rPr>
+            </w:pPr>
+            <w:r>
+              <w:rPr>
+                <w:lang w:val="en-US"/>
+              </w:rPr>
+              <w:t>NF1-2</w:t>
+            </w:r>
+          </w:p>
+        </w:tc>
+        <w:tc>
+          <w:tcPr>
+            <w:tcW w:w="2146" w:type="dxa"/>
+          </w:tcPr>
+          <w:p>
+            <w:pPr>
+              <w:ind w:firstLine="0"/>
+              <w:rPr>
+                <w:lang w:val="en-US"/>
+              </w:rPr>
+            </w:pPr>
+            <w:r>
+              <w:rPr>
+                <w:lang w:val="en-US"/>
+              </w:rPr>
+              <w:t>Aplikasi dapat dijalankan pada komputer</w:t>
+            </w:r>
+          </w:p>
+        </w:tc>
+        <w:tc>
+          <w:tcPr>
+            <w:tcW w:w="2146" w:type="dxa"/>
+          </w:tcPr>
+          <w:p>
+            <w:pPr>
+              <w:ind w:firstLine="0"/>
+              <w:rPr>
+                <w:lang w:val="en-US"/>
+              </w:rPr>
+            </w:pPr>
+            <w:r>
+              <w:rPr>
+                <w:lang w:val="en-US"/>
+              </w:rPr>
+              <w:t>Aplikasi web berhasil diakses dan digunakan pada komputer</w:t>
+            </w:r>
+          </w:p>
+        </w:tc>
+        <w:tc>
+          <w:tcPr>
+            <w:tcW w:w="2146" w:type="dxa"/>
+          </w:tcPr>
+          <w:p>
+            <w:pPr>
+              <w:ind w:firstLine="0"/>
+              <w:rPr>
+                <w:lang w:val="en-US"/>
+              </w:rPr>
+            </w:pPr>
+            <w:r>
+              <w:rPr>
+                <w:lang w:val="en-US"/>
+              </w:rPr>
+              <w:t xml:space="preserve">Aplikasi web </w:t>
+            </w:r>
+            <w:r>
+              <w:rPr>
+                <w:lang w:val="en-US"/>
+              </w:rPr>
+              <w:t xml:space="preserve">telah </w:t>
+            </w:r>
+            <w:r>
+              <w:rPr>
+                <w:lang w:val="en-US"/>
+              </w:rPr>
+              <w:t>berhasil diakses dan digunakan pada komputer</w:t>
+            </w:r>
+          </w:p>
+        </w:tc>
+      </w:tr>
+      <w:tr>
+        <w:tc>
+          <w:tcPr>
+            <w:tcW w:w="1203" w:type="dxa"/>
+          </w:tcPr>
+          <w:p>
+            <w:pPr>
+              <w:ind w:firstLine="0"/>
+              <w:jc w:val="center"/>
+              <w:rPr>
+                <w:lang w:val="en-US"/>
+              </w:rPr>
+            </w:pPr>
+            <w:r>
+              <w:rPr>
+                <w:lang w:val="en-US"/>
+              </w:rPr>
+              <w:t>NF2</w:t>
+            </w:r>
+          </w:p>
+        </w:tc>
+        <w:tc>
+          <w:tcPr>
+            <w:tcW w:w="798" w:type="dxa"/>
+          </w:tcPr>
+          <w:p>
+            <w:pPr>
+              <w:ind w:firstLine="0"/>
+              <w:jc w:val="center"/>
+              <w:rPr>
+                <w:lang w:val="en-US"/>
+              </w:rPr>
+            </w:pPr>
+            <w:r>
+              <w:rPr>
+                <w:lang w:val="en-US"/>
+              </w:rPr>
+              <w:t>NF2</w:t>
+            </w:r>
+          </w:p>
+        </w:tc>
+        <w:tc>
+          <w:tcPr>
+            <w:tcW w:w="2146" w:type="dxa"/>
+          </w:tcPr>
+          <w:p>
+            <w:pPr>
+              <w:ind w:firstLine="0"/>
+              <w:rPr>
+                <w:lang w:val="en-US"/>
+              </w:rPr>
+            </w:pPr>
+            <w:r>
+              <w:rPr>
+                <w:lang w:val="en-US"/>
+              </w:rPr>
+              <w:t>Aplikasi dapat dijalankan pada peramban web yang mendukung ES6</w:t>
+            </w:r>
+          </w:p>
+        </w:tc>
+        <w:tc>
+          <w:tcPr>
+            <w:tcW w:w="2146" w:type="dxa"/>
+          </w:tcPr>
+          <w:p>
+            <w:pPr>
+              <w:ind w:firstLine="0"/>
+              <w:rPr>
+                <w:lang w:val="en-US"/>
+              </w:rPr>
+            </w:pPr>
+            <w:r>
+              <w:rPr>
+                <w:lang w:val="en-US"/>
+              </w:rPr>
+              <w:t>Aplikasi web berhasil diakses dan dijalankan pada peramban web yang telah mendukung ES6</w:t>
+            </w:r>
+          </w:p>
+        </w:tc>
+        <w:tc>
+          <w:tcPr>
+            <w:tcW w:w="2146" w:type="dxa"/>
+          </w:tcPr>
+          <w:p>
+            <w:pPr>
+              <w:ind w:firstLine="0"/>
+              <w:rPr>
+                <w:lang w:val="en-US"/>
+              </w:rPr>
+            </w:pPr>
+            <w:r>
+              <w:rPr>
+                <w:lang w:val="en-US"/>
+              </w:rPr>
+              <w:t xml:space="preserve">Aplikasi web </w:t>
+            </w:r>
+            <w:r>
+              <w:rPr>
+                <w:lang w:val="en-US"/>
+              </w:rPr>
+              <w:t xml:space="preserve">telah </w:t>
+            </w:r>
+            <w:r>
+              <w:rPr>
+                <w:lang w:val="en-US"/>
+              </w:rPr>
+              <w:t>berhasil diakses dan dijalankan pada peramban web yang telah mendukung ES6</w:t>
+            </w:r>
+          </w:p>
+        </w:tc>
+      </w:tr>
+      <w:tr>
+        <w:tc>
+          <w:tcPr>
+            <w:tcW w:w="1203" w:type="dxa"/>
+          </w:tcPr>
+          <w:p>
+            <w:pPr>
+              <w:ind w:firstLine="0"/>
+              <w:jc w:val="center"/>
+              <w:rPr>
+                <w:lang w:val="en-US"/>
+              </w:rPr>
+            </w:pPr>
+            <w:r>
+              <w:rPr>
+                <w:lang w:val="en-US"/>
+              </w:rPr>
+              <w:t>NF3</w:t>
+            </w:r>
+          </w:p>
+        </w:tc>
+        <w:tc>
+          <w:tcPr>
+            <w:tcW w:w="798" w:type="dxa"/>
+          </w:tcPr>
+          <w:p>
+            <w:pPr>
+              <w:ind w:firstLine="0"/>
+              <w:jc w:val="center"/>
+              <w:rPr>
+                <w:lang w:val="en-US"/>
+              </w:rPr>
+            </w:pPr>
+            <w:r>
+              <w:rPr>
+                <w:lang w:val="en-US"/>
+              </w:rPr>
+              <w:t>NF3</w:t>
+            </w:r>
+          </w:p>
+        </w:tc>
+        <w:tc>
+          <w:tcPr>
+            <w:tcW w:w="2146" w:type="dxa"/>
+          </w:tcPr>
+          <w:p>
+            <w:pPr>
+              <w:ind w:firstLine="0"/>
+              <w:rPr>
+                <w:lang w:val="en-US"/>
+              </w:rPr>
+            </w:pPr>
+            <w:r>
+              <w:rPr>
+                <w:lang w:val="en-US"/>
+              </w:rPr>
+              <w:t>Aplikasi tidak memiliki tampilan tumpang-tindih pada resolusi yang berbeda</w:t>
+            </w:r>
+          </w:p>
+        </w:tc>
+        <w:tc>
+          <w:tcPr>
+            <w:tcW w:w="2146" w:type="dxa"/>
+          </w:tcPr>
+          <w:p>
+            <w:pPr>
+              <w:ind w:firstLine="0"/>
+              <w:rPr>
+                <w:lang w:val="en-US"/>
+              </w:rPr>
+            </w:pPr>
+            <w:r>
+              <w:rPr>
+                <w:lang w:val="en-US"/>
+              </w:rPr>
+              <w:t>Aplikasi web berhasil beradaptasi pada setiap resolusi dimana perlu ditampilkan tanpa adanya komponen yang tumpang-tindih</w:t>
+            </w:r>
+          </w:p>
+        </w:tc>
+        <w:tc>
+          <w:tcPr>
+            <w:tcW w:w="2146" w:type="dxa"/>
+          </w:tcPr>
+          <w:p>
+            <w:pPr>
+              <w:ind w:firstLine="0"/>
+              <w:rPr>
+                <w:lang w:val="en-US"/>
+              </w:rPr>
+            </w:pPr>
+            <w:r>
+              <w:rPr>
+                <w:lang w:val="en-US"/>
+              </w:rPr>
+              <w:t xml:space="preserve">Aplikasi web </w:t>
+            </w:r>
+            <w:r>
+              <w:rPr>
+                <w:lang w:val="en-US"/>
+              </w:rPr>
+              <w:t xml:space="preserve">telah </w:t>
+            </w:r>
+            <w:r>
+              <w:rPr>
+                <w:lang w:val="en-US"/>
+              </w:rPr>
+              <w:t>berhasil beradaptasi pada setiap resolusi dimana perlu ditampilkan tanpa adanya komponen yang tumpang-tindih</w:t>
+            </w:r>
+          </w:p>
+        </w:tc>
+      </w:tr>
+      <w:tr>
+        <w:tc>
+          <w:tcPr>
+            <w:tcW w:w="1203" w:type="dxa"/>
+          </w:tcPr>
+          <w:p>
+            <w:pPr>
+              <w:ind w:firstLine="0"/>
+              <w:jc w:val="center"/>
+              <w:rPr>
+                <w:lang w:val="en-US"/>
+              </w:rPr>
+            </w:pPr>
+            <w:r>
+              <w:rPr>
+                <w:lang w:val="en-US"/>
+              </w:rPr>
+              <w:t>SC1</w:t>
+            </w:r>
+          </w:p>
+        </w:tc>
+        <w:tc>
+          <w:tcPr>
+            <w:tcW w:w="798" w:type="dxa"/>
+          </w:tcPr>
+          <w:p>
+            <w:pPr>
+              <w:ind w:firstLine="0"/>
+              <w:jc w:val="center"/>
+              <w:rPr>
+                <w:lang w:val="en-US"/>
+              </w:rPr>
+            </w:pPr>
+            <w:r>
+              <w:rPr>
+                <w:lang w:val="en-US"/>
+              </w:rPr>
+              <w:t>SC1</w:t>
+            </w:r>
+          </w:p>
+        </w:tc>
+        <w:tc>
+          <w:tcPr>
+            <w:tcW w:w="2146" w:type="dxa"/>
+          </w:tcPr>
+          <w:p>
+            <w:pPr>
+              <w:ind w:firstLine="0"/>
+              <w:rPr>
+                <w:lang w:val="en-US"/>
+              </w:rPr>
+            </w:pPr>
+            <w:r>
+              <w:rPr>
+                <w:lang w:val="en-US"/>
+              </w:rPr>
+              <w:t xml:space="preserve">Hasil penilaian pada aplikasi untuk satu jawaban esai </w:t>
+            </w:r>
+            <w:r>
+              <w:rPr>
+                <w:lang w:val="en-US"/>
+              </w:rPr>
+              <w:lastRenderedPageBreak/>
+              <w:t>bahasa Inggris harus sama dengan hasil penilaian pada algoritma</w:t>
+            </w:r>
+          </w:p>
+        </w:tc>
+        <w:tc>
+          <w:tcPr>
+            <w:tcW w:w="2146" w:type="dxa"/>
+          </w:tcPr>
+          <w:p>
+            <w:pPr>
+              <w:ind w:firstLine="0"/>
+              <w:rPr>
+                <w:lang w:val="en-US"/>
+              </w:rPr>
+            </w:pPr>
+            <w:r>
+              <w:rPr>
+                <w:lang w:val="en-US"/>
+              </w:rPr>
+              <w:lastRenderedPageBreak/>
+              <w:t xml:space="preserve">Aplikasi web berhasil menunjukkan hasil </w:t>
+            </w:r>
+            <w:r>
+              <w:rPr>
+                <w:lang w:val="en-US"/>
+              </w:rPr>
+              <w:lastRenderedPageBreak/>
+              <w:t>penilaian dengan skor yang sama dengan hasil penilaian dengan algoritma bahasa Inggris untuk penilaian satu jawaban</w:t>
+            </w:r>
+          </w:p>
+        </w:tc>
+        <w:tc>
+          <w:tcPr>
+            <w:tcW w:w="2146" w:type="dxa"/>
+          </w:tcPr>
+          <w:p>
+            <w:pPr>
+              <w:ind w:firstLine="0"/>
+              <w:rPr>
+                <w:lang w:val="en-US"/>
+              </w:rPr>
+            </w:pPr>
+            <w:r>
+              <w:rPr>
+                <w:lang w:val="en-US"/>
+              </w:rPr>
+              <w:lastRenderedPageBreak/>
+              <w:t xml:space="preserve">Aplikasi web </w:t>
+            </w:r>
+            <w:r>
+              <w:rPr>
+                <w:lang w:val="en-US"/>
+              </w:rPr>
+              <w:t xml:space="preserve">telah </w:t>
+            </w:r>
+            <w:r>
+              <w:rPr>
+                <w:lang w:val="en-US"/>
+              </w:rPr>
+              <w:t xml:space="preserve">berhasil menunjukkan hasil </w:t>
+            </w:r>
+            <w:r>
+              <w:rPr>
+                <w:lang w:val="en-US"/>
+              </w:rPr>
+              <w:lastRenderedPageBreak/>
+              <w:t>penilaian dengan skor yang sama dengan hasil penilaian dengan algoritma bahasa Inggris untuk penilaian satu jawaban</w:t>
+            </w:r>
+          </w:p>
+        </w:tc>
+      </w:tr>
+      <w:tr>
+        <w:tc>
+          <w:tcPr>
+            <w:tcW w:w="1203" w:type="dxa"/>
+          </w:tcPr>
+          <w:p>
+            <w:pPr>
+              <w:ind w:firstLine="0"/>
+              <w:jc w:val="center"/>
+              <w:rPr>
+                <w:lang w:val="en-US"/>
+              </w:rPr>
+            </w:pPr>
+            <w:r>
+              <w:rPr>
+                <w:lang w:val="en-US"/>
+              </w:rPr>
+              <w:lastRenderedPageBreak/>
+              <w:t>SC2</w:t>
+            </w:r>
+          </w:p>
+        </w:tc>
+        <w:tc>
+          <w:tcPr>
+            <w:tcW w:w="798" w:type="dxa"/>
+          </w:tcPr>
+          <w:p>
+            <w:pPr>
+              <w:ind w:firstLine="0"/>
+              <w:jc w:val="center"/>
+              <w:rPr>
+                <w:lang w:val="en-US"/>
+              </w:rPr>
+            </w:pPr>
+            <w:r>
+              <w:rPr>
+                <w:lang w:val="en-US"/>
+              </w:rPr>
+              <w:t>SC2</w:t>
+            </w:r>
+          </w:p>
+        </w:tc>
+        <w:tc>
+          <w:tcPr>
+            <w:tcW w:w="2146" w:type="dxa"/>
+          </w:tcPr>
+          <w:p>
+            <w:pPr>
+              <w:ind w:firstLine="0"/>
+              <w:rPr>
+                <w:lang w:val="en-US"/>
+              </w:rPr>
+            </w:pPr>
+            <w:r>
+              <w:rPr>
+                <w:lang w:val="en-US"/>
+              </w:rPr>
+              <w:t>Hasil penilaian pada aplikasi untuk banyak jawaban esai bahasa Inggris harus sama dengan hasil penilaian pada algoritma</w:t>
+            </w:r>
+          </w:p>
+        </w:tc>
+        <w:tc>
+          <w:tcPr>
+            <w:tcW w:w="2146" w:type="dxa"/>
+          </w:tcPr>
+          <w:p>
+            <w:pPr>
+              <w:ind w:firstLine="0"/>
+              <w:rPr>
+                <w:lang w:val="en-US"/>
+              </w:rPr>
+            </w:pPr>
+            <w:r>
+              <w:rPr>
+                <w:lang w:val="en-US"/>
+              </w:rPr>
+              <w:t xml:space="preserve">Aplikasi web berhasil menunjukkan hasil penilaian dengan skor yang sama dengan hasil penilaian dengan algoritma bahasa Inggris untuk penilaian masal </w:t>
+            </w:r>
+          </w:p>
+        </w:tc>
+        <w:tc>
+          <w:tcPr>
+            <w:tcW w:w="2146" w:type="dxa"/>
+          </w:tcPr>
+          <w:p>
+            <w:pPr>
+              <w:ind w:firstLine="0"/>
+              <w:rPr>
+                <w:lang w:val="en-US"/>
+              </w:rPr>
+            </w:pPr>
+            <w:r>
+              <w:rPr>
+                <w:lang w:val="en-US"/>
+              </w:rPr>
+              <w:t xml:space="preserve">Aplikasi web </w:t>
+            </w:r>
+            <w:r>
+              <w:rPr>
+                <w:lang w:val="en-US"/>
+              </w:rPr>
+              <w:t xml:space="preserve">telah </w:t>
+            </w:r>
+            <w:r>
+              <w:rPr>
+                <w:lang w:val="en-US"/>
+              </w:rPr>
+              <w:t xml:space="preserve">berhasil menunjukkan hasil penilaian dengan skor yang sama dengan hasil penilaian dengan algoritma bahasa Inggris untuk penilaian masal </w:t>
+            </w:r>
+          </w:p>
+        </w:tc>
+      </w:tr>
+      <w:tr>
+        <w:tc>
+          <w:tcPr>
+            <w:tcW w:w="1203" w:type="dxa"/>
+          </w:tcPr>
+          <w:p>
+            <w:pPr>
+              <w:ind w:firstLine="0"/>
+              <w:jc w:val="center"/>
+              <w:rPr>
+                <w:lang w:val="en-US"/>
+              </w:rPr>
+            </w:pPr>
+            <w:r>
+              <w:rPr>
+                <w:lang w:val="en-US"/>
+              </w:rPr>
+              <w:t>SC3</w:t>
+            </w:r>
+          </w:p>
+        </w:tc>
+        <w:tc>
+          <w:tcPr>
+            <w:tcW w:w="798" w:type="dxa"/>
+          </w:tcPr>
+          <w:p>
+            <w:pPr>
+              <w:ind w:firstLine="0"/>
+              <w:jc w:val="center"/>
+              <w:rPr>
+                <w:lang w:val="en-US"/>
+              </w:rPr>
+            </w:pPr>
+            <w:r>
+              <w:rPr>
+                <w:lang w:val="en-US"/>
+              </w:rPr>
+              <w:t>SC3</w:t>
+            </w:r>
+          </w:p>
+        </w:tc>
+        <w:tc>
+          <w:tcPr>
+            <w:tcW w:w="2146" w:type="dxa"/>
+          </w:tcPr>
+          <w:p>
+            <w:pPr>
+              <w:ind w:firstLine="0"/>
+              <w:rPr>
+                <w:lang w:val="en-US"/>
+              </w:rPr>
+            </w:pPr>
+            <w:r>
+              <w:rPr>
+                <w:lang w:val="en-US"/>
+              </w:rPr>
+              <w:t>Hasil penilaian pada aplikasi untuk satu jawaban esai bahasa Indonesia harus sama dengan hasil penilaian pada algoritma</w:t>
+            </w:r>
+          </w:p>
+        </w:tc>
+        <w:tc>
+          <w:tcPr>
+            <w:tcW w:w="2146" w:type="dxa"/>
+          </w:tcPr>
+          <w:p>
+            <w:pPr>
+              <w:ind w:firstLine="0"/>
+              <w:rPr>
+                <w:lang w:val="en-US"/>
+              </w:rPr>
+            </w:pPr>
+            <w:r>
+              <w:rPr>
+                <w:lang w:val="en-US"/>
+              </w:rPr>
+              <w:t>Aplikasi web berhasil menunjukkan hasil penilaian dengan skor yang sama dengan hasil penilaian dengan algoritma bahasa Indonesia untuk penilaian satu jawaban</w:t>
+            </w:r>
+          </w:p>
+        </w:tc>
+        <w:tc>
+          <w:tcPr>
+            <w:tcW w:w="2146" w:type="dxa"/>
+          </w:tcPr>
+          <w:p>
+            <w:pPr>
+              <w:ind w:firstLine="0"/>
+              <w:rPr>
+                <w:lang w:val="en-US"/>
+              </w:rPr>
+            </w:pPr>
+            <w:r>
+              <w:rPr>
+                <w:lang w:val="en-US"/>
+              </w:rPr>
+              <w:t xml:space="preserve">Aplikasi web </w:t>
+            </w:r>
+            <w:r>
+              <w:rPr>
+                <w:lang w:val="en-US"/>
+              </w:rPr>
+              <w:t xml:space="preserve">telah </w:t>
+            </w:r>
+            <w:r>
+              <w:rPr>
+                <w:lang w:val="en-US"/>
+              </w:rPr>
+              <w:t>berhasil menunjukkan hasil penilaian dengan skor yang sama dengan hasil penilaian dengan algoritma bahasa Indonesia untuk penilaian satu jawaban</w:t>
+            </w:r>
+          </w:p>
+        </w:tc>
+      </w:tr>
+    </w:tbl>
+    <w:p>
+      <w:pPr>
+        <w:ind w:firstLine="0"/>
+        <w:rPr>
+          <w:lang w:val="en-US"/>
+        </w:rPr>
+      </w:pPr>
+    </w:p>
+    <w:p>
+      <w:pPr>
+        <w:ind w:firstLine="0"/>
+        <w:rPr>
+          <w:lang w:val="en-US"/>
+        </w:rPr>
+      </w:pPr>
+      <w:r>
+        <w:rPr>
+          <w:lang w:val="en-US"/>
+        </w:rPr>
+        <w:t xml:space="preserve">Pada Tabel </w:t>
+      </w:r>
+      <w:r>
+        <w:rPr>
+          <w:lang w:val="en-US"/>
+        </w:rPr>
+        <w:t xml:space="preserve">4.4 </w:t>
+      </w:r>
+      <w:r>
+        <w:rPr>
+          <w:lang w:val="en-US"/>
+        </w:rPr>
+        <w:t xml:space="preserve">diatas dapat diperhatikan hasil </w:t>
+      </w:r>
+      <w:r>
+        <w:rPr>
+          <w:lang w:val="en-US"/>
+        </w:rPr>
+        <w:t xml:space="preserve">pengujian </w:t>
+      </w:r>
+      <w:r>
+        <w:rPr>
+          <w:i/>
+          <w:iCs/>
+          <w:lang w:val="en-US"/>
+        </w:rPr>
+        <w:t>black box</w:t>
+      </w:r>
+      <w:r>
+        <w:rPr>
+          <w:lang w:val="en-US"/>
+        </w:rPr>
+        <w:t xml:space="preserve"> terhadap aplikasi </w:t>
+      </w:r>
+      <w:r>
+        <w:rPr>
+          <w:lang w:val="en-US"/>
+        </w:rPr>
+        <w:t xml:space="preserve"> </w:t>
+      </w:r>
+      <w:r>
+        <w:rPr>
+          <w:lang w:val="en-US"/>
+        </w:rPr>
+        <w:t>yang dikembangkan pada penelitian ini</w:t>
+      </w:r>
+      <w:r>
+        <w:rPr>
+          <w:lang w:val="en-US"/>
+        </w:rPr>
+        <w:t xml:space="preserve"> telah berhasil dilakukan untuk setiap pengujiaannya. Tentunya ini merupakan hasil akhir</w:t>
+      </w:r>
+      <w:r>
+        <w:rPr>
+          <w:lang w:val="en-US"/>
+        </w:rPr>
+        <w:t xml:space="preserve"> pengujian dari peluncuran terakhir, karena sebelum ini didapatkan beberapa </w:t>
+      </w:r>
+      <w:r>
+        <w:rPr>
+          <w:i/>
+          <w:iCs/>
+          <w:lang w:val="en-US"/>
+        </w:rPr>
+        <w:t>error</w:t>
+      </w:r>
+      <w:r>
+        <w:rPr>
+          <w:lang w:val="en-US"/>
+        </w:rPr>
+        <w:t xml:space="preserve"> yang telah diperbaiki oleh peneliti dan </w:t>
+      </w:r>
+      <w:r>
+        <w:rPr>
+          <w:lang w:val="en-US"/>
+        </w:rPr>
+        <w:t>diluncurkan kembali pada server untuk kembali digunakan.</w:t>
       </w:r>
     </w:p>
     <w:p>
@@ -44469,33 +47435,475 @@
     <w:p>
       <w:pPr>
         <w:ind w:firstLine="0"/>
-      </w:pPr>
-      <w:r>
-        <w:t>Berisi pembahasan terkait hasil yang sudah didapatkan / dipaparkan sebelumnya, berupa penutup yang dapat menjelaskan mengenai kelebihan hasil tugas akhir dan kekurangannya dibandingkan dengan penelitian atau produk lain yang serupa atau mirip. Penulis dapat menggunakan tabel untuk mempermudah perbandingan dan kemudian menjelaskannya.</w:t>
+        <w:rPr>
+          <w:lang w:val="en-US"/>
+        </w:rPr>
+      </w:pPr>
+      <w:r>
+        <w:rPr>
+          <w:lang w:val="en-US"/>
+        </w:rPr>
+        <w:t xml:space="preserve">Penelitian ini menghasilkan sebuah produk untuk hasil akhirnya yaitu berupa aplikasi penilaian esai singkat yang dapat melakukan penilaian esai otomatis menggunakan bahasa Indonesia dan bahasa Inggris. Pada tahap pengembangan aplikasi, peneliti </w:t>
+      </w:r>
+      <w:r>
+        <w:rPr>
+          <w:lang w:val="en-US"/>
+        </w:rPr>
+        <w:lastRenderedPageBreak/>
+        <w:t xml:space="preserve">mengimplementasikan metode pengembangan perangkat lunak </w:t>
+      </w:r>
+      <w:r>
+        <w:rPr>
+          <w:i/>
+          <w:iCs/>
+          <w:lang w:val="en-US"/>
+        </w:rPr>
+        <w:t>Test-Driven Development</w:t>
+      </w:r>
+      <w:r>
+        <w:rPr>
+          <w:lang w:val="en-US"/>
+        </w:rPr>
+        <w:t xml:space="preserve"> (TDD) yang merupakan SDLC Agile.</w:t>
       </w:r>
     </w:p>
     <w:p>
       <w:pPr>
         <w:ind w:firstLine="0"/>
-      </w:pPr>
-    </w:p>
-    <w:p>
-      <w:pPr>
-        <w:pStyle w:val="Heading2"/>
-        <w:numPr>
-          <w:ilvl w:val="1"/>
-          <w:numId w:val="11"/>
-        </w:numPr>
-      </w:pPr>
-      <w:bookmarkStart w:id="121" w:name="_Toc144318537"/>
-      <w:r>
+        <w:rPr>
+          <w:lang w:val="en-US"/>
+        </w:rPr>
+      </w:pPr>
+    </w:p>
+    <w:p>
+      <w:pPr>
+        <w:ind w:firstLine="0"/>
+        <w:rPr>
+          <w:lang w:val="en-US"/>
+        </w:rPr>
+      </w:pPr>
+      <w:r>
+        <w:rPr>
+          <w:lang w:val="en-US"/>
+        </w:rPr>
+        <w:t xml:space="preserve">Pengembangan dilakukan dengan mengumpulkan kebutuhan dari 10 narasumber yang merupakan pengajar di Indonesia, tahap ini termasuk dalam tahap </w:t>
+      </w:r>
+      <w:r>
+        <w:rPr>
+          <w:i/>
+          <w:iCs/>
+          <w:lang w:val="en-US"/>
+        </w:rPr>
+        <w:t>red</w:t>
+      </w:r>
+      <w:r>
+        <w:rPr>
+          <w:lang w:val="en-US"/>
+        </w:rPr>
+        <w:t xml:space="preserve"> pada metode pengembangan TDD. Setelah terkumpulnya kebutuhan ini,</w:t>
+      </w:r>
+      <w:r>
+        <w:rPr>
+          <w:lang w:val="en-US"/>
+        </w:rPr>
+        <w:t xml:space="preserve"> peneliti menuliskan pengujian berupa </w:t>
+      </w:r>
+      <w:r>
+        <w:rPr>
+          <w:i/>
+          <w:iCs/>
+          <w:lang w:val="en-US"/>
+        </w:rPr>
+        <w:t xml:space="preserve">scenario testing </w:t>
+      </w:r>
+      <w:r>
+        <w:rPr>
+          <w:lang w:val="en-US"/>
+        </w:rPr>
+        <w:t>yang perlu diloloskan mencapai kesuksesan aplikasi yang dibangun. Setelahnya,</w:t>
+      </w:r>
+      <w:r>
+        <w:rPr>
+          <w:lang w:val="en-US"/>
+        </w:rPr>
+        <w:t xml:space="preserve"> dibuatlah </w:t>
+      </w:r>
+      <w:r>
+        <w:rPr>
+          <w:i/>
+          <w:iCs/>
+          <w:lang w:val="en-US"/>
+        </w:rPr>
+        <w:t>mockup</w:t>
+      </w:r>
+      <w:r>
+        <w:rPr>
+          <w:lang w:val="en-US"/>
+        </w:rPr>
+        <w:t xml:space="preserve"> aplikasi yang dapat memenuhi kebutuhan yang terkumpul, seperti masukkan teks, tombol memilih metode penilaian, dan lainnya. Setelahya, peneliti akan masuk ke tahap antara </w:t>
+      </w:r>
+      <w:r>
+        <w:rPr>
+          <w:i/>
+          <w:iCs/>
+          <w:lang w:val="en-US"/>
+        </w:rPr>
+        <w:t>red</w:t>
+      </w:r>
+      <w:r>
+        <w:rPr>
+          <w:lang w:val="en-US"/>
+        </w:rPr>
+        <w:t xml:space="preserve"> dan </w:t>
+      </w:r>
+      <w:r>
+        <w:rPr>
+          <w:i/>
+          <w:iCs/>
+          <w:lang w:val="en-US"/>
+        </w:rPr>
+        <w:t>green</w:t>
+      </w:r>
+      <w:r>
+        <w:rPr>
+          <w:lang w:val="en-US"/>
+        </w:rPr>
+        <w:t xml:space="preserve">, yaitu menuliskan kode untuk setiap kebutuhan fungsional </w:t>
+      </w:r>
+      <w:r>
+        <w:rPr>
+          <w:lang w:val="en-US"/>
+        </w:rPr>
+        <w:t xml:space="preserve">dan non-fungsional </w:t>
+      </w:r>
+      <w:r>
+        <w:rPr>
+          <w:lang w:val="en-US"/>
+        </w:rPr>
+        <w:t xml:space="preserve">yang terdata pada Tabel </w:t>
+      </w:r>
+      <w:r>
+        <w:rPr>
+          <w:lang w:val="en-US"/>
+        </w:rPr>
+        <w:t xml:space="preserve">3.4 dan 3.5. Apabila suatu fungsi / fitur berhasil memenuhi uji coba skenario yang dituliskan, berarti peneliti akan memasuki tahap </w:t>
+      </w:r>
+      <w:r>
+        <w:rPr>
+          <w:i/>
+          <w:iCs/>
+          <w:lang w:val="en-US"/>
+        </w:rPr>
+        <w:t>green</w:t>
+      </w:r>
+      <w:r>
+        <w:rPr>
+          <w:lang w:val="en-US"/>
+        </w:rPr>
+        <w:t xml:space="preserve"> dari metode pengembangan TDD, dengan ini pengembang dapat membersihkan / refaktor kode pada aplikasi yang dibangunnya yang merupakan tahap </w:t>
+      </w:r>
+      <w:r>
+        <w:rPr>
+          <w:i/>
+          <w:iCs/>
+          <w:lang w:val="en-US"/>
+        </w:rPr>
+        <w:t>refactor</w:t>
+      </w:r>
+      <w:r>
+        <w:rPr>
+          <w:lang w:val="en-US"/>
+        </w:rPr>
+        <w:t xml:space="preserve"> pada metode pengembangan TDD. Setelah refaktor kode dilakukan, pengembang dapat langsung mengembangkan fungsi / fitur selanjutnya. Pada siklus hidup ini lah aplikasi penilaian esai singkat otomatis Easysay dibuat.</w:t>
+      </w:r>
+    </w:p>
+    <w:p>
+      <w:pPr>
+        <w:ind w:firstLine="0"/>
+        <w:rPr>
+          <w:lang w:val="en-US"/>
+        </w:rPr>
+      </w:pPr>
+    </w:p>
+    <w:p>
+      <w:pPr>
+        <w:ind w:firstLine="0"/>
+        <w:rPr>
+          <w:lang w:val="en-US"/>
+        </w:rPr>
+      </w:pPr>
+      <w:r>
+        <w:rPr>
+          <w:lang w:val="en-US"/>
+        </w:rPr>
+        <w:t xml:space="preserve">Ada 2 model </w:t>
+      </w:r>
+      <w:r>
+        <w:rPr>
+          <w:i/>
+          <w:iCs/>
+          <w:lang w:val="en-US"/>
+        </w:rPr>
+        <w:t>machine learning</w:t>
+      </w:r>
+      <w:r>
+        <w:rPr>
+          <w:lang w:val="en-US"/>
+        </w:rPr>
+        <w:t xml:space="preserve"> yang digunakan pada aplikasi yang dikembangkan, model yang bekerja bahasa Indonesia, dan bahasa Inggris. Masing-masing model memiliki cara kerja yang berbeda.</w:t>
+      </w:r>
+    </w:p>
+    <w:p>
+      <w:pPr>
+        <w:ind w:firstLine="0"/>
+        <w:rPr>
+          <w:lang w:val="en-US"/>
+        </w:rPr>
+      </w:pPr>
+    </w:p>
+    <w:p>
+      <w:pPr>
+        <w:ind w:firstLine="0"/>
+        <w:rPr>
+          <w:lang w:val="en-US"/>
+        </w:rPr>
+      </w:pPr>
+      <w:r>
+        <w:rPr>
+          <w:lang w:val="en-US"/>
+        </w:rPr>
+        <w:t xml:space="preserve">Pada model </w:t>
+      </w:r>
+      <w:r>
+        <w:rPr>
+          <w:i/>
+          <w:iCs/>
+          <w:lang w:val="en-US"/>
+        </w:rPr>
+        <w:t xml:space="preserve">machine learning </w:t>
+      </w:r>
+      <w:r>
+        <w:rPr>
+          <w:lang w:val="en-US"/>
+        </w:rPr>
+        <w:t xml:space="preserve">bahasa Inggris, model bekerja dengan cara menilai berkas CSV yang sudah memiliki pasangan jawaban pengajar </w:t>
+      </w:r>
+      <w:r>
+        <w:rPr>
+          <w:lang w:val="en-US"/>
+        </w:rPr>
+        <w:t>dan</w:t>
+      </w:r>
+      <w:r>
+        <w:rPr>
+          <w:lang w:val="en-US"/>
+        </w:rPr>
+        <w:t xml:space="preserve"> jawaban pengajar</w:t>
+      </w:r>
+      <w:r>
+        <w:rPr>
+          <w:lang w:val="en-US"/>
+        </w:rPr>
+        <w:t xml:space="preserve"> pada berkas bernama “dataset.csv”, hal ini menunjukkan bahwa model bahasa Inggris secara mendasar melakukan penilaian secara jamak. Pada implementasi, untuk melakukan penilaian </w:t>
+      </w:r>
+      <w:r>
+        <w:rPr>
+          <w:lang w:val="en-US"/>
+        </w:rPr>
+        <w:t xml:space="preserve">tunggal, </w:t>
+      </w:r>
+      <w:r>
+        <w:rPr>
+          <w:i/>
+          <w:iCs/>
+          <w:lang w:val="en-US"/>
+        </w:rPr>
+        <w:t>backend</w:t>
+      </w:r>
+      <w:r>
+        <w:rPr>
+          <w:lang w:val="en-US"/>
+        </w:rPr>
+        <w:t xml:space="preserve"> aplikasi yang dikembangkan akan membuat berkas CSV dengan satu pasang jawaban pengajar dan pelajar. Selanjutnya untuk melakukan penilaian jamak, </w:t>
+      </w:r>
+      <w:r>
+        <w:rPr>
+          <w:i/>
+          <w:iCs/>
+          <w:lang w:val="en-US"/>
+        </w:rPr>
+        <w:t xml:space="preserve">backend </w:t>
+      </w:r>
+      <w:r>
+        <w:rPr>
+          <w:lang w:val="en-US"/>
+        </w:rPr>
+        <w:t xml:space="preserve">aplikasi membuat berkas yang dapat mendeteksi nama dari </w:t>
+      </w:r>
+      <w:r>
+        <w:rPr>
+          <w:i/>
+          <w:iCs/>
+          <w:lang w:val="en-US"/>
+        </w:rPr>
+        <w:t>header</w:t>
+      </w:r>
+      <w:r>
+        <w:rPr>
+          <w:lang w:val="en-US"/>
+        </w:rPr>
+        <w:t xml:space="preserve"> kolom berisi jawaban pelajar, dan membuat kolom baru berisi jawaban pengajar yang didapat dari masukkan pengguna. Dengan ini, </w:t>
+      </w:r>
+      <w:r>
+        <w:rPr>
+          <w:lang w:val="en-US"/>
+        </w:rPr>
         <w:lastRenderedPageBreak/>
-        <w:t>Pengujian</w:t>
-      </w:r>
-      <w:bookmarkEnd w:id="121"/>
-      <w:r>
+        <w:t xml:space="preserve">dapat dibuat berkas CSV dengan pasangan jawaban pengajar dan jawaban pelajar yang berbeda. Kemudian dengan teknik </w:t>
+      </w:r>
+      <w:r>
+        <w:rPr>
+          <w:i/>
+          <w:iCs/>
+          <w:lang w:val="en-US"/>
+        </w:rPr>
+        <w:t>child-process</w:t>
+      </w:r>
+      <w:r>
+        <w:rPr>
+          <w:lang w:val="en-US"/>
+        </w:rPr>
+        <w:t xml:space="preserve">, </w:t>
+      </w:r>
+      <w:r>
+        <w:rPr>
+          <w:i/>
+          <w:iCs/>
+          <w:lang w:val="en-US"/>
+        </w:rPr>
+        <w:t>backend</w:t>
+      </w:r>
+      <w:r>
+        <w:rPr>
+          <w:lang w:val="en-US"/>
+        </w:rPr>
         <w:t xml:space="preserve"> </w:t>
       </w:r>
+      <w:r>
+        <w:rPr>
+          <w:lang w:val="en-US"/>
+        </w:rPr>
+        <w:t xml:space="preserve">menjalankan model </w:t>
+      </w:r>
+      <w:r>
+        <w:rPr>
+          <w:i/>
+          <w:iCs/>
+          <w:lang w:val="en-US"/>
+        </w:rPr>
+        <w:t>machine learning</w:t>
+      </w:r>
+      <w:r>
+        <w:rPr>
+          <w:lang w:val="en-US"/>
+        </w:rPr>
+        <w:t xml:space="preserve"> bahasa Inggris ini dan mengirimkan juga berkas CSV yang perlu diperiksa. Setelah selesai, model akan mengirimkan ke </w:t>
+      </w:r>
+      <w:r>
+        <w:rPr>
+          <w:i/>
+          <w:iCs/>
+          <w:lang w:val="en-US"/>
+        </w:rPr>
+        <w:t>backend</w:t>
+      </w:r>
+      <w:r>
+        <w:rPr>
+          <w:lang w:val="en-US"/>
+        </w:rPr>
+        <w:t xml:space="preserve"> sebuah JSON yang berisi hasil penilaian yang dapat ditampilkan pada </w:t>
+      </w:r>
+      <w:r>
+        <w:rPr>
+          <w:i/>
+          <w:iCs/>
+          <w:lang w:val="en-US"/>
+        </w:rPr>
+        <w:t>frontend</w:t>
+      </w:r>
+      <w:r>
+        <w:rPr>
+          <w:lang w:val="en-US"/>
+        </w:rPr>
+        <w:t xml:space="preserve">. Setelah selesai, berkas CSV yang </w:t>
+      </w:r>
+      <w:r>
+        <w:rPr>
+          <w:lang w:val="en-US"/>
+        </w:rPr>
+        <w:t xml:space="preserve">telah </w:t>
+      </w:r>
+      <w:r>
+        <w:rPr>
+          <w:lang w:val="en-US"/>
+        </w:rPr>
+        <w:t>selesai digunakan akan dihapus untuk tidak memenuhi penyimpanan server.</w:t>
+      </w:r>
+    </w:p>
+    <w:p>
+      <w:pPr>
+        <w:ind w:firstLine="0"/>
+        <w:rPr>
+          <w:lang w:val="en-US"/>
+        </w:rPr>
+      </w:pPr>
+    </w:p>
+    <w:p>
+      <w:pPr>
+        <w:ind w:firstLine="0"/>
+        <w:rPr>
+          <w:lang w:val="en-US"/>
+        </w:rPr>
+      </w:pPr>
+      <w:r>
+        <w:rPr>
+          <w:lang w:val="en-US"/>
+        </w:rPr>
+        <w:t xml:space="preserve">Kemudian pada model </w:t>
+      </w:r>
+      <w:r>
+        <w:rPr>
+          <w:i/>
+          <w:iCs/>
+          <w:lang w:val="en-US"/>
+        </w:rPr>
+        <w:t>machine learning</w:t>
+      </w:r>
+      <w:r>
+        <w:rPr>
+          <w:lang w:val="en-US"/>
+        </w:rPr>
+        <w:t xml:space="preserve"> bahasa Indonesia, model bekerja dengan memeriksa satu masukkan jawaban pengajar dan pelajar melalui </w:t>
+      </w:r>
+      <w:r>
+        <w:rPr>
+          <w:i/>
+          <w:iCs/>
+          <w:lang w:val="en-US"/>
+        </w:rPr>
+        <w:t>input</w:t>
+      </w:r>
+      <w:r>
+        <w:rPr>
+          <w:lang w:val="en-US"/>
+        </w:rPr>
+        <w:t>. Dengan ini, model diketahui untuk bekerja secara tunggal.</w:t>
+      </w:r>
+    </w:p>
+    <w:p>
+      <w:pPr>
+        <w:ind w:firstLine="0"/>
+      </w:pPr>
     </w:p>
     <w:p>
       <w:pPr>
@@ -44507,17 +47915,14 @@
           <w:titlePg/>
         </w:sectPr>
       </w:pPr>
-      <w:r>
-        <w:t>Berisi hasil analisis pengujian.</w:t>
-      </w:r>
     </w:p>
     <w:p>
       <w:pPr>
         <w:pStyle w:val="Heading1"/>
       </w:pPr>
-      <w:bookmarkStart w:id="122" w:name="_28h4qwu" w:colFirst="0" w:colLast="0"/>
-      <w:bookmarkStart w:id="123" w:name="_Toc144318538"/>
-      <w:bookmarkEnd w:id="122"/>
+      <w:bookmarkStart w:id="121" w:name="_28h4qwu" w:colFirst="0" w:colLast="0"/>
+      <w:bookmarkStart w:id="122" w:name="_Toc144318538"/>
+      <w:bookmarkEnd w:id="121"/>
       <w:r>
         <w:lastRenderedPageBreak/>
         <w:t>BAB V</w:t>
@@ -44526,7 +47931,7 @@
         <w:br/>
         <w:t>KESIMPULAN DAN SARAN</w:t>
       </w:r>
-      <w:bookmarkEnd w:id="123"/>
+      <w:bookmarkEnd w:id="122"/>
     </w:p>
     <w:p/>
     <w:p>
@@ -44537,13 +47942,13 @@
           <w:numId w:val="14"/>
         </w:numPr>
       </w:pPr>
-      <w:bookmarkStart w:id="124" w:name="_nmf14n" w:colFirst="0" w:colLast="0"/>
-      <w:bookmarkStart w:id="125" w:name="_Toc144318539"/>
+      <w:bookmarkStart w:id="123" w:name="_nmf14n" w:colFirst="0" w:colLast="0"/>
+      <w:bookmarkStart w:id="124" w:name="_Toc144318539"/>
+      <w:bookmarkEnd w:id="123"/>
+      <w:r>
+        <w:t>Kesimpulan</w:t>
+      </w:r>
       <w:bookmarkEnd w:id="124"/>
-      <w:r>
-        <w:t>Kesimpulan</w:t>
-      </w:r>
-      <w:bookmarkEnd w:id="125"/>
     </w:p>
     <w:p>
       <w:r>
@@ -44559,13 +47964,13 @@
           <w:numId w:val="14"/>
         </w:numPr>
       </w:pPr>
-      <w:bookmarkStart w:id="126" w:name="_37m2jsg" w:colFirst="0" w:colLast="0"/>
-      <w:bookmarkStart w:id="127" w:name="_Toc144318540"/>
+      <w:bookmarkStart w:id="125" w:name="_37m2jsg" w:colFirst="0" w:colLast="0"/>
+      <w:bookmarkStart w:id="126" w:name="_Toc144318540"/>
+      <w:bookmarkEnd w:id="125"/>
+      <w:r>
+        <w:t>Saran</w:t>
+      </w:r>
       <w:bookmarkEnd w:id="126"/>
-      <w:r>
-        <w:t>Saran</w:t>
-      </w:r>
-      <w:bookmarkEnd w:id="127"/>
     </w:p>
     <w:p>
       <w:pPr>
@@ -44600,8 +48005,8 @@
           <w:szCs w:val="28"/>
         </w:rPr>
       </w:pPr>
-      <w:bookmarkStart w:id="128" w:name="_1mrcu09" w:colFirst="0" w:colLast="0"/>
-      <w:bookmarkEnd w:id="128"/>
+      <w:bookmarkStart w:id="127" w:name="_1mrcu09" w:colFirst="0" w:colLast="0"/>
+      <w:bookmarkEnd w:id="127"/>
       <w:r>
         <w:rPr>
           <w:b/>
@@ -45470,8 +48875,8 @@
           <w:szCs w:val="28"/>
         </w:rPr>
       </w:pPr>
-      <w:bookmarkStart w:id="129" w:name="_46r0co2" w:colFirst="0" w:colLast="0"/>
-      <w:bookmarkEnd w:id="129"/>
+      <w:bookmarkStart w:id="128" w:name="_46r0co2" w:colFirst="0" w:colLast="0"/>
+      <w:bookmarkEnd w:id="128"/>
       <w:r>
         <w:rPr>
           <w:b/>
@@ -45498,8 +48903,8 @@
           <w:color w:val="000000"/>
         </w:rPr>
       </w:pPr>
-      <w:bookmarkStart w:id="130" w:name="_2lwamvv" w:colFirst="0" w:colLast="0"/>
-      <w:bookmarkEnd w:id="130"/>
+      <w:bookmarkStart w:id="129" w:name="_2lwamvv" w:colFirst="0" w:colLast="0"/>
+      <w:bookmarkEnd w:id="129"/>
       <w:r>
         <w:rPr>
           <w:b/>
@@ -50511,7 +53916,7 @@
   <w:style w:type="paragraph" w:default="1" w:styleId="Normal">
     <w:name w:val="Normal"/>
     <w:qFormat/>
-    <w:rsid w:val="007705FC"/>
+    <w:rsid w:val="00524A48"/>
     <w:rPr>
       <w:lang w:val="id-ID"/>
     </w:rPr>
@@ -50645,6 +54050,7 @@
   <w:style w:type="character" w:default="1" w:styleId="DefaultParagraphFont">
     <w:name w:val="Default Paragraph Font"/>
     <w:uiPriority w:val="1"/>
+    <w:semiHidden/>
     <w:unhideWhenUsed/>
   </w:style>
   <w:style w:type="table" w:default="1" w:styleId="TableNormal">

</xml_diff>